<commit_message>
Update to Mission Statement
- GB and RB edits.
</commit_message>
<xml_diff>
--- a/FOSSA Documents/Fossa.docx
+++ b/FOSSA Documents/Fossa.docx
@@ -26,18 +26,369 @@
         <w:pStyle w:val="Heading1"/>
       </w:pPr>
       <w:r>
-        <w:t xml:space="preserve">About </w:t>
-      </w:r>
-      <w:r>
-        <w:t>U</w:t>
+        <w:t xml:space="preserve">Our </w:t>
+      </w:r>
+      <w:r>
+        <w:t>Vision</w:t>
+      </w:r>
+    </w:p>
+    <w:p>
+      <w:r>
+        <w:t xml:space="preserve">Our </w:t>
+      </w:r>
+      <w:r>
+        <w:t>vision</w:t>
+      </w:r>
+      <w:r>
+        <w:t xml:space="preserve"> is to </w:t>
+      </w:r>
+      <w:r>
+        <w:t>build</w:t>
+      </w:r>
+      <w:r>
+        <w:t xml:space="preserve"> a picosatellite</w:t>
+      </w:r>
+      <w:r>
+        <w:t xml:space="preserve"> and</w:t>
+      </w:r>
+      <w:r>
+        <w:t xml:space="preserve"> </w:t>
+      </w:r>
+      <w:r>
+        <w:t>put</w:t>
+      </w:r>
+      <w:r>
+        <w:t xml:space="preserve"> it </w:t>
+      </w:r>
+      <w:r>
+        <w:t xml:space="preserve">in </w:t>
+      </w:r>
+      <w:r>
+        <w:t>orbit</w:t>
+      </w:r>
+      <w:r>
+        <w:t xml:space="preserve"> </w:t>
+      </w:r>
+      <w:r>
+        <w:t xml:space="preserve">around </w:t>
+      </w:r>
+      <w:r>
+        <w:t>the Earth</w:t>
+      </w:r>
+      <w:r>
+        <w:t xml:space="preserve"> to </w:t>
+      </w:r>
+      <w:r>
+        <w:t>inspire</w:t>
+      </w:r>
+      <w:r>
+        <w:t xml:space="preserve"> a new generation</w:t>
+      </w:r>
+      <w:r>
+        <w:t xml:space="preserve"> of engineers and scientists by providing a means of deploying user developed code</w:t>
+      </w:r>
+      <w:r>
+        <w:t xml:space="preserve"> in space</w:t>
+      </w:r>
+      <w:r>
+        <w:t>.</w:t>
+      </w:r>
+    </w:p>
+    <w:p>
+      <w:r>
+        <w:t xml:space="preserve">We </w:t>
+      </w:r>
+      <w:r>
+        <w:t>aim</w:t>
+      </w:r>
+      <w:r>
+        <w:t xml:space="preserve"> to achieve this </w:t>
+      </w:r>
+      <w:r>
+        <w:t xml:space="preserve">using a </w:t>
+      </w:r>
+      <w:r>
+        <w:t xml:space="preserve">satellite that will be able to operate </w:t>
+      </w:r>
+      <w:r>
+        <w:t xml:space="preserve">JavaScript </w:t>
+      </w:r>
+      <w:r>
+        <w:t xml:space="preserve">programmes developed by </w:t>
+      </w:r>
+      <w:r>
+        <w:t>school</w:t>
+      </w:r>
+      <w:r>
+        <w:t xml:space="preserve"> and universit</w:t>
+      </w:r>
+      <w:r>
+        <w:t>y members</w:t>
+      </w:r>
+      <w:r>
+        <w:t xml:space="preserve">. </w:t>
+      </w:r>
+      <w:r>
+        <w:t>We plan to</w:t>
+      </w:r>
+      <w:r>
+        <w:t xml:space="preserve"> </w:t>
+      </w:r>
+      <w:r>
+        <w:t>host a</w:t>
+      </w:r>
+      <w:r>
+        <w:t>n inter-</w:t>
+      </w:r>
+      <w:r>
+        <w:t xml:space="preserve">school/university competition </w:t>
+      </w:r>
+      <w:r>
+        <w:t>and</w:t>
+      </w:r>
+      <w:r>
+        <w:t xml:space="preserve"> the winners</w:t>
+      </w:r>
+      <w:r>
+        <w:t xml:space="preserve"> will</w:t>
+      </w:r>
+      <w:r>
+        <w:t xml:space="preserve"> have their programs </w:t>
+      </w:r>
+      <w:r>
+        <w:t>loaded onto the satellite</w:t>
+      </w:r>
+      <w:r>
+        <w:t xml:space="preserve"> along with prizes</w:t>
+      </w:r>
+      <w:r>
+        <w:t xml:space="preserve">. </w:t>
+      </w:r>
+      <w:r>
+        <w:t>A</w:t>
+      </w:r>
+      <w:r>
+        <w:t xml:space="preserve">ll participants </w:t>
+      </w:r>
+      <w:r>
+        <w:t xml:space="preserve">will </w:t>
+      </w:r>
+      <w:r>
+        <w:t xml:space="preserve">have their names </w:t>
+      </w:r>
+      <w:r>
+        <w:t>reco</w:t>
+      </w:r>
+      <w:r>
+        <w:t>r</w:t>
+      </w:r>
+      <w:r>
+        <w:t xml:space="preserve">ded </w:t>
+      </w:r>
+      <w:r>
+        <w:t>on the system as it circles the globe.</w:t>
+      </w:r>
+    </w:p>
+    <w:p>
+      <w:r>
+        <w:t xml:space="preserve">We hope </w:t>
+      </w:r>
+      <w:r>
+        <w:t>this proposal provide</w:t>
       </w:r>
       <w:r>
         <w:t>s</w:t>
       </w:r>
-    </w:p>
-    <w:p>
-      <w:pPr>
-        <w:pStyle w:val="Heading2"/>
+      <w:r>
+        <w:t xml:space="preserve"> a mechanism </w:t>
+      </w:r>
+      <w:r>
+        <w:t xml:space="preserve">to </w:t>
+      </w:r>
+      <w:r>
+        <w:t>engage</w:t>
+      </w:r>
+      <w:r>
+        <w:t xml:space="preserve"> students in </w:t>
+      </w:r>
+      <w:r>
+        <w:t xml:space="preserve">a wide variety of </w:t>
+      </w:r>
+      <w:r>
+        <w:t>STEM subjects</w:t>
+      </w:r>
+      <w:r>
+        <w:t>,</w:t>
+      </w:r>
+      <w:r>
+        <w:t xml:space="preserve"> </w:t>
+      </w:r>
+      <w:r>
+        <w:t>Physics</w:t>
+      </w:r>
+      <w:r>
+        <w:t xml:space="preserve"> and </w:t>
+      </w:r>
+      <w:r>
+        <w:t>Computer Science</w:t>
+      </w:r>
+      <w:r>
+        <w:t>.</w:t>
+      </w:r>
+    </w:p>
+    <w:p>
+      <w:r>
+        <w:t xml:space="preserve">The team is </w:t>
+      </w:r>
+      <w:r>
+        <w:t xml:space="preserve">currently developing a </w:t>
+      </w:r>
+      <w:r>
+        <w:t>prototype</w:t>
+      </w:r>
+      <w:r>
+        <w:t xml:space="preserve"> which will be ready</w:t>
+      </w:r>
+      <w:r>
+        <w:t xml:space="preserve"> by the end of 2018</w:t>
+      </w:r>
+      <w:r>
+        <w:t>. The aim being to have it fully</w:t>
+      </w:r>
+      <w:r>
+        <w:t xml:space="preserve"> tested on a weather balloo</w:t>
+      </w:r>
+      <w:r>
+        <w:t xml:space="preserve">n </w:t>
+      </w:r>
+      <w:r>
+        <w:t>as a proof of con</w:t>
+      </w:r>
+      <w:r>
+        <w:t>c</w:t>
+      </w:r>
+      <w:r>
+        <w:t>ep</w:t>
+      </w:r>
+      <w:r>
+        <w:t>t</w:t>
+      </w:r>
+      <w:r>
+        <w:t>.</w:t>
+      </w:r>
+      <w:r>
+        <w:t xml:space="preserve"> Our approach is to </w:t>
+      </w:r>
+      <w:r>
+        <w:t xml:space="preserve">have </w:t>
+      </w:r>
+      <w:r>
+        <w:t xml:space="preserve">the </w:t>
+      </w:r>
+      <w:r>
+        <w:t>satellite build plan</w:t>
+      </w:r>
+      <w:r>
+        <w:t xml:space="preserve"> </w:t>
+      </w:r>
+      <w:r>
+        <w:t xml:space="preserve">verified and validated </w:t>
+      </w:r>
+      <w:r>
+        <w:t>by</w:t>
+      </w:r>
+      <w:r>
+        <w:t xml:space="preserve"> experienced personnel before taking it to launch. This phase of the project is already partially funded.</w:t>
+      </w:r>
+    </w:p>
+    <w:p>
+      <w:r>
+        <w:t>However, we are currently looking for support from third parties to help;</w:t>
+      </w:r>
+    </w:p>
+    <w:p>
+      <w:pPr>
+        <w:pStyle w:val="ListParagraph"/>
+        <w:numPr>
+          <w:ilvl w:val="0"/>
+          <w:numId w:val="17"/>
+        </w:numPr>
+      </w:pPr>
+      <w:r>
+        <w:t xml:space="preserve">Deployment of the satellite on a </w:t>
+      </w:r>
+      <w:r>
+        <w:t>balloon</w:t>
+      </w:r>
+      <w:r>
+        <w:t xml:space="preserve"> to test operability in space</w:t>
+      </w:r>
+      <w:r>
+        <w:t>-like conditions</w:t>
+      </w:r>
+      <w:r>
+        <w:t>.</w:t>
+      </w:r>
+    </w:p>
+    <w:p>
+      <w:pPr>
+        <w:pStyle w:val="ListParagraph"/>
+        <w:numPr>
+          <w:ilvl w:val="0"/>
+          <w:numId w:val="17"/>
+        </w:numPr>
+      </w:pPr>
+      <w:r>
+        <w:t>Support in the delivery of the competition</w:t>
+      </w:r>
+      <w:r>
+        <w:t xml:space="preserve"> media</w:t>
+      </w:r>
+      <w:r>
+        <w:t xml:space="preserve"> to engage schools and universities in the project.</w:t>
+      </w:r>
+    </w:p>
+    <w:p>
+      <w:pPr>
+        <w:pStyle w:val="ListParagraph"/>
+        <w:numPr>
+          <w:ilvl w:val="0"/>
+          <w:numId w:val="17"/>
+        </w:numPr>
+      </w:pPr>
+      <w:r>
+        <w:t>Fund the launch</w:t>
+      </w:r>
+      <w:r>
+        <w:t xml:space="preserve"> into space which is estimated at a cost of £25,000.</w:t>
+      </w:r>
+    </w:p>
+    <w:p>
+      <w:r>
+        <w:t xml:space="preserve">In return </w:t>
+      </w:r>
+      <w:r>
+        <w:t>sponsors</w:t>
+      </w:r>
+      <w:r>
+        <w:t xml:space="preserve"> will receive </w:t>
+      </w:r>
+      <w:r>
+        <w:t>priority</w:t>
+      </w:r>
+      <w:r>
+        <w:t xml:space="preserve"> attention</w:t>
+      </w:r>
+      <w:r>
+        <w:t xml:space="preserve"> for advertisement</w:t>
+      </w:r>
+      <w:r>
+        <w:t xml:space="preserve"> during the competition.</w:t>
+      </w:r>
+    </w:p>
+    <w:p>
+      <w:pPr>
+        <w:pStyle w:val="Heading1"/>
       </w:pPr>
       <w:r>
         <w:t>The Team</w:t>
@@ -45,40 +396,7 @@
     </w:p>
     <w:p>
       <w:r>
-        <w:t>We are a</w:t>
-      </w:r>
-      <w:r>
-        <w:t xml:space="preserve"> young </w:t>
-      </w:r>
-      <w:r>
-        <w:t>and international</w:t>
-      </w:r>
-      <w:r>
-        <w:t xml:space="preserve"> (Spanish and British)</w:t>
-      </w:r>
-      <w:r>
-        <w:t xml:space="preserve"> </w:t>
-      </w:r>
-      <w:r>
-        <w:t xml:space="preserve">development team </w:t>
-      </w:r>
-      <w:r>
-        <w:t>consisting</w:t>
-      </w:r>
-      <w:r>
-        <w:t xml:space="preserve"> of Julian Fernandez</w:t>
-      </w:r>
-      <w:r>
-        <w:t xml:space="preserve">, </w:t>
-      </w:r>
-      <w:r>
-        <w:t>Richard Bamford</w:t>
-      </w:r>
-      <w:r>
-        <w:t xml:space="preserve"> and James Bateman</w:t>
-      </w:r>
-      <w:r>
-        <w:t>.</w:t>
+        <w:t>We are a young and international (Spanish and British) development team consisting of Julian Fernandez, Richard Bamford and James Bateman.</w:t>
       </w:r>
     </w:p>
     <w:p>
@@ -88,10 +406,7 @@
     </w:p>
     <w:p>
       <w:r>
-        <w:t xml:space="preserve">Richard is the software developer who is responsible for the </w:t>
-      </w:r>
-      <w:r>
-        <w:t>Arduino (</w:t>
+        <w:t>Richard is the software developer who is responsible for the Arduino (</w:t>
       </w:r>
       <w:proofErr w:type="spellStart"/>
       <w:r>
@@ -99,13 +414,7 @@
       </w:r>
       <w:proofErr w:type="spellEnd"/>
       <w:r>
-        <w:t>)</w:t>
-      </w:r>
-      <w:r>
-        <w:t xml:space="preserve"> chips on board</w:t>
-      </w:r>
-      <w:r>
-        <w:t xml:space="preserve"> and the public relations of the project.</w:t>
+        <w:t>) chips on board and the public relations of the project.</w:t>
       </w:r>
     </w:p>
     <w:p>
@@ -115,64 +424,13 @@
     </w:p>
     <w:p>
       <w:pPr>
-        <w:pStyle w:val="Heading2"/>
-      </w:pPr>
-      <w:r>
-        <w:t xml:space="preserve">Our </w:t>
-      </w:r>
-      <w:r>
-        <w:t>D</w:t>
-      </w:r>
-      <w:r>
-        <w:t>ream</w:t>
-      </w:r>
-    </w:p>
-    <w:p>
-      <w:r>
-        <w:t xml:space="preserve">Our dream is to </w:t>
-      </w:r>
-      <w:r>
-        <w:t>create</w:t>
-      </w:r>
-      <w:r>
-        <w:t xml:space="preserve"> a picosatellite, have it </w:t>
-      </w:r>
-      <w:r>
-        <w:t>orbit</w:t>
-      </w:r>
-      <w:r>
-        <w:t xml:space="preserve"> the Earth, and to </w:t>
-      </w:r>
-      <w:r>
-        <w:t>inspire students</w:t>
-      </w:r>
-      <w:r>
-        <w:t xml:space="preserve"> </w:t>
-      </w:r>
-      <w:r>
-        <w:t>by</w:t>
-      </w:r>
-      <w:r>
-        <w:t xml:space="preserve"> </w:t>
-      </w:r>
-      <w:r>
-        <w:t>hosting a cross-school/university competition w</w:t>
-      </w:r>
-      <w:r>
-        <w:t>here the winners have their programs onboard</w:t>
-      </w:r>
-      <w:r>
-        <w:t>. A</w:t>
-      </w:r>
-      <w:r>
-        <w:t xml:space="preserve">ll participants </w:t>
-      </w:r>
-      <w:r>
-        <w:t xml:space="preserve">will </w:t>
-      </w:r>
-      <w:r>
-        <w:t>have their names on the system as it circles the globe.</w:t>
-      </w:r>
+        <w:rPr>
+          <w:rFonts w:asciiTheme="majorHAnsi" w:eastAsiaTheme="majorEastAsia" w:hAnsiTheme="majorHAnsi" w:cstheme="majorBidi"/>
+          <w:color w:val="262626" w:themeColor="text1" w:themeTint="D9"/>
+          <w:sz w:val="40"/>
+          <w:szCs w:val="40"/>
+        </w:rPr>
+      </w:pPr>
       <w:r>
         <w:br w:type="page"/>
       </w:r>
@@ -184,14 +442,6 @@
       <w:r>
         <w:lastRenderedPageBreak/>
         <w:t>Development</w:t>
-      </w:r>
-    </w:p>
-    <w:p>
-      <w:pPr>
-        <w:pStyle w:val="Heading2"/>
-      </w:pPr>
-      <w:r>
-        <w:t>Background</w:t>
       </w:r>
     </w:p>
     <w:p>
@@ -264,177 +514,17 @@
         <w:pStyle w:val="Heading2"/>
       </w:pPr>
       <w:r>
-        <w:t>Technical Details</w:t>
-      </w:r>
-    </w:p>
-    <w:p>
-      <w:r>
-        <w:t>The entire system consist</w:t>
-      </w:r>
-      <w:r>
-        <w:t>s</w:t>
-      </w:r>
-      <w:r>
-        <w:t xml:space="preserve"> of the picosatellite</w:t>
-      </w:r>
-      <w:r>
-        <w:t xml:space="preserve"> and ground stations.</w:t>
-      </w:r>
-    </w:p>
-    <w:p>
-      <w:pPr>
-        <w:pStyle w:val="Heading3"/>
-      </w:pPr>
-      <w:r>
-        <w:t>Picosatellite</w:t>
-      </w:r>
-    </w:p>
-    <w:p>
-      <w:r>
-        <w:t xml:space="preserve">The </w:t>
-      </w:r>
-      <w:r>
-        <w:t>picosatellite</w:t>
-      </w:r>
-      <w:r>
-        <w:t xml:space="preserve"> </w:t>
-      </w:r>
-      <w:r>
-        <w:t>has 2 main modules; beacon and education payload.</w:t>
-      </w:r>
-    </w:p>
-    <w:p>
-      <w:r>
-        <w:t xml:space="preserve">The beacon is the </w:t>
-      </w:r>
-      <w:r>
-        <w:t>module</w:t>
-      </w:r>
-      <w:r>
-        <w:t xml:space="preserve"> that </w:t>
-      </w:r>
-      <w:r>
-        <w:t>transmits</w:t>
-      </w:r>
-      <w:r>
-        <w:t xml:space="preserve"> the system information such as; battery charging current, solar panel input voltages, reset count and deployment status</w:t>
-      </w:r>
-      <w:r>
-        <w:t xml:space="preserve"> </w:t>
-      </w:r>
-      <w:r>
-        <w:t>to the ground stations</w:t>
-      </w:r>
-      <w:r>
-        <w:t xml:space="preserve"> via a </w:t>
-      </w:r>
-      <w:proofErr w:type="spellStart"/>
-      <w:r>
-        <w:t>LoRa</w:t>
-      </w:r>
-      <w:proofErr w:type="spellEnd"/>
-      <w:r>
-        <w:t xml:space="preserve"> package.</w:t>
-      </w:r>
-    </w:p>
-    <w:p>
-      <w:r>
-        <w:t xml:space="preserve">The education payload is an Arduino </w:t>
-      </w:r>
-      <w:proofErr w:type="spellStart"/>
-      <w:r>
-        <w:t>atmega</w:t>
-      </w:r>
-      <w:proofErr w:type="spellEnd"/>
-      <w:r>
-        <w:t xml:space="preserve"> DIP</w:t>
-      </w:r>
-      <w:r>
-        <w:t xml:space="preserve"> which is connected to various sensors (TODO) that will have the competition winners code on it</w:t>
-      </w:r>
-      <w:r>
-        <w:t>, which can also transmit and receive within the safety specifications</w:t>
-      </w:r>
-      <w:r>
-        <w:t>.</w:t>
-      </w:r>
-      <w:r>
-        <w:t xml:space="preserve"> The programs will be analysed by our team and we will consult other experts to ensure safety</w:t>
-      </w:r>
-      <w:r>
-        <w:t xml:space="preserve"> and security.</w:t>
-      </w:r>
-    </w:p>
-    <w:p>
-      <w:pPr>
-        <w:pStyle w:val="Heading3"/>
-      </w:pPr>
-      <w:r>
-        <w:t>Ground station</w:t>
-      </w:r>
-    </w:p>
-    <w:p>
-      <w:r>
-        <w:t xml:space="preserve">The ground station will be a system consisting of a </w:t>
-      </w:r>
-      <w:proofErr w:type="spellStart"/>
-      <w:r>
-        <w:t>LoRa</w:t>
-      </w:r>
-      <w:proofErr w:type="spellEnd"/>
-      <w:r>
-        <w:t xml:space="preserve"> </w:t>
-      </w:r>
-      <w:r>
-        <w:t>transceiver and IO hardware (TODO) which can downlink information from the picosatellite. No control is given to the ground stations other than pre-defined and security verified commands</w:t>
-      </w:r>
-      <w:r>
-        <w:t xml:space="preserve"> such as; ping.</w:t>
-      </w:r>
-    </w:p>
-    <w:p>
-      <w:pPr>
-        <w:pStyle w:val="Heading2"/>
-      </w:pPr>
-      <w:r>
         <w:t>Progress</w:t>
       </w:r>
     </w:p>
     <w:p>
       <w:r>
-        <w:t>Since the beginning of July</w:t>
-      </w:r>
-      <w:r>
-        <w:t xml:space="preserve"> 2018</w:t>
-      </w:r>
-      <w:r>
-        <w:t xml:space="preserve">, we </w:t>
-      </w:r>
-      <w:r>
-        <w:t xml:space="preserve">have already produced a prototype </w:t>
-      </w:r>
-      <w:r>
-        <w:t>that will be tested onboard a weather balloon within the next month.</w:t>
-      </w:r>
-    </w:p>
-    <w:p>
-      <w:r>
-        <w:t xml:space="preserve">We blog </w:t>
-      </w:r>
-      <w:r>
-        <w:t>all</w:t>
-      </w:r>
-      <w:r>
-        <w:t xml:space="preserve"> </w:t>
-      </w:r>
-      <w:r>
-        <w:t>development</w:t>
-      </w:r>
-      <w:r>
-        <w:t xml:space="preserve"> progress on our website at</w:t>
-      </w:r>
-      <w:r>
-        <w:t xml:space="preserve"> </w:t>
+        <w:t>Since the beginning of July 2018, we have already produced a prototype that will be tested onboard a weather balloon within the next month.</w:t>
+      </w:r>
+    </w:p>
+    <w:p>
+      <w:r>
+        <w:t xml:space="preserve">We blog all development progress on our website at </w:t>
       </w:r>
       <w:hyperlink r:id="rId6" w:history="1">
         <w:r>
@@ -450,7 +540,7 @@
     </w:p>
     <w:p>
       <w:pPr>
-        <w:pStyle w:val="Heading3"/>
+        <w:pStyle w:val="Heading2"/>
       </w:pPr>
       <w:r>
         <w:t>Milestones</w:t>
@@ -526,13 +616,7 @@
           </w:tcPr>
           <w:p>
             <w:r>
-              <w:t>2</w:t>
-            </w:r>
-            <w:r>
-              <w:t>0</w:t>
-            </w:r>
-            <w:r>
-              <w:t>/07/2018</w:t>
+              <w:t>20/07/2018</w:t>
             </w:r>
           </w:p>
         </w:tc>
@@ -542,13 +626,75 @@
           <w:tcPr>
             <w:tcW w:w="3042" w:type="dxa"/>
           </w:tcPr>
-          <w:p/>
+          <w:p>
+            <w:r>
+              <w:t>Ground station Arduino C system</w:t>
+            </w:r>
+          </w:p>
         </w:tc>
         <w:tc>
           <w:tcPr>
             <w:tcW w:w="3259" w:type="dxa"/>
           </w:tcPr>
-          <w:p/>
+          <w:p>
+            <w:r>
+              <w:t xml:space="preserve">The ground station is functional and can receive all information transmitted by the Beacon (above) </w:t>
+            </w:r>
+            <w:r>
+              <w:t>and</w:t>
+            </w:r>
+            <w:r>
+              <w:t xml:space="preserve"> transmit its own commands to the satellite.</w:t>
+            </w:r>
+          </w:p>
+        </w:tc>
+        <w:tc>
+          <w:tcPr>
+            <w:tcW w:w="2715" w:type="dxa"/>
+          </w:tcPr>
+          <w:p>
+            <w:r>
+              <w:t>22/07/2018</w:t>
+            </w:r>
+          </w:p>
+        </w:tc>
+      </w:tr>
+      <w:tr>
+        <w:tc>
+          <w:tcPr>
+            <w:tcW w:w="3042" w:type="dxa"/>
+          </w:tcPr>
+          <w:p>
+            <w:r>
+              <w:t>Arduino payload</w:t>
+            </w:r>
+          </w:p>
+        </w:tc>
+        <w:tc>
+          <w:tcPr>
+            <w:tcW w:w="3259" w:type="dxa"/>
+          </w:tcPr>
+          <w:p>
+            <w:r>
+              <w:t xml:space="preserve">This will be programmed with the competition winners </w:t>
+            </w:r>
+            <w:proofErr w:type="spellStart"/>
+            <w:r>
+              <w:t>javascript</w:t>
+            </w:r>
+            <w:proofErr w:type="spellEnd"/>
+            <w:r>
+              <w:t xml:space="preserve"> programs, which will be manually </w:t>
+            </w:r>
+            <w:proofErr w:type="spellStart"/>
+            <w:r>
+              <w:t>transpiled</w:t>
+            </w:r>
+            <w:proofErr w:type="spellEnd"/>
+            <w:r>
+              <w:t xml:space="preserve"> into C and security vetted.</w:t>
+            </w:r>
+          </w:p>
         </w:tc>
         <w:tc>
           <w:tcPr>
@@ -562,13 +708,21 @@
           <w:tcPr>
             <w:tcW w:w="3042" w:type="dxa"/>
           </w:tcPr>
-          <w:p/>
+          <w:p>
+            <w:r>
+              <w:t>Weather balloon test</w:t>
+            </w:r>
+          </w:p>
         </w:tc>
         <w:tc>
           <w:tcPr>
             <w:tcW w:w="3259" w:type="dxa"/>
           </w:tcPr>
-          <w:p/>
+          <w:p>
+            <w:r>
+              <w:t>The first serious test requiring security permits will be this, it will be hosted in Spain with the regulations fulfilled by Julian.</w:t>
+            </w:r>
+          </w:p>
         </w:tc>
         <w:tc>
           <w:tcPr>
@@ -582,33 +736,30 @@
           <w:tcPr>
             <w:tcW w:w="3042" w:type="dxa"/>
           </w:tcPr>
-          <w:p/>
+          <w:p>
+            <w:r>
+              <w:t>Spons</w:t>
+            </w:r>
+            <w:r>
+              <w:t>o</w:t>
+            </w:r>
+            <w:r>
+              <w:t>r</w:t>
+            </w:r>
+            <w:r>
+              <w:t>s and contact input</w:t>
+            </w:r>
+          </w:p>
         </w:tc>
         <w:tc>
           <w:tcPr>
             <w:tcW w:w="3259" w:type="dxa"/>
           </w:tcPr>
-          <w:p/>
-        </w:tc>
-        <w:tc>
-          <w:tcPr>
-            <w:tcW w:w="2715" w:type="dxa"/>
-          </w:tcPr>
-          <w:p/>
-        </w:tc>
-      </w:tr>
-      <w:tr>
-        <w:tc>
-          <w:tcPr>
-            <w:tcW w:w="3042" w:type="dxa"/>
-          </w:tcPr>
-          <w:p/>
-        </w:tc>
-        <w:tc>
-          <w:tcPr>
-            <w:tcW w:w="3259" w:type="dxa"/>
-          </w:tcPr>
-          <w:p/>
+          <w:p>
+            <w:r>
+              <w:t>At this milestone we will go to our expert contacts (professors and engineers) to validate the build and entire project plan.</w:t>
+            </w:r>
+          </w:p>
         </w:tc>
         <w:tc>
           <w:tcPr>
@@ -619,6 +770,152 @@
       </w:tr>
     </w:tbl>
     <w:p/>
+    <w:p>
+      <w:pPr>
+        <w:rPr>
+          <w:rFonts w:asciiTheme="majorHAnsi" w:eastAsiaTheme="majorEastAsia" w:hAnsiTheme="majorHAnsi" w:cstheme="majorBidi"/>
+          <w:color w:val="262626" w:themeColor="text1" w:themeTint="D9"/>
+          <w:sz w:val="40"/>
+          <w:szCs w:val="40"/>
+        </w:rPr>
+      </w:pPr>
+      <w:r>
+        <w:br w:type="page"/>
+      </w:r>
+    </w:p>
+    <w:p>
+      <w:pPr>
+        <w:pStyle w:val="Heading1"/>
+      </w:pPr>
+      <w:bookmarkStart w:id="0" w:name="_GoBack"/>
+      <w:bookmarkEnd w:id="0"/>
+      <w:r>
+        <w:lastRenderedPageBreak/>
+        <w:t>Technical Details</w:t>
+      </w:r>
+    </w:p>
+    <w:p>
+      <w:r>
+        <w:t>The entire system consist</w:t>
+      </w:r>
+      <w:r>
+        <w:t>s</w:t>
+      </w:r>
+      <w:r>
+        <w:t xml:space="preserve"> of the picosatellite</w:t>
+      </w:r>
+      <w:r>
+        <w:t xml:space="preserve"> and ground stations.</w:t>
+      </w:r>
+    </w:p>
+    <w:p>
+      <w:pPr>
+        <w:pStyle w:val="Heading2"/>
+      </w:pPr>
+      <w:r>
+        <w:t>Picosatellite</w:t>
+      </w:r>
+    </w:p>
+    <w:p>
+      <w:r>
+        <w:t xml:space="preserve">The </w:t>
+      </w:r>
+      <w:r>
+        <w:t xml:space="preserve">picosatellite </w:t>
+      </w:r>
+      <w:r>
+        <w:t>has 2 main modules; beacon and education payload.</w:t>
+      </w:r>
+    </w:p>
+    <w:p>
+      <w:r>
+        <w:t xml:space="preserve">The beacon is the </w:t>
+      </w:r>
+      <w:r>
+        <w:t>module</w:t>
+      </w:r>
+      <w:r>
+        <w:t xml:space="preserve"> that </w:t>
+      </w:r>
+      <w:r>
+        <w:t>transmits</w:t>
+      </w:r>
+      <w:r>
+        <w:t xml:space="preserve"> the system information such as; battery charging current, solar panel input voltages, reset count and deployment status</w:t>
+      </w:r>
+      <w:r>
+        <w:t xml:space="preserve"> </w:t>
+      </w:r>
+      <w:r>
+        <w:t>to the ground stations</w:t>
+      </w:r>
+      <w:r>
+        <w:t xml:space="preserve"> via a </w:t>
+      </w:r>
+      <w:proofErr w:type="spellStart"/>
+      <w:r>
+        <w:t>LoRa</w:t>
+      </w:r>
+      <w:proofErr w:type="spellEnd"/>
+      <w:r>
+        <w:t xml:space="preserve"> package.</w:t>
+      </w:r>
+    </w:p>
+    <w:p>
+      <w:r>
+        <w:t xml:space="preserve">The education payload is an Arduino </w:t>
+      </w:r>
+      <w:proofErr w:type="spellStart"/>
+      <w:r>
+        <w:t>atmega</w:t>
+      </w:r>
+      <w:proofErr w:type="spellEnd"/>
+      <w:r>
+        <w:t xml:space="preserve"> DIP</w:t>
+      </w:r>
+      <w:r>
+        <w:t xml:space="preserve"> which is connected to various sensors (TODO) that will have the competition winners code on it</w:t>
+      </w:r>
+      <w:r>
+        <w:t>, which can also transmit and receive within the safety specifications</w:t>
+      </w:r>
+      <w:r>
+        <w:t>.</w:t>
+      </w:r>
+      <w:r>
+        <w:t xml:space="preserve"> The programs will be analysed by our team and we will consult other experts to ensure safety</w:t>
+      </w:r>
+      <w:r>
+        <w:t xml:space="preserve"> and security.</w:t>
+      </w:r>
+    </w:p>
+    <w:p>
+      <w:pPr>
+        <w:pStyle w:val="Heading2"/>
+      </w:pPr>
+      <w:r>
+        <w:t>Ground station</w:t>
+      </w:r>
+    </w:p>
+    <w:p>
+      <w:r>
+        <w:t xml:space="preserve">The ground station will be a system consisting of a </w:t>
+      </w:r>
+      <w:proofErr w:type="spellStart"/>
+      <w:r>
+        <w:t>LoRa</w:t>
+      </w:r>
+      <w:proofErr w:type="spellEnd"/>
+      <w:r>
+        <w:t xml:space="preserve"> </w:t>
+      </w:r>
+      <w:r>
+        <w:t>transceiver and IO hardware (TODO) which can downlink information from the picosatellite. No control is given to the ground stations other than pre-defined and security verified commands</w:t>
+      </w:r>
+      <w:r>
+        <w:t xml:space="preserve"> such as; ping.</w:t>
+      </w:r>
+    </w:p>
     <w:p>
       <w:r>
         <w:br w:type="page"/>
@@ -936,8 +1233,6 @@
       <w:r>
         <w:br w:type="page"/>
       </w:r>
-      <w:bookmarkStart w:id="0" w:name="_GoBack"/>
-      <w:bookmarkEnd w:id="0"/>
     </w:p>
     <w:p/>
     <w:p>
@@ -960,14 +1255,85 @@
       </w:r>
     </w:p>
     <w:p>
+      <w:r>
+        <w:br w:type="page"/>
+      </w:r>
+    </w:p>
+    <w:p>
       <w:pPr>
         <w:pStyle w:val="Heading1"/>
       </w:pPr>
       <w:r>
-        <w:t>Competition Plan</w:t>
-      </w:r>
-    </w:p>
-    <w:p/>
+        <w:lastRenderedPageBreak/>
+        <w:t xml:space="preserve">Competition </w:t>
+      </w:r>
+      <w:r>
+        <w:t>Plan</w:t>
+      </w:r>
+    </w:p>
+    <w:p>
+      <w:pPr>
+        <w:pStyle w:val="Heading3"/>
+      </w:pPr>
+      <w:r>
+        <w:t>Rules</w:t>
+      </w:r>
+    </w:p>
+    <w:p>
+      <w:pPr>
+        <w:pStyle w:val="ListParagraph"/>
+        <w:numPr>
+          <w:ilvl w:val="0"/>
+          <w:numId w:val="15"/>
+        </w:numPr>
+      </w:pPr>
+      <w:r>
+        <w:t>Teams of any sizes are allowed.</w:t>
+      </w:r>
+    </w:p>
+    <w:p>
+      <w:pPr>
+        <w:pStyle w:val="ListParagraph"/>
+        <w:numPr>
+          <w:ilvl w:val="0"/>
+          <w:numId w:val="15"/>
+        </w:numPr>
+      </w:pPr>
+    </w:p>
+    <w:p>
+      <w:pPr>
+        <w:pStyle w:val="Heading3"/>
+      </w:pPr>
+      <w:r>
+        <w:t>Prizes</w:t>
+      </w:r>
+    </w:p>
+    <w:p>
+      <w:r>
+        <w:t>We want to leverage our sponsors to help us provide some great prizes to the students that win the competition, currently we have no prizes to offer but these will be crucial rewards – along with the code on the satellite – for the competition.</w:t>
+      </w:r>
+    </w:p>
+    <w:p>
+      <w:pPr>
+        <w:pStyle w:val="Heading3"/>
+      </w:pPr>
+      <w:r>
+        <w:t>Programming Environment</w:t>
+      </w:r>
+    </w:p>
+    <w:p>
+      <w:r>
+        <w:t xml:space="preserve">Each participant will be able to run </w:t>
+      </w:r>
+      <w:proofErr w:type="spellStart"/>
+      <w:r>
+        <w:t>Javascript</w:t>
+      </w:r>
+      <w:proofErr w:type="spellEnd"/>
+      <w:r>
+        <w:t xml:space="preserve"> code on an online simulator. Once we have all the projects and their associated media like flyers, description or documentation we will then vet each submission and convert it to C code manually.</w:t>
+      </w:r>
+    </w:p>
     <w:p/>
     <w:p/>
     <w:p/>
@@ -1183,6 +1549,232 @@
     </w:lvl>
   </w:abstractNum>
   <w:abstractNum w:abstractNumId="2" w15:restartNumberingAfterBreak="0">
+    <w:nsid w:val="28DA62FD"/>
+    <w:multiLevelType w:val="hybridMultilevel"/>
+    <w:tmpl w:val="BCAEE032"/>
+    <w:lvl w:ilvl="0" w:tplc="0809000F">
+      <w:start w:val="1"/>
+      <w:numFmt w:val="decimal"/>
+      <w:lvlText w:val="%1."/>
+      <w:lvlJc w:val="left"/>
+      <w:pPr>
+        <w:ind w:left="720" w:hanging="360"/>
+      </w:pPr>
+      <w:rPr>
+        <w:rFonts w:hint="default"/>
+      </w:rPr>
+    </w:lvl>
+    <w:lvl w:ilvl="1" w:tplc="08090003">
+      <w:start w:val="1"/>
+      <w:numFmt w:val="bullet"/>
+      <w:lvlText w:val="o"/>
+      <w:lvlJc w:val="left"/>
+      <w:pPr>
+        <w:ind w:left="1440" w:hanging="360"/>
+      </w:pPr>
+      <w:rPr>
+        <w:rFonts w:ascii="Courier New" w:hAnsi="Courier New" w:cs="Courier New" w:hint="default"/>
+      </w:rPr>
+    </w:lvl>
+    <w:lvl w:ilvl="2" w:tplc="08090005" w:tentative="1">
+      <w:start w:val="1"/>
+      <w:numFmt w:val="bullet"/>
+      <w:lvlText w:val=""/>
+      <w:lvlJc w:val="left"/>
+      <w:pPr>
+        <w:ind w:left="2160" w:hanging="360"/>
+      </w:pPr>
+      <w:rPr>
+        <w:rFonts w:ascii="Wingdings" w:hAnsi="Wingdings" w:hint="default"/>
+      </w:rPr>
+    </w:lvl>
+    <w:lvl w:ilvl="3" w:tplc="08090001" w:tentative="1">
+      <w:start w:val="1"/>
+      <w:numFmt w:val="bullet"/>
+      <w:lvlText w:val=""/>
+      <w:lvlJc w:val="left"/>
+      <w:pPr>
+        <w:ind w:left="2880" w:hanging="360"/>
+      </w:pPr>
+      <w:rPr>
+        <w:rFonts w:ascii="Symbol" w:hAnsi="Symbol" w:hint="default"/>
+      </w:rPr>
+    </w:lvl>
+    <w:lvl w:ilvl="4" w:tplc="08090003" w:tentative="1">
+      <w:start w:val="1"/>
+      <w:numFmt w:val="bullet"/>
+      <w:lvlText w:val="o"/>
+      <w:lvlJc w:val="left"/>
+      <w:pPr>
+        <w:ind w:left="3600" w:hanging="360"/>
+      </w:pPr>
+      <w:rPr>
+        <w:rFonts w:ascii="Courier New" w:hAnsi="Courier New" w:cs="Courier New" w:hint="default"/>
+      </w:rPr>
+    </w:lvl>
+    <w:lvl w:ilvl="5" w:tplc="08090005" w:tentative="1">
+      <w:start w:val="1"/>
+      <w:numFmt w:val="bullet"/>
+      <w:lvlText w:val=""/>
+      <w:lvlJc w:val="left"/>
+      <w:pPr>
+        <w:ind w:left="4320" w:hanging="360"/>
+      </w:pPr>
+      <w:rPr>
+        <w:rFonts w:ascii="Wingdings" w:hAnsi="Wingdings" w:hint="default"/>
+      </w:rPr>
+    </w:lvl>
+    <w:lvl w:ilvl="6" w:tplc="08090001" w:tentative="1">
+      <w:start w:val="1"/>
+      <w:numFmt w:val="bullet"/>
+      <w:lvlText w:val=""/>
+      <w:lvlJc w:val="left"/>
+      <w:pPr>
+        <w:ind w:left="5040" w:hanging="360"/>
+      </w:pPr>
+      <w:rPr>
+        <w:rFonts w:ascii="Symbol" w:hAnsi="Symbol" w:hint="default"/>
+      </w:rPr>
+    </w:lvl>
+    <w:lvl w:ilvl="7" w:tplc="08090003" w:tentative="1">
+      <w:start w:val="1"/>
+      <w:numFmt w:val="bullet"/>
+      <w:lvlText w:val="o"/>
+      <w:lvlJc w:val="left"/>
+      <w:pPr>
+        <w:ind w:left="5760" w:hanging="360"/>
+      </w:pPr>
+      <w:rPr>
+        <w:rFonts w:ascii="Courier New" w:hAnsi="Courier New" w:cs="Courier New" w:hint="default"/>
+      </w:rPr>
+    </w:lvl>
+    <w:lvl w:ilvl="8" w:tplc="08090005" w:tentative="1">
+      <w:start w:val="1"/>
+      <w:numFmt w:val="bullet"/>
+      <w:lvlText w:val=""/>
+      <w:lvlJc w:val="left"/>
+      <w:pPr>
+        <w:ind w:left="6480" w:hanging="360"/>
+      </w:pPr>
+      <w:rPr>
+        <w:rFonts w:ascii="Wingdings" w:hAnsi="Wingdings" w:hint="default"/>
+      </w:rPr>
+    </w:lvl>
+  </w:abstractNum>
+  <w:abstractNum w:abstractNumId="3" w15:restartNumberingAfterBreak="0">
+    <w:nsid w:val="29637890"/>
+    <w:multiLevelType w:val="hybridMultilevel"/>
+    <w:tmpl w:val="E18A2186"/>
+    <w:lvl w:ilvl="0" w:tplc="08090001">
+      <w:start w:val="1"/>
+      <w:numFmt w:val="bullet"/>
+      <w:lvlText w:val=""/>
+      <w:lvlJc w:val="left"/>
+      <w:pPr>
+        <w:ind w:left="720" w:hanging="360"/>
+      </w:pPr>
+      <w:rPr>
+        <w:rFonts w:ascii="Symbol" w:hAnsi="Symbol" w:hint="default"/>
+      </w:rPr>
+    </w:lvl>
+    <w:lvl w:ilvl="1" w:tplc="08090003" w:tentative="1">
+      <w:start w:val="1"/>
+      <w:numFmt w:val="bullet"/>
+      <w:lvlText w:val="o"/>
+      <w:lvlJc w:val="left"/>
+      <w:pPr>
+        <w:ind w:left="1440" w:hanging="360"/>
+      </w:pPr>
+      <w:rPr>
+        <w:rFonts w:ascii="Courier New" w:hAnsi="Courier New" w:cs="Courier New" w:hint="default"/>
+      </w:rPr>
+    </w:lvl>
+    <w:lvl w:ilvl="2" w:tplc="08090005" w:tentative="1">
+      <w:start w:val="1"/>
+      <w:numFmt w:val="bullet"/>
+      <w:lvlText w:val=""/>
+      <w:lvlJc w:val="left"/>
+      <w:pPr>
+        <w:ind w:left="2160" w:hanging="360"/>
+      </w:pPr>
+      <w:rPr>
+        <w:rFonts w:ascii="Wingdings" w:hAnsi="Wingdings" w:hint="default"/>
+      </w:rPr>
+    </w:lvl>
+    <w:lvl w:ilvl="3" w:tplc="08090001" w:tentative="1">
+      <w:start w:val="1"/>
+      <w:numFmt w:val="bullet"/>
+      <w:lvlText w:val=""/>
+      <w:lvlJc w:val="left"/>
+      <w:pPr>
+        <w:ind w:left="2880" w:hanging="360"/>
+      </w:pPr>
+      <w:rPr>
+        <w:rFonts w:ascii="Symbol" w:hAnsi="Symbol" w:hint="default"/>
+      </w:rPr>
+    </w:lvl>
+    <w:lvl w:ilvl="4" w:tplc="08090003" w:tentative="1">
+      <w:start w:val="1"/>
+      <w:numFmt w:val="bullet"/>
+      <w:lvlText w:val="o"/>
+      <w:lvlJc w:val="left"/>
+      <w:pPr>
+        <w:ind w:left="3600" w:hanging="360"/>
+      </w:pPr>
+      <w:rPr>
+        <w:rFonts w:ascii="Courier New" w:hAnsi="Courier New" w:cs="Courier New" w:hint="default"/>
+      </w:rPr>
+    </w:lvl>
+    <w:lvl w:ilvl="5" w:tplc="08090005" w:tentative="1">
+      <w:start w:val="1"/>
+      <w:numFmt w:val="bullet"/>
+      <w:lvlText w:val=""/>
+      <w:lvlJc w:val="left"/>
+      <w:pPr>
+        <w:ind w:left="4320" w:hanging="360"/>
+      </w:pPr>
+      <w:rPr>
+        <w:rFonts w:ascii="Wingdings" w:hAnsi="Wingdings" w:hint="default"/>
+      </w:rPr>
+    </w:lvl>
+    <w:lvl w:ilvl="6" w:tplc="08090001" w:tentative="1">
+      <w:start w:val="1"/>
+      <w:numFmt w:val="bullet"/>
+      <w:lvlText w:val=""/>
+      <w:lvlJc w:val="left"/>
+      <w:pPr>
+        <w:ind w:left="5040" w:hanging="360"/>
+      </w:pPr>
+      <w:rPr>
+        <w:rFonts w:ascii="Symbol" w:hAnsi="Symbol" w:hint="default"/>
+      </w:rPr>
+    </w:lvl>
+    <w:lvl w:ilvl="7" w:tplc="08090003" w:tentative="1">
+      <w:start w:val="1"/>
+      <w:numFmt w:val="bullet"/>
+      <w:lvlText w:val="o"/>
+      <w:lvlJc w:val="left"/>
+      <w:pPr>
+        <w:ind w:left="5760" w:hanging="360"/>
+      </w:pPr>
+      <w:rPr>
+        <w:rFonts w:ascii="Courier New" w:hAnsi="Courier New" w:cs="Courier New" w:hint="default"/>
+      </w:rPr>
+    </w:lvl>
+    <w:lvl w:ilvl="8" w:tplc="08090005" w:tentative="1">
+      <w:start w:val="1"/>
+      <w:numFmt w:val="bullet"/>
+      <w:lvlText w:val=""/>
+      <w:lvlJc w:val="left"/>
+      <w:pPr>
+        <w:ind w:left="6480" w:hanging="360"/>
+      </w:pPr>
+      <w:rPr>
+        <w:rFonts w:ascii="Wingdings" w:hAnsi="Wingdings" w:hint="default"/>
+      </w:rPr>
+    </w:lvl>
+  </w:abstractNum>
+  <w:abstractNum w:abstractNumId="4" w15:restartNumberingAfterBreak="0">
     <w:nsid w:val="2E2B5898"/>
     <w:multiLevelType w:val="hybridMultilevel"/>
     <w:tmpl w:val="EC3C4BE4"/>
@@ -1196,6 +1788,291 @@
       </w:pPr>
       <w:rPr>
         <w:rFonts w:hint="default"/>
+      </w:rPr>
+    </w:lvl>
+    <w:lvl w:ilvl="1" w:tplc="08090003" w:tentative="1">
+      <w:start w:val="1"/>
+      <w:numFmt w:val="bullet"/>
+      <w:lvlText w:val="o"/>
+      <w:lvlJc w:val="left"/>
+      <w:pPr>
+        <w:ind w:left="1440" w:hanging="360"/>
+      </w:pPr>
+      <w:rPr>
+        <w:rFonts w:ascii="Courier New" w:hAnsi="Courier New" w:cs="Courier New" w:hint="default"/>
+      </w:rPr>
+    </w:lvl>
+    <w:lvl w:ilvl="2" w:tplc="08090005" w:tentative="1">
+      <w:start w:val="1"/>
+      <w:numFmt w:val="bullet"/>
+      <w:lvlText w:val=""/>
+      <w:lvlJc w:val="left"/>
+      <w:pPr>
+        <w:ind w:left="2160" w:hanging="360"/>
+      </w:pPr>
+      <w:rPr>
+        <w:rFonts w:ascii="Wingdings" w:hAnsi="Wingdings" w:hint="default"/>
+      </w:rPr>
+    </w:lvl>
+    <w:lvl w:ilvl="3" w:tplc="08090001" w:tentative="1">
+      <w:start w:val="1"/>
+      <w:numFmt w:val="bullet"/>
+      <w:lvlText w:val=""/>
+      <w:lvlJc w:val="left"/>
+      <w:pPr>
+        <w:ind w:left="2880" w:hanging="360"/>
+      </w:pPr>
+      <w:rPr>
+        <w:rFonts w:ascii="Symbol" w:hAnsi="Symbol" w:hint="default"/>
+      </w:rPr>
+    </w:lvl>
+    <w:lvl w:ilvl="4" w:tplc="08090003" w:tentative="1">
+      <w:start w:val="1"/>
+      <w:numFmt w:val="bullet"/>
+      <w:lvlText w:val="o"/>
+      <w:lvlJc w:val="left"/>
+      <w:pPr>
+        <w:ind w:left="3600" w:hanging="360"/>
+      </w:pPr>
+      <w:rPr>
+        <w:rFonts w:ascii="Courier New" w:hAnsi="Courier New" w:cs="Courier New" w:hint="default"/>
+      </w:rPr>
+    </w:lvl>
+    <w:lvl w:ilvl="5" w:tplc="08090005" w:tentative="1">
+      <w:start w:val="1"/>
+      <w:numFmt w:val="bullet"/>
+      <w:lvlText w:val=""/>
+      <w:lvlJc w:val="left"/>
+      <w:pPr>
+        <w:ind w:left="4320" w:hanging="360"/>
+      </w:pPr>
+      <w:rPr>
+        <w:rFonts w:ascii="Wingdings" w:hAnsi="Wingdings" w:hint="default"/>
+      </w:rPr>
+    </w:lvl>
+    <w:lvl w:ilvl="6" w:tplc="08090001" w:tentative="1">
+      <w:start w:val="1"/>
+      <w:numFmt w:val="bullet"/>
+      <w:lvlText w:val=""/>
+      <w:lvlJc w:val="left"/>
+      <w:pPr>
+        <w:ind w:left="5040" w:hanging="360"/>
+      </w:pPr>
+      <w:rPr>
+        <w:rFonts w:ascii="Symbol" w:hAnsi="Symbol" w:hint="default"/>
+      </w:rPr>
+    </w:lvl>
+    <w:lvl w:ilvl="7" w:tplc="08090003" w:tentative="1">
+      <w:start w:val="1"/>
+      <w:numFmt w:val="bullet"/>
+      <w:lvlText w:val="o"/>
+      <w:lvlJc w:val="left"/>
+      <w:pPr>
+        <w:ind w:left="5760" w:hanging="360"/>
+      </w:pPr>
+      <w:rPr>
+        <w:rFonts w:ascii="Courier New" w:hAnsi="Courier New" w:cs="Courier New" w:hint="default"/>
+      </w:rPr>
+    </w:lvl>
+    <w:lvl w:ilvl="8" w:tplc="08090005" w:tentative="1">
+      <w:start w:val="1"/>
+      <w:numFmt w:val="bullet"/>
+      <w:lvlText w:val=""/>
+      <w:lvlJc w:val="left"/>
+      <w:pPr>
+        <w:ind w:left="6480" w:hanging="360"/>
+      </w:pPr>
+      <w:rPr>
+        <w:rFonts w:ascii="Wingdings" w:hAnsi="Wingdings" w:hint="default"/>
+      </w:rPr>
+    </w:lvl>
+  </w:abstractNum>
+  <w:abstractNum w:abstractNumId="5" w15:restartNumberingAfterBreak="0">
+    <w:nsid w:val="64891FDB"/>
+    <w:multiLevelType w:val="hybridMultilevel"/>
+    <w:tmpl w:val="76921C04"/>
+    <w:lvl w:ilvl="0" w:tplc="0809000F">
+      <w:start w:val="1"/>
+      <w:numFmt w:val="decimal"/>
+      <w:lvlText w:val="%1."/>
+      <w:lvlJc w:val="left"/>
+      <w:pPr>
+        <w:ind w:left="720" w:hanging="360"/>
+      </w:pPr>
+    </w:lvl>
+    <w:lvl w:ilvl="1" w:tplc="08090019">
+      <w:start w:val="1"/>
+      <w:numFmt w:val="lowerLetter"/>
+      <w:lvlText w:val="%2."/>
+      <w:lvlJc w:val="left"/>
+      <w:pPr>
+        <w:ind w:left="1440" w:hanging="360"/>
+      </w:pPr>
+    </w:lvl>
+    <w:lvl w:ilvl="2" w:tplc="0809001B" w:tentative="1">
+      <w:start w:val="1"/>
+      <w:numFmt w:val="lowerRoman"/>
+      <w:lvlText w:val="%3."/>
+      <w:lvlJc w:val="right"/>
+      <w:pPr>
+        <w:ind w:left="2160" w:hanging="180"/>
+      </w:pPr>
+    </w:lvl>
+    <w:lvl w:ilvl="3" w:tplc="0809000F" w:tentative="1">
+      <w:start w:val="1"/>
+      <w:numFmt w:val="decimal"/>
+      <w:lvlText w:val="%4."/>
+      <w:lvlJc w:val="left"/>
+      <w:pPr>
+        <w:ind w:left="2880" w:hanging="360"/>
+      </w:pPr>
+    </w:lvl>
+    <w:lvl w:ilvl="4" w:tplc="08090019" w:tentative="1">
+      <w:start w:val="1"/>
+      <w:numFmt w:val="lowerLetter"/>
+      <w:lvlText w:val="%5."/>
+      <w:lvlJc w:val="left"/>
+      <w:pPr>
+        <w:ind w:left="3600" w:hanging="360"/>
+      </w:pPr>
+    </w:lvl>
+    <w:lvl w:ilvl="5" w:tplc="0809001B" w:tentative="1">
+      <w:start w:val="1"/>
+      <w:numFmt w:val="lowerRoman"/>
+      <w:lvlText w:val="%6."/>
+      <w:lvlJc w:val="right"/>
+      <w:pPr>
+        <w:ind w:left="4320" w:hanging="180"/>
+      </w:pPr>
+    </w:lvl>
+    <w:lvl w:ilvl="6" w:tplc="0809000F" w:tentative="1">
+      <w:start w:val="1"/>
+      <w:numFmt w:val="decimal"/>
+      <w:lvlText w:val="%7."/>
+      <w:lvlJc w:val="left"/>
+      <w:pPr>
+        <w:ind w:left="5040" w:hanging="360"/>
+      </w:pPr>
+    </w:lvl>
+    <w:lvl w:ilvl="7" w:tplc="08090019" w:tentative="1">
+      <w:start w:val="1"/>
+      <w:numFmt w:val="lowerLetter"/>
+      <w:lvlText w:val="%8."/>
+      <w:lvlJc w:val="left"/>
+      <w:pPr>
+        <w:ind w:left="5760" w:hanging="360"/>
+      </w:pPr>
+    </w:lvl>
+    <w:lvl w:ilvl="8" w:tplc="0809001B" w:tentative="1">
+      <w:start w:val="1"/>
+      <w:numFmt w:val="lowerRoman"/>
+      <w:lvlText w:val="%9."/>
+      <w:lvlJc w:val="right"/>
+      <w:pPr>
+        <w:ind w:left="6480" w:hanging="180"/>
+      </w:pPr>
+    </w:lvl>
+  </w:abstractNum>
+  <w:abstractNum w:abstractNumId="6" w15:restartNumberingAfterBreak="0">
+    <w:nsid w:val="6859751A"/>
+    <w:multiLevelType w:val="hybridMultilevel"/>
+    <w:tmpl w:val="582860D8"/>
+    <w:lvl w:ilvl="0" w:tplc="0809000F">
+      <w:start w:val="1"/>
+      <w:numFmt w:val="decimal"/>
+      <w:lvlText w:val="%1."/>
+      <w:lvlJc w:val="left"/>
+      <w:pPr>
+        <w:ind w:left="720" w:hanging="360"/>
+      </w:pPr>
+    </w:lvl>
+    <w:lvl w:ilvl="1" w:tplc="08090019" w:tentative="1">
+      <w:start w:val="1"/>
+      <w:numFmt w:val="lowerLetter"/>
+      <w:lvlText w:val="%2."/>
+      <w:lvlJc w:val="left"/>
+      <w:pPr>
+        <w:ind w:left="1440" w:hanging="360"/>
+      </w:pPr>
+    </w:lvl>
+    <w:lvl w:ilvl="2" w:tplc="0809001B" w:tentative="1">
+      <w:start w:val="1"/>
+      <w:numFmt w:val="lowerRoman"/>
+      <w:lvlText w:val="%3."/>
+      <w:lvlJc w:val="right"/>
+      <w:pPr>
+        <w:ind w:left="2160" w:hanging="180"/>
+      </w:pPr>
+    </w:lvl>
+    <w:lvl w:ilvl="3" w:tplc="0809000F" w:tentative="1">
+      <w:start w:val="1"/>
+      <w:numFmt w:val="decimal"/>
+      <w:lvlText w:val="%4."/>
+      <w:lvlJc w:val="left"/>
+      <w:pPr>
+        <w:ind w:left="2880" w:hanging="360"/>
+      </w:pPr>
+    </w:lvl>
+    <w:lvl w:ilvl="4" w:tplc="08090019" w:tentative="1">
+      <w:start w:val="1"/>
+      <w:numFmt w:val="lowerLetter"/>
+      <w:lvlText w:val="%5."/>
+      <w:lvlJc w:val="left"/>
+      <w:pPr>
+        <w:ind w:left="3600" w:hanging="360"/>
+      </w:pPr>
+    </w:lvl>
+    <w:lvl w:ilvl="5" w:tplc="0809001B" w:tentative="1">
+      <w:start w:val="1"/>
+      <w:numFmt w:val="lowerRoman"/>
+      <w:lvlText w:val="%6."/>
+      <w:lvlJc w:val="right"/>
+      <w:pPr>
+        <w:ind w:left="4320" w:hanging="180"/>
+      </w:pPr>
+    </w:lvl>
+    <w:lvl w:ilvl="6" w:tplc="0809000F" w:tentative="1">
+      <w:start w:val="1"/>
+      <w:numFmt w:val="decimal"/>
+      <w:lvlText w:val="%7."/>
+      <w:lvlJc w:val="left"/>
+      <w:pPr>
+        <w:ind w:left="5040" w:hanging="360"/>
+      </w:pPr>
+    </w:lvl>
+    <w:lvl w:ilvl="7" w:tplc="08090019" w:tentative="1">
+      <w:start w:val="1"/>
+      <w:numFmt w:val="lowerLetter"/>
+      <w:lvlText w:val="%8."/>
+      <w:lvlJc w:val="left"/>
+      <w:pPr>
+        <w:ind w:left="5760" w:hanging="360"/>
+      </w:pPr>
+    </w:lvl>
+    <w:lvl w:ilvl="8" w:tplc="0809001B" w:tentative="1">
+      <w:start w:val="1"/>
+      <w:numFmt w:val="lowerRoman"/>
+      <w:lvlText w:val="%9."/>
+      <w:lvlJc w:val="right"/>
+      <w:pPr>
+        <w:ind w:left="6480" w:hanging="180"/>
+      </w:pPr>
+    </w:lvl>
+  </w:abstractNum>
+  <w:abstractNum w:abstractNumId="7" w15:restartNumberingAfterBreak="0">
+    <w:nsid w:val="74826AFC"/>
+    <w:multiLevelType w:val="hybridMultilevel"/>
+    <w:tmpl w:val="1A2A1D9E"/>
+    <w:lvl w:ilvl="0" w:tplc="08090001">
+      <w:start w:val="1"/>
+      <w:numFmt w:val="bullet"/>
+      <w:lvlText w:val=""/>
+      <w:lvlJc w:val="left"/>
+      <w:pPr>
+        <w:ind w:left="720" w:hanging="360"/>
+      </w:pPr>
+      <w:rPr>
+        <w:rFonts w:ascii="Symbol" w:hAnsi="Symbol" w:hint="default"/>
       </w:rPr>
     </w:lvl>
     <w:lvl w:ilvl="1" w:tplc="08090003" w:tentative="1">
@@ -1329,7 +2206,22 @@
     <w:abstractNumId w:val="1"/>
   </w:num>
   <w:num w:numId="12">
+    <w:abstractNumId w:val="4"/>
+  </w:num>
+  <w:num w:numId="13">
+    <w:abstractNumId w:val="7"/>
+  </w:num>
+  <w:num w:numId="14">
     <w:abstractNumId w:val="2"/>
+  </w:num>
+  <w:num w:numId="15">
+    <w:abstractNumId w:val="5"/>
+  </w:num>
+  <w:num w:numId="16">
+    <w:abstractNumId w:val="3"/>
+  </w:num>
+  <w:num w:numId="17">
+    <w:abstractNumId w:val="6"/>
   </w:num>
 </w:numbering>
 </file>
@@ -1745,7 +2637,7 @@
       <w:keepNext/>
       <w:keepLines/>
       <w:pBdr>
-        <w:bottom w:val="single" w:sz="4" w:space="2" w:color="50BEA3" w:themeColor="accent2"/>
+        <w:bottom w:val="single" w:sz="4" w:space="2" w:color="4BCAAD" w:themeColor="accent2"/>
       </w:pBdr>
       <w:spacing w:before="360" w:after="120" w:line="240" w:lineRule="auto"/>
       <w:outlineLvl w:val="0"/>
@@ -1774,7 +2666,7 @@
     </w:pPr>
     <w:rPr>
       <w:rFonts w:asciiTheme="majorHAnsi" w:eastAsiaTheme="majorEastAsia" w:hAnsiTheme="majorHAnsi" w:cstheme="majorBidi"/>
-      <w:color w:val="50BEA3" w:themeColor="accent2"/>
+      <w:color w:val="4BCAAD" w:themeColor="accent2"/>
       <w:sz w:val="36"/>
       <w:szCs w:val="36"/>
     </w:rPr>
@@ -1796,7 +2688,7 @@
     </w:pPr>
     <w:rPr>
       <w:rFonts w:asciiTheme="majorHAnsi" w:eastAsiaTheme="majorEastAsia" w:hAnsiTheme="majorHAnsi" w:cstheme="majorBidi"/>
-      <w:color w:val="36937C" w:themeColor="accent2" w:themeShade="BF"/>
+      <w:color w:val="2FA085" w:themeColor="accent2" w:themeShade="BF"/>
       <w:sz w:val="32"/>
       <w:szCs w:val="32"/>
     </w:rPr>
@@ -1821,7 +2713,7 @@
       <w:rFonts w:asciiTheme="majorHAnsi" w:eastAsiaTheme="majorEastAsia" w:hAnsiTheme="majorHAnsi" w:cstheme="majorBidi"/>
       <w:i/>
       <w:iCs/>
-      <w:color w:val="246253" w:themeColor="accent2" w:themeShade="80"/>
+      <w:color w:val="1F6B59" w:themeColor="accent2" w:themeShade="80"/>
       <w:sz w:val="28"/>
       <w:szCs w:val="28"/>
     </w:rPr>
@@ -1844,7 +2736,7 @@
     </w:pPr>
     <w:rPr>
       <w:rFonts w:asciiTheme="majorHAnsi" w:eastAsiaTheme="majorEastAsia" w:hAnsiTheme="majorHAnsi" w:cstheme="majorBidi"/>
-      <w:color w:val="36937C" w:themeColor="accent2" w:themeShade="BF"/>
+      <w:color w:val="2FA085" w:themeColor="accent2" w:themeShade="BF"/>
       <w:sz w:val="24"/>
       <w:szCs w:val="24"/>
     </w:rPr>
@@ -1869,7 +2761,7 @@
       <w:rFonts w:asciiTheme="majorHAnsi" w:eastAsiaTheme="majorEastAsia" w:hAnsiTheme="majorHAnsi" w:cstheme="majorBidi"/>
       <w:i/>
       <w:iCs/>
-      <w:color w:val="246253" w:themeColor="accent2" w:themeShade="80"/>
+      <w:color w:val="1F6B59" w:themeColor="accent2" w:themeShade="80"/>
       <w:sz w:val="24"/>
       <w:szCs w:val="24"/>
     </w:rPr>
@@ -1894,7 +2786,7 @@
       <w:rFonts w:asciiTheme="majorHAnsi" w:eastAsiaTheme="majorEastAsia" w:hAnsiTheme="majorHAnsi" w:cstheme="majorBidi"/>
       <w:b/>
       <w:bCs/>
-      <w:color w:val="246253" w:themeColor="accent2" w:themeShade="80"/>
+      <w:color w:val="1F6B59" w:themeColor="accent2" w:themeShade="80"/>
       <w:sz w:val="22"/>
       <w:szCs w:val="22"/>
     </w:rPr>
@@ -1917,7 +2809,7 @@
     </w:pPr>
     <w:rPr>
       <w:rFonts w:asciiTheme="majorHAnsi" w:eastAsiaTheme="majorEastAsia" w:hAnsiTheme="majorHAnsi" w:cstheme="majorBidi"/>
-      <w:color w:val="246253" w:themeColor="accent2" w:themeShade="80"/>
+      <w:color w:val="1F6B59" w:themeColor="accent2" w:themeShade="80"/>
       <w:sz w:val="22"/>
       <w:szCs w:val="22"/>
     </w:rPr>
@@ -1942,7 +2834,7 @@
       <w:rFonts w:asciiTheme="majorHAnsi" w:eastAsiaTheme="majorEastAsia" w:hAnsiTheme="majorHAnsi" w:cstheme="majorBidi"/>
       <w:i/>
       <w:iCs/>
-      <w:color w:val="246253" w:themeColor="accent2" w:themeShade="80"/>
+      <w:color w:val="1F6B59" w:themeColor="accent2" w:themeShade="80"/>
       <w:sz w:val="22"/>
       <w:szCs w:val="22"/>
     </w:rPr>
@@ -1995,7 +2887,7 @@
     <w:rsid w:val="00884AC7"/>
     <w:rPr>
       <w:rFonts w:asciiTheme="majorHAnsi" w:eastAsiaTheme="majorEastAsia" w:hAnsiTheme="majorHAnsi" w:cstheme="majorBidi"/>
-      <w:color w:val="50BEA3" w:themeColor="accent2"/>
+      <w:color w:val="4BCAAD" w:themeColor="accent2"/>
       <w:sz w:val="36"/>
       <w:szCs w:val="36"/>
     </w:rPr>
@@ -2008,7 +2900,7 @@
     <w:rsid w:val="00884AC7"/>
     <w:rPr>
       <w:rFonts w:asciiTheme="majorHAnsi" w:eastAsiaTheme="majorEastAsia" w:hAnsiTheme="majorHAnsi" w:cstheme="majorBidi"/>
-      <w:color w:val="36937C" w:themeColor="accent2" w:themeShade="BF"/>
+      <w:color w:val="2FA085" w:themeColor="accent2" w:themeShade="BF"/>
       <w:sz w:val="32"/>
       <w:szCs w:val="32"/>
     </w:rPr>
@@ -2024,7 +2916,7 @@
       <w:rFonts w:asciiTheme="majorHAnsi" w:eastAsiaTheme="majorEastAsia" w:hAnsiTheme="majorHAnsi" w:cstheme="majorBidi"/>
       <w:i/>
       <w:iCs/>
-      <w:color w:val="246253" w:themeColor="accent2" w:themeShade="80"/>
+      <w:color w:val="1F6B59" w:themeColor="accent2" w:themeShade="80"/>
       <w:sz w:val="28"/>
       <w:szCs w:val="28"/>
     </w:rPr>
@@ -2038,7 +2930,7 @@
     <w:rsid w:val="00884AC7"/>
     <w:rPr>
       <w:rFonts w:asciiTheme="majorHAnsi" w:eastAsiaTheme="majorEastAsia" w:hAnsiTheme="majorHAnsi" w:cstheme="majorBidi"/>
-      <w:color w:val="36937C" w:themeColor="accent2" w:themeShade="BF"/>
+      <w:color w:val="2FA085" w:themeColor="accent2" w:themeShade="BF"/>
       <w:sz w:val="24"/>
       <w:szCs w:val="24"/>
     </w:rPr>
@@ -2054,7 +2946,7 @@
       <w:rFonts w:asciiTheme="majorHAnsi" w:eastAsiaTheme="majorEastAsia" w:hAnsiTheme="majorHAnsi" w:cstheme="majorBidi"/>
       <w:i/>
       <w:iCs/>
-      <w:color w:val="246253" w:themeColor="accent2" w:themeShade="80"/>
+      <w:color w:val="1F6B59" w:themeColor="accent2" w:themeShade="80"/>
       <w:sz w:val="24"/>
       <w:szCs w:val="24"/>
     </w:rPr>
@@ -2070,7 +2962,7 @@
       <w:rFonts w:asciiTheme="majorHAnsi" w:eastAsiaTheme="majorEastAsia" w:hAnsiTheme="majorHAnsi" w:cstheme="majorBidi"/>
       <w:b/>
       <w:bCs/>
-      <w:color w:val="246253" w:themeColor="accent2" w:themeShade="80"/>
+      <w:color w:val="1F6B59" w:themeColor="accent2" w:themeShade="80"/>
       <w:sz w:val="22"/>
       <w:szCs w:val="22"/>
     </w:rPr>
@@ -2084,7 +2976,7 @@
     <w:rsid w:val="00884AC7"/>
     <w:rPr>
       <w:rFonts w:asciiTheme="majorHAnsi" w:eastAsiaTheme="majorEastAsia" w:hAnsiTheme="majorHAnsi" w:cstheme="majorBidi"/>
-      <w:color w:val="246253" w:themeColor="accent2" w:themeShade="80"/>
+      <w:color w:val="1F6B59" w:themeColor="accent2" w:themeShade="80"/>
       <w:sz w:val="22"/>
       <w:szCs w:val="22"/>
     </w:rPr>
@@ -2100,7 +2992,7 @@
       <w:rFonts w:asciiTheme="majorHAnsi" w:eastAsiaTheme="majorEastAsia" w:hAnsiTheme="majorHAnsi" w:cstheme="majorBidi"/>
       <w:i/>
       <w:iCs/>
-      <w:color w:val="246253" w:themeColor="accent2" w:themeShade="80"/>
+      <w:color w:val="1F6B59" w:themeColor="accent2" w:themeShade="80"/>
       <w:sz w:val="22"/>
       <w:szCs w:val="22"/>
     </w:rPr>
@@ -2268,7 +3160,7 @@
     <w:rsid w:val="00884AC7"/>
     <w:pPr>
       <w:pBdr>
-        <w:top w:val="single" w:sz="24" w:space="4" w:color="50BEA3" w:themeColor="accent2"/>
+        <w:top w:val="single" w:sz="24" w:space="4" w:color="4BCAAD" w:themeColor="accent2"/>
       </w:pBdr>
       <w:spacing w:before="240" w:after="240" w:line="240" w:lineRule="auto"/>
       <w:ind w:left="936" w:right="936"/>
@@ -2319,7 +3211,7 @@
       <w:smallCaps w:val="0"/>
       <w:strike w:val="0"/>
       <w:dstrike w:val="0"/>
-      <w:color w:val="50BEA3" w:themeColor="accent2"/>
+      <w:color w:val="4BCAAD" w:themeColor="accent2"/>
     </w:rPr>
   </w:style>
   <w:style w:type="character" w:styleId="SubtleReference">
@@ -2416,7 +3308,7 @@
     <w:unhideWhenUsed/>
     <w:rsid w:val="00724FE5"/>
     <w:rPr>
-      <w:color w:val="6BA9DA" w:themeColor="hyperlink"/>
+      <w:color w:val="56BCFE" w:themeColor="hyperlink"/>
       <w:u w:val="single"/>
     </w:rPr>
   </w:style>
@@ -2440,7 +3332,7 @@
     <w:unhideWhenUsed/>
     <w:rsid w:val="00724FE5"/>
     <w:rPr>
-      <w:color w:val="A0BCD3" w:themeColor="followedHyperlink"/>
+      <w:color w:val="97C5E3" w:themeColor="followedHyperlink"/>
       <w:u w:val="single"/>
     </w:rPr>
   </w:style>
@@ -2862,9 +3754,9 @@
 </file>
 
 <file path=word/theme/theme1.xml><?xml version="1.0" encoding="utf-8"?>
-<a:theme xmlns:a="http://schemas.openxmlformats.org/drawingml/2006/main" name="Damask">
+<a:theme xmlns:a="http://schemas.openxmlformats.org/drawingml/2006/main" name="Droplet">
   <a:themeElements>
-    <a:clrScheme name="Damask">
+    <a:clrScheme name="Droplet">
       <a:dk1>
         <a:sysClr val="windowText" lastClr="000000"/>
       </a:dk1>
@@ -2872,39 +3764,39 @@
         <a:sysClr val="window" lastClr="FFFFFF"/>
       </a:lt1>
       <a:dk2>
-        <a:srgbClr val="2A5B7F"/>
+        <a:srgbClr val="355071"/>
       </a:dk2>
       <a:lt2>
-        <a:srgbClr val="ABDAFC"/>
+        <a:srgbClr val="AABED7"/>
       </a:lt2>
       <a:accent1>
-        <a:srgbClr val="9EC544"/>
+        <a:srgbClr val="2FA3EE"/>
       </a:accent1>
       <a:accent2>
-        <a:srgbClr val="50BEA3"/>
+        <a:srgbClr val="4BCAAD"/>
       </a:accent2>
       <a:accent3>
-        <a:srgbClr val="4A9CCC"/>
+        <a:srgbClr val="86C157"/>
       </a:accent3>
       <a:accent4>
-        <a:srgbClr val="9A66CA"/>
+        <a:srgbClr val="D99C3F"/>
       </a:accent4>
       <a:accent5>
-        <a:srgbClr val="C54F71"/>
+        <a:srgbClr val="CE6633"/>
       </a:accent5>
       <a:accent6>
-        <a:srgbClr val="DE9C3C"/>
+        <a:srgbClr val="A35DD1"/>
       </a:accent6>
       <a:hlink>
-        <a:srgbClr val="6BA9DA"/>
+        <a:srgbClr val="56BCFE"/>
       </a:hlink>
       <a:folHlink>
-        <a:srgbClr val="A0BCD3"/>
+        <a:srgbClr val="97C5E3"/>
       </a:folHlink>
     </a:clrScheme>
-    <a:fontScheme name="Damask">
+    <a:fontScheme name="Droplet">
       <a:majorFont>
-        <a:latin typeface="Bookman Old Style" panose="02050604050505020204"/>
+        <a:latin typeface="Tw Cen MT" panose="020B0602020104020603"/>
         <a:ea typeface=""/>
         <a:cs typeface=""/>
         <a:font script="Jpan" typeface="ＭＳ Ｐゴシック"/>
@@ -2939,7 +3831,7 @@
         <a:font script="Geor" typeface="Sylfaen"/>
       </a:majorFont>
       <a:minorFont>
-        <a:latin typeface="Rockwell" panose="02060603020205020403"/>
+        <a:latin typeface="Tw Cen MT" panose="020B0602020104020603"/>
         <a:ea typeface=""/>
         <a:cs typeface=""/>
         <a:font script="Jpan" typeface="ＭＳ Ｐゴシック"/>
@@ -2974,50 +3866,39 @@
         <a:font script="Geor" typeface="Sylfaen"/>
       </a:minorFont>
     </a:fontScheme>
-    <a:fmtScheme name="Damask">
+    <a:fmtScheme name="Droplet">
       <a:fillStyleLst>
         <a:solidFill>
           <a:schemeClr val="phClr"/>
         </a:solidFill>
-        <a:gradFill rotWithShape="1">
-          <a:gsLst>
-            <a:gs pos="0">
-              <a:schemeClr val="phClr">
-                <a:tint val="48000"/>
-                <a:satMod val="105000"/>
-                <a:lumMod val="110000"/>
-              </a:schemeClr>
-            </a:gs>
-            <a:gs pos="100000">
-              <a:schemeClr val="phClr">
-                <a:tint val="78000"/>
-                <a:satMod val="109000"/>
-                <a:lumMod val="100000"/>
-              </a:schemeClr>
-            </a:gs>
-          </a:gsLst>
-          <a:lin ang="5400000" scaled="0"/>
-        </a:gradFill>
+        <a:solidFill>
+          <a:schemeClr val="phClr">
+            <a:tint val="69000"/>
+            <a:satMod val="105000"/>
+            <a:lumMod val="110000"/>
+          </a:schemeClr>
+        </a:solidFill>
         <a:gradFill rotWithShape="1">
           <a:gsLst>
             <a:gs pos="0">
               <a:schemeClr val="phClr">
                 <a:tint val="94000"/>
                 <a:satMod val="100000"/>
-                <a:lumMod val="104000"/>
+                <a:lumMod val="108000"/>
               </a:schemeClr>
             </a:gs>
-            <a:gs pos="69000">
+            <a:gs pos="50000">
               <a:schemeClr val="phClr">
-                <a:shade val="86000"/>
-                <a:satMod val="130000"/>
-                <a:lumMod val="102000"/>
+                <a:tint val="98000"/>
+                <a:shade val="100000"/>
+                <a:satMod val="100000"/>
+                <a:lumMod val="100000"/>
               </a:schemeClr>
             </a:gs>
             <a:gs pos="100000">
               <a:schemeClr val="phClr">
                 <a:shade val="72000"/>
-                <a:satMod val="130000"/>
+                <a:satMod val="120000"/>
                 <a:lumMod val="100000"/>
               </a:schemeClr>
             </a:gs>
@@ -3026,19 +3907,21 @@
         </a:gradFill>
       </a:fillStyleLst>
       <a:lnStyleLst>
-        <a:ln w="12700" cap="flat" cmpd="sng" algn="ctr">
+        <a:ln w="9525" cap="flat" cmpd="sng" algn="ctr">
+          <a:solidFill>
+            <a:schemeClr val="phClr">
+              <a:shade val="60000"/>
+            </a:schemeClr>
+          </a:solidFill>
+          <a:prstDash val="solid"/>
+        </a:ln>
+        <a:ln w="15875" cap="flat" cmpd="sng" algn="ctr">
           <a:solidFill>
             <a:schemeClr val="phClr"/>
           </a:solidFill>
           <a:prstDash val="solid"/>
         </a:ln>
-        <a:ln w="19050" cap="flat" cmpd="sng" algn="ctr">
-          <a:solidFill>
-            <a:schemeClr val="phClr"/>
-          </a:solidFill>
-          <a:prstDash val="solid"/>
-        </a:ln>
-        <a:ln w="25400" cap="flat" cmpd="sng" algn="ctr">
+        <a:ln w="22225" cap="flat" cmpd="sng" algn="ctr">
           <a:solidFill>
             <a:schemeClr val="phClr"/>
           </a:solidFill>
@@ -3051,18 +3934,18 @@
         </a:effectStyle>
         <a:effectStyle>
           <a:effectLst>
-            <a:outerShdw blurRad="50800" dist="38100" dir="5400000" sy="96000" rotWithShape="0">
+            <a:outerShdw blurRad="50800" dist="25400" dir="5400000" rotWithShape="0">
               <a:srgbClr val="000000">
-                <a:alpha val="54000"/>
+                <a:alpha val="28000"/>
               </a:srgbClr>
             </a:outerShdw>
           </a:effectLst>
         </a:effectStyle>
         <a:effectStyle>
           <a:effectLst>
-            <a:outerShdw blurRad="76200" dist="38100" dir="5400000" algn="ctr" rotWithShape="0">
+            <a:outerShdw blurRad="63500" dist="25400" dir="5400000" algn="ctr" rotWithShape="0">
               <a:srgbClr val="000000">
-                <a:alpha val="76000"/>
+                <a:alpha val="69000"/>
               </a:srgbClr>
             </a:outerShdw>
           </a:effectLst>
@@ -3070,10 +3953,12 @@
             <a:camera prst="orthographicFront">
               <a:rot lat="0" lon="0" rev="0"/>
             </a:camera>
-            <a:lightRig rig="balanced" dir="t"/>
+            <a:lightRig rig="balanced" dir="t">
+              <a:rot lat="0" lon="0" rev="1200000"/>
+            </a:lightRig>
           </a:scene3d>
-          <a:sp3d prstMaterial="matte">
-            <a:bevelT w="25400" h="25400" prst="relaxedInset"/>
+          <a:sp3d prstMaterial="plastic">
+            <a:bevelT w="25400" h="25400"/>
           </a:sp3d>
         </a:effectStyle>
       </a:effectStyleLst>
@@ -3081,29 +3966,44 @@
         <a:solidFill>
           <a:schemeClr val="phClr"/>
         </a:solidFill>
-        <a:solidFill>
-          <a:schemeClr val="phClr">
-            <a:tint val="95000"/>
-            <a:satMod val="170000"/>
-          </a:schemeClr>
-        </a:solidFill>
-        <a:blipFill rotWithShape="1">
-          <a:blip xmlns:r="http://schemas.openxmlformats.org/officeDocument/2006/relationships" r:embed="rId1">
-            <a:duotone>
+        <a:gradFill rotWithShape="1">
+          <a:gsLst>
+            <a:gs pos="0">
               <a:schemeClr val="phClr">
-                <a:shade val="18000"/>
-                <a:satMod val="160000"/>
-                <a:lumMod val="28000"/>
+                <a:tint val="90000"/>
+                <a:lumMod val="110000"/>
               </a:schemeClr>
+            </a:gs>
+            <a:gs pos="100000">
               <a:schemeClr val="phClr">
-                <a:tint val="95000"/>
-                <a:satMod val="160000"/>
-                <a:lumMod val="116000"/>
+                <a:shade val="64000"/>
+                <a:lumMod val="88000"/>
               </a:schemeClr>
-            </a:duotone>
-          </a:blip>
-          <a:stretch/>
-        </a:blipFill>
+            </a:gs>
+          </a:gsLst>
+          <a:lin ang="5400000" scaled="0"/>
+        </a:gradFill>
+        <a:gradFill rotWithShape="1">
+          <a:gsLst>
+            <a:gs pos="0">
+              <a:schemeClr val="phClr">
+                <a:tint val="84000"/>
+                <a:shade val="100000"/>
+                <a:hueMod val="130000"/>
+                <a:satMod val="150000"/>
+                <a:lumMod val="112000"/>
+              </a:schemeClr>
+            </a:gs>
+            <a:gs pos="100000">
+              <a:schemeClr val="phClr">
+                <a:shade val="92000"/>
+                <a:satMod val="140000"/>
+                <a:lumMod val="110000"/>
+              </a:schemeClr>
+            </a:gs>
+          </a:gsLst>
+          <a:lin ang="5400000" scaled="0"/>
+        </a:gradFill>
       </a:bgFillStyleLst>
     </a:fmtScheme>
   </a:themeElements>
@@ -3111,7 +4011,7 @@
   <a:extraClrSchemeLst/>
   <a:extLst>
     <a:ext uri="{05A4C25C-085E-4340-85A3-A5531E510DB2}">
-      <thm15:themeFamily xmlns:thm15="http://schemas.microsoft.com/office/thememl/2012/main" name="Damask" id="{F9A299A0-33D0-4E0F-9F3F-7163E3744208}" vid="{746EEEEA-FB6A-406B-B510-531588D54811}"/>
+      <thm15:themeFamily xmlns:thm15="http://schemas.microsoft.com/office/thememl/2012/main" name="Droplet" id="{8984A317-299A-4E50-B45D-BFC9EDE2337A}" vid="{A633B6A3-9E7F-4C10-9C98-2517A3134361}"/>
     </a:ext>
   </a:extLst>
 </a:theme>
@@ -3122,7 +4022,7 @@
 </file>
 
 <file path=customXml/itemProps1.xml><?xml version="1.0" encoding="utf-8"?>
-<ds:datastoreItem xmlns:ds="http://schemas.openxmlformats.org/officeDocument/2006/customXml" ds:itemID="{A18C0F4A-E5E9-4266-8EFD-E786349EA58D}">
+<ds:datastoreItem xmlns:ds="http://schemas.openxmlformats.org/officeDocument/2006/customXml" ds:itemID="{D6CAAE45-6D4E-4F93-9980-0EC3D20DF87B}">
   <ds:schemaRefs>
     <ds:schemaRef ds:uri="http://schemas.openxmlformats.org/officeDocument/2006/bibliography"/>
   </ds:schemaRefs>

</xml_diff>

<commit_message>
mission statement version 2
</commit_message>
<xml_diff>
--- a/FOSSA Documents/Fossa.docx
+++ b/FOSSA Documents/Fossa.docx
@@ -283,13 +283,7 @@
         <w:t xml:space="preserve">have </w:t>
       </w:r>
       <w:r>
-        <w:t xml:space="preserve">the </w:t>
-      </w:r>
-      <w:r>
-        <w:t>satellite build plan</w:t>
-      </w:r>
-      <w:r>
-        <w:t xml:space="preserve"> </w:t>
+        <w:t xml:space="preserve">the satellite build plan </w:t>
       </w:r>
       <w:r>
         <w:t xml:space="preserve">verified and validated </w:t>
@@ -442,6 +436,9 @@
       <w:r>
         <w:lastRenderedPageBreak/>
         <w:t>Development</w:t>
+      </w:r>
+      <w:r>
+        <w:t xml:space="preserve"> Time Plan</w:t>
       </w:r>
     </w:p>
     <w:p>
@@ -769,7 +766,11 @@
         </w:tc>
       </w:tr>
     </w:tbl>
-    <w:p/>
+    <w:p>
+      <w:pPr>
+        <w:pStyle w:val="Heading1"/>
+      </w:pPr>
+    </w:p>
     <w:p>
       <w:pPr>
         <w:rPr>
@@ -787,25 +788,1766 @@
       <w:pPr>
         <w:pStyle w:val="Heading1"/>
       </w:pPr>
+      <w:r>
+        <w:lastRenderedPageBreak/>
+        <w:t xml:space="preserve">Brief </w:t>
+      </w:r>
+      <w:r>
+        <w:t>System Overview</w:t>
+      </w:r>
+    </w:p>
+    <w:p>
+      <w:r>
+        <w:t>The entire system consist</w:t>
+      </w:r>
+      <w:r>
+        <w:t>s</w:t>
+      </w:r>
+      <w:r>
+        <w:t xml:space="preserve"> of the picosatellite</w:t>
+      </w:r>
+      <w:r>
+        <w:t xml:space="preserve"> and ground stations.</w:t>
+      </w:r>
+    </w:p>
+    <w:p>
+      <w:pPr>
+        <w:pStyle w:val="Heading2"/>
+      </w:pPr>
+      <w:r>
+        <w:t>Picosatellite</w:t>
+      </w:r>
+    </w:p>
+    <w:p>
+      <w:r>
+        <w:t xml:space="preserve">The </w:t>
+      </w:r>
+      <w:r>
+        <w:t xml:space="preserve">picosatellite </w:t>
+      </w:r>
+      <w:r>
+        <w:t>has 2 main modules; beacon and education payload.</w:t>
+      </w:r>
+    </w:p>
+    <w:p>
+      <w:r>
+        <w:t xml:space="preserve">The beacon is the </w:t>
+      </w:r>
+      <w:r>
+        <w:t>module</w:t>
+      </w:r>
+      <w:r>
+        <w:t xml:space="preserve"> that </w:t>
+      </w:r>
+      <w:r>
+        <w:t>transmits</w:t>
+      </w:r>
+      <w:r>
+        <w:t xml:space="preserve"> the system information such as; battery charging current, solar panel input voltages, reset count and deployment status</w:t>
+      </w:r>
+      <w:r>
+        <w:t xml:space="preserve"> </w:t>
+      </w:r>
+      <w:r>
+        <w:t>to the ground stations</w:t>
+      </w:r>
+      <w:r>
+        <w:t xml:space="preserve"> via a </w:t>
+      </w:r>
+      <w:proofErr w:type="spellStart"/>
+      <w:r>
+        <w:t>LoRa</w:t>
+      </w:r>
+      <w:proofErr w:type="spellEnd"/>
+      <w:r>
+        <w:t xml:space="preserve"> package.</w:t>
+      </w:r>
+    </w:p>
+    <w:p>
+      <w:r>
+        <w:t xml:space="preserve">The education payload is an </w:t>
+      </w:r>
+      <w:proofErr w:type="spellStart"/>
+      <w:r>
+        <w:t>Atemega</w:t>
+      </w:r>
+      <w:proofErr w:type="spellEnd"/>
+      <w:r>
+        <w:t xml:space="preserve"> chip</w:t>
+      </w:r>
+      <w:r>
+        <w:t xml:space="preserve"> </w:t>
+      </w:r>
+      <w:r>
+        <w:t>that will have the competition winners code on it</w:t>
+      </w:r>
+      <w:r>
+        <w:t xml:space="preserve">, which can also transmit and receive </w:t>
+      </w:r>
+      <w:r>
+        <w:t xml:space="preserve">messages - </w:t>
+      </w:r>
+      <w:r>
+        <w:t>within the safety specifications</w:t>
+      </w:r>
+      <w:r>
+        <w:t>.</w:t>
+      </w:r>
+      <w:r>
+        <w:t xml:space="preserve"> The programs will be analysed by our team and we will consult other experts to ensure safety</w:t>
+      </w:r>
+      <w:r>
+        <w:t xml:space="preserve"> and security.</w:t>
+      </w:r>
+    </w:p>
+    <w:p>
+      <w:pPr>
+        <w:pStyle w:val="Heading2"/>
+      </w:pPr>
+      <w:r>
+        <w:t xml:space="preserve">Ground </w:t>
+      </w:r>
+      <w:r>
+        <w:t>S</w:t>
+      </w:r>
+      <w:r>
+        <w:t>tation</w:t>
+      </w:r>
+    </w:p>
+    <w:p>
+      <w:r>
+        <w:t xml:space="preserve">The ground station will be a system consisting of a </w:t>
+      </w:r>
+      <w:proofErr w:type="spellStart"/>
+      <w:r>
+        <w:t>LoRa</w:t>
+      </w:r>
+      <w:proofErr w:type="spellEnd"/>
+      <w:r>
+        <w:t xml:space="preserve"> </w:t>
+      </w:r>
+      <w:r>
+        <w:t>transceiver and IO hardware which can downlink information from the picosatellite. No control is given to the ground stations other than pre-defined and security verified commands</w:t>
+      </w:r>
+      <w:r>
+        <w:t xml:space="preserve"> such as; ping.</w:t>
+      </w:r>
+    </w:p>
+    <w:p>
+      <w:pPr>
+        <w:rPr>
+          <w:rFonts w:asciiTheme="majorHAnsi" w:eastAsiaTheme="majorEastAsia" w:hAnsiTheme="majorHAnsi" w:cstheme="majorBidi"/>
+          <w:color w:val="262626" w:themeColor="text1" w:themeTint="D9"/>
+          <w:sz w:val="40"/>
+          <w:szCs w:val="40"/>
+        </w:rPr>
+      </w:pPr>
+      <w:r>
+        <w:br w:type="page"/>
+      </w:r>
+    </w:p>
+    <w:p>
+      <w:pPr>
+        <w:pStyle w:val="Heading1"/>
+      </w:pPr>
+      <w:r>
+        <w:lastRenderedPageBreak/>
+        <w:t xml:space="preserve">Technical </w:t>
+      </w:r>
+      <w:r>
+        <w:t>System Design</w:t>
+      </w:r>
+    </w:p>
+    <w:p>
+      <w:r>
+        <w:t xml:space="preserve">The technical and functional aspects of the satellite are highlighted in </w:t>
+      </w:r>
+      <w:r>
+        <w:t>the following</w:t>
+      </w:r>
+      <w:r>
+        <w:t>, divided into its respective satellite and ground station sections.</w:t>
+      </w:r>
+      <w:r>
+        <w:t xml:space="preserve"> </w:t>
+      </w:r>
+    </w:p>
+    <w:p>
+      <w:pPr>
+        <w:pStyle w:val="Heading2"/>
+      </w:pPr>
+      <w:r>
+        <w:t>Introduction</w:t>
+      </w:r>
+    </w:p>
+    <w:p>
+      <w:r>
+        <w:t xml:space="preserve">Our main goal is to develop a </w:t>
+      </w:r>
+      <w:r>
+        <w:t>cost-efficient</w:t>
+      </w:r>
+      <w:r>
+        <w:t xml:space="preserve"> aerospace platform for students </w:t>
+      </w:r>
+      <w:r>
+        <w:t>to compete</w:t>
+      </w:r>
+      <w:r>
+        <w:t xml:space="preserve"> at an international level</w:t>
+      </w:r>
+      <w:r>
+        <w:t xml:space="preserve"> </w:t>
+      </w:r>
+      <w:r>
+        <w:t>over to</w:t>
+      </w:r>
+      <w:r>
+        <w:t xml:space="preserve"> get their programs on-board</w:t>
+      </w:r>
+      <w:r>
+        <w:t xml:space="preserve"> </w:t>
+      </w:r>
+      <w:r>
+        <w:t>a</w:t>
+      </w:r>
+      <w:r>
+        <w:t>nd orbiting</w:t>
+      </w:r>
+      <w:r>
+        <w:t>.</w:t>
+      </w:r>
+    </w:p>
+    <w:p>
+      <w:r>
+        <w:t xml:space="preserve">The </w:t>
+      </w:r>
+      <w:r>
+        <w:t>system will critically</w:t>
+      </w:r>
+      <w:r>
+        <w:t xml:space="preserve"> power and communicate</w:t>
+      </w:r>
+      <w:r>
+        <w:t xml:space="preserve"> </w:t>
+      </w:r>
+      <w:r>
+        <w:t>several student-designed circuits</w:t>
+      </w:r>
+      <w:r>
+        <w:t xml:space="preserve"> and programs</w:t>
+      </w:r>
+      <w:r>
+        <w:t xml:space="preserve"> with</w:t>
+      </w:r>
+      <w:r>
+        <w:t xml:space="preserve"> </w:t>
+      </w:r>
+      <w:r>
+        <w:t>available ground statio</w:t>
+      </w:r>
+      <w:r>
+        <w:t>ns</w:t>
+      </w:r>
+      <w:r>
+        <w:t xml:space="preserve"> along with system information.</w:t>
+      </w:r>
+    </w:p>
+    <w:p>
+      <w:r>
+        <w:t>Our system design</w:t>
+      </w:r>
+      <w:r>
+        <w:t xml:space="preserve"> must comply with our launch provider’s and the ITU’s requirements </w:t>
+      </w:r>
+      <w:r>
+        <w:t>to</w:t>
+      </w:r>
+      <w:r>
+        <w:t xml:space="preserve"> </w:t>
+      </w:r>
+      <w:r>
+        <w:t>receive launch approval.</w:t>
+      </w:r>
+    </w:p>
+    <w:p>
+      <w:r>
+        <w:t>Since n</w:t>
+      </w:r>
+      <w:r>
+        <w:t xml:space="preserve">o readily available </w:t>
+      </w:r>
+      <w:proofErr w:type="spellStart"/>
+      <w:r>
+        <w:t>pocketqube</w:t>
+      </w:r>
+      <w:proofErr w:type="spellEnd"/>
+      <w:r>
+        <w:t xml:space="preserve"> space proven components exist we must design</w:t>
+      </w:r>
+      <w:r>
+        <w:t xml:space="preserve"> </w:t>
+      </w:r>
+      <w:r>
+        <w:t>and manufacture all parts of the satellites ourselves</w:t>
+      </w:r>
+      <w:r>
+        <w:t>.</w:t>
+      </w:r>
+      <w:r>
+        <w:t xml:space="preserve"> </w:t>
+      </w:r>
+      <w:r>
+        <w:t>T</w:t>
+      </w:r>
+      <w:r>
+        <w:t>his increases our level of</w:t>
+      </w:r>
+      <w:r>
+        <w:t xml:space="preserve"> </w:t>
+      </w:r>
+      <w:r>
+        <w:t>customisability but also increases the risks involved with a failure.</w:t>
+      </w:r>
+      <w:r>
+        <w:t xml:space="preserve"> We are purchasing off-the-shelf hardware and components and verifying that they are space-grade quality.</w:t>
+      </w:r>
+    </w:p>
+    <w:p>
+      <w:pPr>
+        <w:pStyle w:val="Heading2"/>
+      </w:pPr>
+      <w:r>
+        <w:t>Satellite Design</w:t>
+      </w:r>
+    </w:p>
+    <w:p>
+      <w:pPr>
+        <w:pStyle w:val="Heading3"/>
+      </w:pPr>
+      <w:r>
+        <w:t>Structure</w:t>
+      </w:r>
+    </w:p>
+    <w:p>
+      <w:r>
+        <w:t>As stated in the requirements, we must abide by our launch provider’s maximum weight and</w:t>
+      </w:r>
+      <w:r>
+        <w:t xml:space="preserve"> </w:t>
+      </w:r>
+      <w:r>
+        <w:t>size regulations. We are restricted to 250g of weight and approximately a 60mm</w:t>
+      </w:r>
+      <w:r>
+        <w:rPr>
+          <w:sz w:val="14"/>
+          <w:szCs w:val="14"/>
+        </w:rPr>
+        <w:t xml:space="preserve">3 </w:t>
+      </w:r>
+      <w:r>
+        <w:t>envelope including all</w:t>
+      </w:r>
+      <w:r>
+        <w:t xml:space="preserve"> </w:t>
+      </w:r>
+      <w:r>
+        <w:t>deployable structures to avoid jamming the deployer. The</w:t>
+      </w:r>
+      <w:r>
+        <w:t xml:space="preserve"> </w:t>
+      </w:r>
+      <w:r>
+        <w:t>deployment baseplate must be either 1.6mm FR4 board or 1.6mm space-grade</w:t>
+      </w:r>
+      <w:r>
+        <w:t xml:space="preserve"> </w:t>
+      </w:r>
+      <w:r>
+        <w:t>anodized aluminium to avoid vacuum welding.</w:t>
+      </w:r>
+    </w:p>
+    <w:p>
+      <w:r>
+        <w:t>Considering</w:t>
+      </w:r>
+      <w:r>
+        <w:t xml:space="preserve"> these strict </w:t>
+      </w:r>
+      <w:r>
+        <w:t xml:space="preserve">size </w:t>
+      </w:r>
+      <w:r>
+        <w:t>requirements,</w:t>
+      </w:r>
+      <w:r>
+        <w:t xml:space="preserve"> we have decided to mainly construct the</w:t>
+      </w:r>
+      <w:r>
+        <w:t xml:space="preserve"> </w:t>
+      </w:r>
+      <w:r>
+        <w:t>satellite’s structure</w:t>
+      </w:r>
+      <w:r>
+        <w:t xml:space="preserve"> </w:t>
+      </w:r>
+      <w:r>
+        <w:t>using 1.6mm FR4 PCB board. Not only does this greatly simplify the</w:t>
+      </w:r>
+      <w:r>
+        <w:t xml:space="preserve"> </w:t>
+      </w:r>
+      <w:r>
+        <w:t>manufacturing process of the structure,</w:t>
+      </w:r>
+      <w:r>
+        <w:t xml:space="preserve"> </w:t>
+      </w:r>
+      <w:r>
+        <w:t>but it also allows us to use the structure as a PCB for</w:t>
+      </w:r>
+      <w:r>
+        <w:t xml:space="preserve"> </w:t>
+      </w:r>
+      <w:r>
+        <w:t>circuits and components, therefore maximizing our</w:t>
+      </w:r>
+      <w:r>
+        <w:t xml:space="preserve"> </w:t>
+      </w:r>
+      <w:r>
+        <w:t>available space and reducing overall</w:t>
+      </w:r>
+      <w:r>
+        <w:t xml:space="preserve"> </w:t>
+      </w:r>
+      <w:r>
+        <w:t>weight.</w:t>
+      </w:r>
+    </w:p>
+    <w:p>
+      <w:r>
+        <w:t>The FR4 panels will be held together using a combination of milled aluminium brackets and</w:t>
+      </w:r>
+      <w:r>
+        <w:t xml:space="preserve"> </w:t>
+      </w:r>
+      <w:r>
+        <w:t>M2 bolt fixing</w:t>
+      </w:r>
+      <w:r>
+        <w:t xml:space="preserve"> </w:t>
+      </w:r>
+      <w:r>
+        <w:t>mechanisms.</w:t>
+      </w:r>
+    </w:p>
+    <w:p>
+      <w:r>
+        <w:t>Similar designs have been successfully flown using this</w:t>
+      </w:r>
+      <w:r>
+        <w:t xml:space="preserve"> </w:t>
+      </w:r>
+      <w:r>
+        <w:t>technique and we believe it will be able to resist the high structural stress involved with</w:t>
+      </w:r>
+      <w:r>
+        <w:t xml:space="preserve"> </w:t>
+      </w:r>
+      <w:r>
+        <w:t>launching an object to space.</w:t>
+      </w:r>
+    </w:p>
+    <w:p>
+      <w:pPr>
+        <w:rPr>
+          <w:rFonts w:eastAsiaTheme="majorEastAsia"/>
+        </w:rPr>
+      </w:pPr>
+      <w:r>
+        <w:rPr>
+          <w:rFonts w:eastAsiaTheme="majorEastAsia"/>
+        </w:rPr>
+        <w:t xml:space="preserve">[ </w:t>
+      </w:r>
+      <w:r>
+        <w:rPr>
+          <w:rFonts w:eastAsiaTheme="majorEastAsia"/>
+        </w:rPr>
+        <w:t xml:space="preserve">Figure </w:t>
+      </w:r>
+      <w:proofErr w:type="gramStart"/>
+      <w:r>
+        <w:rPr>
+          <w:rFonts w:eastAsiaTheme="majorEastAsia"/>
+        </w:rPr>
+        <w:t>1</w:t>
+      </w:r>
+      <w:r>
+        <w:rPr>
+          <w:rFonts w:eastAsiaTheme="majorEastAsia"/>
+        </w:rPr>
+        <w:t xml:space="preserve"> ]</w:t>
+      </w:r>
+      <w:proofErr w:type="gramEnd"/>
+    </w:p>
+    <w:p>
+      <w:pPr>
+        <w:pStyle w:val="Heading3"/>
+      </w:pPr>
+      <w:r>
+        <w:t>Communication</w:t>
+      </w:r>
+    </w:p>
+    <w:p>
+      <w:r>
+        <w:t>The main purpose of this satellite is to collect experiment information allowing students to</w:t>
+      </w:r>
+      <w:r>
+        <w:t xml:space="preserve"> </w:t>
+      </w:r>
+      <w:r>
+        <w:t xml:space="preserve">participate in the aerospace sector; </w:t>
+      </w:r>
+      <w:r>
+        <w:t>therefore,</w:t>
+      </w:r>
+      <w:r>
+        <w:t xml:space="preserve"> the proper communication </w:t>
+      </w:r>
+      <w:r>
+        <w:t>between</w:t>
+      </w:r>
+      <w:r>
+        <w:t xml:space="preserve"> the satellite </w:t>
+      </w:r>
+      <w:r>
+        <w:t>and</w:t>
+      </w:r>
+      <w:r>
+        <w:t xml:space="preserve"> </w:t>
+      </w:r>
+      <w:r>
+        <w:t xml:space="preserve">ground stations </w:t>
+      </w:r>
+      <w:r>
+        <w:t>are</w:t>
+      </w:r>
+      <w:r>
+        <w:t xml:space="preserve"> essential.</w:t>
+      </w:r>
+    </w:p>
+    <w:p>
+      <w:r>
+        <w:t xml:space="preserve">The only functioning </w:t>
+      </w:r>
+      <w:proofErr w:type="spellStart"/>
+      <w:r>
+        <w:t>pocketqube</w:t>
+      </w:r>
+      <w:proofErr w:type="spellEnd"/>
+      <w:r>
+        <w:t xml:space="preserve"> satellite to be launched into orbit successfully proved the</w:t>
+      </w:r>
+      <w:r>
+        <w:t xml:space="preserve"> </w:t>
+      </w:r>
+      <w:r>
+        <w:t>use of inexpensive off the shelf transceivers for space applications, no commercial</w:t>
+      </w:r>
+      <w:r>
+        <w:t xml:space="preserve"> </w:t>
+      </w:r>
+      <w:proofErr w:type="spellStart"/>
+      <w:r>
+        <w:t>pocketqube</w:t>
+      </w:r>
+      <w:proofErr w:type="spellEnd"/>
+      <w:r>
+        <w:t xml:space="preserve"> transceivers currently exist</w:t>
+      </w:r>
+      <w:r>
+        <w:t xml:space="preserve"> either,</w:t>
+      </w:r>
+      <w:r>
+        <w:t xml:space="preserve"> </w:t>
+      </w:r>
+      <w:r>
+        <w:t>requiring</w:t>
+      </w:r>
+      <w:r>
+        <w:t xml:space="preserve"> us to have to use off the shelf part</w:t>
+      </w:r>
+      <w:r>
+        <w:t>s</w:t>
+      </w:r>
+      <w:r>
+        <w:t>.</w:t>
+      </w:r>
+    </w:p>
+    <w:p>
+      <w:r>
+        <w:t>Leveraging the</w:t>
+      </w:r>
+      <w:r>
+        <w:t xml:space="preserve"> IoT sector</w:t>
+      </w:r>
+      <w:r>
+        <w:t xml:space="preserve"> innovations</w:t>
+      </w:r>
+      <w:r>
+        <w:t>;</w:t>
+      </w:r>
+      <w:r>
+        <w:t xml:space="preserve"> th</w:t>
+      </w:r>
+      <w:r>
+        <w:t xml:space="preserve">e communications network </w:t>
+      </w:r>
+      <w:r>
+        <w:t xml:space="preserve">relies on the </w:t>
+      </w:r>
+      <w:proofErr w:type="spellStart"/>
+      <w:r>
+        <w:t>LoRa</w:t>
+      </w:r>
+      <w:proofErr w:type="spellEnd"/>
+      <w:r>
+        <w:t>-W</w:t>
+      </w:r>
+      <w:r>
+        <w:t>AN</w:t>
+      </w:r>
+      <w:r>
+        <w:t xml:space="preserve"> technology</w:t>
+      </w:r>
+      <w:r>
+        <w:t xml:space="preserve"> which has huge transmission ranges for very low power ratings.</w:t>
+      </w:r>
+    </w:p>
+    <w:p>
+      <w:r>
+        <w:t xml:space="preserve">Not only is this technology very power efficient and range effective, but it also allows </w:t>
+      </w:r>
+      <w:r>
+        <w:t>communication</w:t>
+      </w:r>
+      <w:r>
+        <w:t xml:space="preserve"> to our satellite </w:t>
+      </w:r>
+      <w:r>
+        <w:t>from</w:t>
+      </w:r>
+      <w:r>
+        <w:t xml:space="preserve"> currently existing IoT infrastructure and</w:t>
+      </w:r>
+      <w:r>
+        <w:t xml:space="preserve"> </w:t>
+      </w:r>
+      <w:r>
+        <w:t xml:space="preserve">the transceiver </w:t>
+      </w:r>
+      <w:r>
+        <w:t xml:space="preserve">is </w:t>
+      </w:r>
+      <w:r>
+        <w:t xml:space="preserve">inexpensive </w:t>
+      </w:r>
+      <w:r>
+        <w:t>&lt;</w:t>
+      </w:r>
+      <w:r>
+        <w:t xml:space="preserve"> </w:t>
+      </w:r>
+      <w:r>
+        <w:t>$</w:t>
+      </w:r>
+      <w:r>
+        <w:t>20</w:t>
+      </w:r>
+      <w:r>
+        <w:t>.</w:t>
+      </w:r>
+    </w:p>
+    <w:p>
+      <w:r>
+        <w:lastRenderedPageBreak/>
+        <w:t xml:space="preserve">This technology is commonly used on high altitude balloons and the current distance record stands at around 700km using a transmission power of 25mW on the SX1278 </w:t>
+      </w:r>
+      <w:proofErr w:type="spellStart"/>
+      <w:r>
+        <w:t>LoRa</w:t>
+      </w:r>
+      <w:proofErr w:type="spellEnd"/>
+      <w:r>
+        <w:t xml:space="preserve"> chip which is well within our distance budget. Considering our capability to power the SX1278 at the rated 100mW and our use of a high gain antenna the satellite </w:t>
+      </w:r>
+      <w:r>
+        <w:t>can</w:t>
+      </w:r>
+      <w:r>
+        <w:t xml:space="preserve"> communicate across massive distances.</w:t>
+      </w:r>
+    </w:p>
+    <w:p>
+      <w:r>
+        <w:rPr>
+          <w:noProof/>
+        </w:rPr>
+        <w:drawing>
+          <wp:inline distT="0" distB="0" distL="0" distR="0" wp14:anchorId="00333843" wp14:editId="5016619F">
+            <wp:extent cx="5478780" cy="2293620"/>
+            <wp:effectExtent l="0" t="0" r="7620" b="0"/>
+            <wp:docPr id="1" name="Picture 1"/>
+            <wp:cNvGraphicFramePr>
+              <a:graphicFrameLocks xmlns:a="http://schemas.openxmlformats.org/drawingml/2006/main" noChangeAspect="1"/>
+            </wp:cNvGraphicFramePr>
+            <a:graphic xmlns:a="http://schemas.openxmlformats.org/drawingml/2006/main">
+              <a:graphicData uri="http://schemas.openxmlformats.org/drawingml/2006/picture">
+                <pic:pic xmlns:pic="http://schemas.openxmlformats.org/drawingml/2006/picture">
+                  <pic:nvPicPr>
+                    <pic:cNvPr id="0" name="Picture 1"/>
+                    <pic:cNvPicPr>
+                      <a:picLocks noChangeAspect="1" noChangeArrowheads="1"/>
+                    </pic:cNvPicPr>
+                  </pic:nvPicPr>
+                  <pic:blipFill>
+                    <a:blip r:embed="rId7">
+                      <a:extLst>
+                        <a:ext uri="{28A0092B-C50C-407E-A947-70E740481C1C}">
+                          <a14:useLocalDpi xmlns:a14="http://schemas.microsoft.com/office/drawing/2010/main" val="0"/>
+                        </a:ext>
+                      </a:extLst>
+                    </a:blip>
+                    <a:srcRect/>
+                    <a:stretch>
+                      <a:fillRect/>
+                    </a:stretch>
+                  </pic:blipFill>
+                  <pic:spPr bwMode="auto">
+                    <a:xfrm>
+                      <a:off x="0" y="0"/>
+                      <a:ext cx="5478780" cy="2293620"/>
+                    </a:xfrm>
+                    <a:prstGeom prst="rect">
+                      <a:avLst/>
+                    </a:prstGeom>
+                    <a:noFill/>
+                    <a:ln>
+                      <a:noFill/>
+                    </a:ln>
+                  </pic:spPr>
+                </pic:pic>
+              </a:graphicData>
+            </a:graphic>
+          </wp:inline>
+        </w:drawing>
+      </w:r>
+    </w:p>
+    <w:p>
+      <w:r>
+        <w:t>Our solar panel and power management circuits</w:t>
+      </w:r>
+      <w:r>
+        <w:t xml:space="preserve"> allow us to receive the packets using simple omnidirectional</w:t>
+      </w:r>
+      <w:r>
+        <w:t xml:space="preserve"> </w:t>
+      </w:r>
+      <w:r>
+        <w:t>antennas</w:t>
+      </w:r>
+      <w:r>
+        <w:t xml:space="preserve"> on the satellite</w:t>
+      </w:r>
+      <w:r>
+        <w:t>.</w:t>
+      </w:r>
+    </w:p>
+    <w:p>
+      <w:r>
+        <w:t xml:space="preserve">A </w:t>
+      </w:r>
+      <w:proofErr w:type="spellStart"/>
+      <w:r>
+        <w:t>LoRa</w:t>
+      </w:r>
+      <w:proofErr w:type="spellEnd"/>
+      <w:r>
+        <w:t xml:space="preserve"> device has never been flown in space to this date</w:t>
+      </w:r>
+      <w:r>
+        <w:t xml:space="preserve"> </w:t>
+      </w:r>
+      <w:r>
+        <w:t>but</w:t>
+      </w:r>
+      <w:r>
+        <w:t xml:space="preserve"> </w:t>
+      </w:r>
+      <w:r>
+        <w:t>a</w:t>
+      </w:r>
+      <w:r>
+        <w:t xml:space="preserve"> </w:t>
+      </w:r>
+      <w:proofErr w:type="spellStart"/>
+      <w:r>
+        <w:t>LoRa</w:t>
+      </w:r>
+      <w:proofErr w:type="spellEnd"/>
+      <w:r>
+        <w:t xml:space="preserve"> signal has been</w:t>
+      </w:r>
+      <w:r>
+        <w:t xml:space="preserve"> </w:t>
+      </w:r>
+      <w:r>
+        <w:t>transmitted from space before</w:t>
+      </w:r>
+      <w:r>
+        <w:t>. It used</w:t>
+      </w:r>
+      <w:r>
+        <w:t xml:space="preserve"> the 160</w:t>
+      </w:r>
+      <w:r>
+        <w:t>M</w:t>
+      </w:r>
+      <w:r>
+        <w:t xml:space="preserve">hz band </w:t>
+      </w:r>
+      <w:r>
+        <w:t>with</w:t>
+      </w:r>
+      <w:r>
+        <w:t xml:space="preserve"> a 225m</w:t>
+      </w:r>
+      <w:r>
+        <w:t>W</w:t>
+      </w:r>
+      <w:r>
+        <w:t xml:space="preserve"> transmitter </w:t>
+      </w:r>
+      <w:r>
+        <w:t xml:space="preserve">and was </w:t>
+      </w:r>
+      <w:r>
+        <w:t xml:space="preserve">received </w:t>
+      </w:r>
+      <w:r>
+        <w:t>on Ea</w:t>
+      </w:r>
+      <w:r>
+        <w:t>r</w:t>
+      </w:r>
+      <w:r>
+        <w:t xml:space="preserve">th </w:t>
+      </w:r>
+      <w:r>
+        <w:t xml:space="preserve">by a </w:t>
+      </w:r>
+      <w:r>
+        <w:t xml:space="preserve">highly directional </w:t>
+      </w:r>
+      <w:proofErr w:type="spellStart"/>
+      <w:r>
+        <w:t>yagi</w:t>
+      </w:r>
+      <w:proofErr w:type="spellEnd"/>
+      <w:r>
+        <w:t xml:space="preserve"> antenna.</w:t>
+      </w:r>
+    </w:p>
+    <w:p>
+      <w:r>
+        <w:t xml:space="preserve">Several tests will be carried out </w:t>
+      </w:r>
+      <w:r>
+        <w:t>to</w:t>
+      </w:r>
+      <w:r>
+        <w:t xml:space="preserve"> accurately calculate our </w:t>
+      </w:r>
+      <w:r>
+        <w:t>up</w:t>
+      </w:r>
+      <w:r>
+        <w:t>link</w:t>
+      </w:r>
+      <w:r>
+        <w:t xml:space="preserve"> and downlink</w:t>
+      </w:r>
+      <w:r>
+        <w:t xml:space="preserve"> budget</w:t>
+      </w:r>
+      <w:r>
+        <w:t>:</w:t>
+      </w:r>
+    </w:p>
+    <w:p>
+      <w:pPr>
+        <w:pStyle w:val="ListParagraph"/>
+        <w:numPr>
+          <w:ilvl w:val="0"/>
+          <w:numId w:val="38"/>
+        </w:numPr>
+      </w:pPr>
+      <w:r>
+        <w:t>H</w:t>
+      </w:r>
+      <w:r>
+        <w:t>igh-altitude</w:t>
+      </w:r>
+      <w:r>
+        <w:t xml:space="preserve"> weather balloon.</w:t>
+      </w:r>
+    </w:p>
+    <w:p>
+      <w:pPr>
+        <w:pStyle w:val="ListParagraph"/>
+        <w:numPr>
+          <w:ilvl w:val="0"/>
+          <w:numId w:val="38"/>
+        </w:numPr>
+      </w:pPr>
+      <w:r>
+        <w:t>Hill</w:t>
+      </w:r>
+      <w:r>
+        <w:t xml:space="preserve"> saddle</w:t>
+      </w:r>
+      <w:r>
+        <w:t xml:space="preserve"> LOS – will the connection persist even when</w:t>
+      </w:r>
+      <w:r>
+        <w:t xml:space="preserve"> there is a hill blocking LOS.</w:t>
+      </w:r>
+    </w:p>
+    <w:p>
+      <w:r>
+        <w:t>The simplicity of the receiver components and build</w:t>
+      </w:r>
+      <w:r>
+        <w:t xml:space="preserve"> </w:t>
+      </w:r>
+      <w:r>
+        <w:t xml:space="preserve">guarantees that </w:t>
+      </w:r>
+      <w:r>
+        <w:t xml:space="preserve">the barrier to creating a ground station is very low therefore high school students could create one as a school project. </w:t>
+      </w:r>
+    </w:p>
+    <w:p>
+      <w:pPr>
+        <w:pStyle w:val="Heading3"/>
+      </w:pPr>
+      <w:r>
+        <w:t>Power</w:t>
+      </w:r>
+    </w:p>
+    <w:p>
+      <w:r>
+        <w:t>With such a small surface area to use for solar cells, we are very limited with our power</w:t>
+      </w:r>
+      <w:r>
+        <w:t xml:space="preserve"> </w:t>
+      </w:r>
+      <w:r>
+        <w:t>consumption. This constraint would greatly reduce the interval rate at which we could carry</w:t>
+      </w:r>
+      <w:r>
+        <w:t xml:space="preserve"> </w:t>
+      </w:r>
+      <w:r>
+        <w:t xml:space="preserve">out the experiments and transmit information. </w:t>
+      </w:r>
+      <w:r>
+        <w:t>To accommodate w</w:t>
+      </w:r>
+      <w:r>
+        <w:t>e have therefore decided to implement</w:t>
+      </w:r>
+      <w:r>
+        <w:t xml:space="preserve"> </w:t>
+      </w:r>
+      <w:r>
+        <w:t>deployable solar cells in our design, therefore nearly tripling the solar power have access to.</w:t>
+      </w:r>
+    </w:p>
+    <w:p>
+      <w:r>
+        <w:t xml:space="preserve">We will be using high efficiency </w:t>
+      </w:r>
+      <w:proofErr w:type="spellStart"/>
+      <w:r>
+        <w:t>TrisolX</w:t>
+      </w:r>
+      <w:proofErr w:type="spellEnd"/>
+      <w:r>
+        <w:t xml:space="preserve"> triple junction solar cells due to their availability,</w:t>
+      </w:r>
+      <w:r>
+        <w:t xml:space="preserve"> </w:t>
+      </w:r>
+      <w:r>
+        <w:t xml:space="preserve">price and efficiency. </w:t>
+      </w:r>
+      <w:r>
+        <w:t>Similarly,</w:t>
+      </w:r>
+      <w:r>
+        <w:t xml:space="preserve"> to other </w:t>
+      </w:r>
+      <w:proofErr w:type="spellStart"/>
+      <w:r>
+        <w:t>Cubesats</w:t>
+      </w:r>
+      <w:proofErr w:type="spellEnd"/>
+      <w:r>
+        <w:t xml:space="preserve"> and </w:t>
+      </w:r>
+      <w:proofErr w:type="spellStart"/>
+      <w:r>
+        <w:t>Pocketqubes</w:t>
+      </w:r>
+      <w:proofErr w:type="spellEnd"/>
+      <w:r>
+        <w:t xml:space="preserve"> we will also be using Li-Ion battery technology to provide power to the system during the </w:t>
+      </w:r>
+      <w:r>
+        <w:t>35-minute</w:t>
+      </w:r>
+      <w:r>
+        <w:t xml:space="preserve"> eclipsed period.</w:t>
+      </w:r>
+    </w:p>
+    <w:p>
+      <w:r>
+        <w:t>The satellite will use SPV1040 MPPT charge controllers for each axis totalling up to 3, thus</w:t>
+      </w:r>
+      <w:r>
+        <w:t xml:space="preserve"> </w:t>
+      </w:r>
+      <w:r>
+        <w:t>maximizing efficiency between shaded panels. A simple linear voltage regulator will be used</w:t>
+      </w:r>
+      <w:r>
+        <w:t xml:space="preserve"> </w:t>
+      </w:r>
+      <w:r>
+        <w:t>to regulate the incoming voltage from the battery and provide a 3.3v power rail, this could</w:t>
+      </w:r>
+      <w:r>
+        <w:t xml:space="preserve"> </w:t>
+      </w:r>
+      <w:r>
+        <w:t xml:space="preserve">seem counterintuitive at </w:t>
+      </w:r>
+      <w:r>
+        <w:t>first,</w:t>
+      </w:r>
+      <w:r>
+        <w:t xml:space="preserve"> but it hugely simplifies the design and offers little to no</w:t>
+      </w:r>
+      <w:r>
+        <w:t xml:space="preserve"> </w:t>
+      </w:r>
+      <w:r>
+        <w:t xml:space="preserve">efficiency downgrade compared to complicated and sensitive </w:t>
+      </w:r>
+      <w:r>
+        <w:t>step-down</w:t>
+      </w:r>
+      <w:r>
+        <w:t xml:space="preserve"> converters.</w:t>
+      </w:r>
+    </w:p>
+    <w:p>
+      <w:r>
+        <w:t xml:space="preserve">The solar panels will each count with their respective blocking and bypass diodes </w:t>
+      </w:r>
+      <w:r>
+        <w:t xml:space="preserve">to </w:t>
+      </w:r>
+      <w:r>
+        <w:t>avoid reverse current and power draw from shaded non-active cells, this also allows the</w:t>
+      </w:r>
+      <w:r>
+        <w:t xml:space="preserve"> </w:t>
+      </w:r>
+      <w:r>
+        <w:t>panel to function properly in the case of a solar cell failure by simply bypassing the failed</w:t>
+      </w:r>
+      <w:r>
+        <w:t xml:space="preserve"> </w:t>
+      </w:r>
+      <w:r>
+        <w:t>cell. This is an important safety feature taking in consideration we predict the solar cells will</w:t>
+      </w:r>
+      <w:r>
+        <w:t xml:space="preserve"> </w:t>
+      </w:r>
+      <w:r>
+        <w:t>be the first to fail.</w:t>
+      </w:r>
+    </w:p>
+    <w:p>
+      <w:r>
+        <w:lastRenderedPageBreak/>
+        <w:t>The power system is designed in such a way that it will function regardless of the state of th</w:t>
+      </w:r>
+      <w:r>
+        <w:t xml:space="preserve">e </w:t>
+      </w:r>
+      <w:r>
+        <w:t>deployable solar panels, thus ensuring a successful communication with a ground station to</w:t>
+      </w:r>
+      <w:r>
+        <w:t xml:space="preserve"> </w:t>
+      </w:r>
+      <w:r>
+        <w:t>carry out emergency deployment manoeuvres. If the power system senses that it has not</w:t>
+      </w:r>
+      <w:r>
+        <w:t xml:space="preserve"> </w:t>
+      </w:r>
+      <w:r>
+        <w:t xml:space="preserve">deployed the solar cells, the transmission interval will be increased </w:t>
+      </w:r>
+      <w:r>
+        <w:t>to</w:t>
+      </w:r>
+      <w:r>
+        <w:t xml:space="preserve"> account for</w:t>
+      </w:r>
+      <w:r>
+        <w:t xml:space="preserve"> </w:t>
+      </w:r>
+      <w:r>
+        <w:t>the reduced power generated.</w:t>
+      </w:r>
+    </w:p>
+    <w:p>
+      <w:pPr>
+        <w:pStyle w:val="Heading3"/>
+      </w:pPr>
+      <w:r>
+        <w:t>Beacon</w:t>
+      </w:r>
+    </w:p>
+    <w:p>
+      <w:r>
+        <w:t xml:space="preserve">An </w:t>
+      </w:r>
+      <w:proofErr w:type="spellStart"/>
+      <w:r>
+        <w:t>Atmega</w:t>
+      </w:r>
+      <w:proofErr w:type="spellEnd"/>
+      <w:r>
+        <w:t xml:space="preserve"> 328P-AU powered beacon will be integrated into the satellite </w:t>
+      </w:r>
+      <w:r>
+        <w:t>to</w:t>
+      </w:r>
+      <w:r>
+        <w:t xml:space="preserve"> provide</w:t>
+      </w:r>
+      <w:r>
+        <w:t xml:space="preserve"> </w:t>
+      </w:r>
+      <w:r>
+        <w:t>a vital</w:t>
+      </w:r>
+      <w:r>
+        <w:t xml:space="preserve"> </w:t>
+      </w:r>
+      <w:r>
+        <w:t xml:space="preserve">debugging tool for the satellite and transmit </w:t>
+      </w:r>
+      <w:r>
+        <w:t xml:space="preserve">system </w:t>
+      </w:r>
+      <w:r>
+        <w:t>information</w:t>
+      </w:r>
+      <w:r>
+        <w:t xml:space="preserve"> to the ground stations</w:t>
+      </w:r>
+      <w:r>
+        <w:t>.</w:t>
+      </w:r>
+      <w:r>
+        <w:t xml:space="preserve"> </w:t>
+      </w:r>
+      <w:r>
+        <w:t xml:space="preserve">It will be a completely redundant system separated from the payload </w:t>
+      </w:r>
+      <w:r>
+        <w:t>to</w:t>
+      </w:r>
+      <w:r>
+        <w:t xml:space="preserve"> avoid</w:t>
+      </w:r>
+      <w:r>
+        <w:t xml:space="preserve"> </w:t>
+      </w:r>
+      <w:r>
+        <w:t>critical full system failures and will feature uplink capabilit</w:t>
+      </w:r>
+      <w:r>
+        <w:t>ies such as</w:t>
+      </w:r>
+      <w:r>
+        <w:t xml:space="preserve">; </w:t>
+      </w:r>
+      <w:r>
+        <w:t>disabl</w:t>
+      </w:r>
+      <w:r>
+        <w:t>ing</w:t>
+      </w:r>
+      <w:r>
+        <w:t xml:space="preserve"> </w:t>
+      </w:r>
+      <w:r>
+        <w:t>its</w:t>
+      </w:r>
+      <w:r>
+        <w:t xml:space="preserve"> </w:t>
+      </w:r>
+      <w:r>
+        <w:t>transmitter or execut</w:t>
+      </w:r>
+      <w:r>
+        <w:t>ing</w:t>
+      </w:r>
+      <w:r>
+        <w:t xml:space="preserve"> deployment manoeuvres in case of emergency. This beacon will also</w:t>
+      </w:r>
+      <w:r>
+        <w:t xml:space="preserve"> </w:t>
+      </w:r>
+      <w:r>
+        <w:t xml:space="preserve">transmit the satellite’s identification at a high power </w:t>
+      </w:r>
+      <w:proofErr w:type="gramStart"/>
+      <w:r>
+        <w:t>in order to</w:t>
+      </w:r>
+      <w:proofErr w:type="gramEnd"/>
+      <w:r>
+        <w:t xml:space="preserve"> determine its exact</w:t>
+      </w:r>
+      <w:r>
+        <w:t xml:space="preserve"> </w:t>
+      </w:r>
+      <w:r>
+        <w:t>frequency.</w:t>
+      </w:r>
+    </w:p>
+    <w:p>
+      <w:pPr>
+        <w:pStyle w:val="Heading3"/>
+      </w:pPr>
+      <w:r>
+        <w:t>Deployable Structures</w:t>
+      </w:r>
+    </w:p>
+    <w:p>
+      <w:r>
+        <w:t>Upon launch</w:t>
+      </w:r>
+      <w:r>
+        <w:t>,</w:t>
+      </w:r>
+      <w:r>
+        <w:t xml:space="preserve"> </w:t>
+      </w:r>
+      <w:r>
+        <w:t>the satellite’s antenna must</w:t>
+      </w:r>
+      <w:r>
+        <w:t xml:space="preserve"> </w:t>
+      </w:r>
+      <w:r>
+        <w:t xml:space="preserve">be stowed inside the specified envelope </w:t>
+      </w:r>
+      <w:r>
+        <w:t xml:space="preserve">to avoid </w:t>
+      </w:r>
+      <w:r>
+        <w:t>deployment failures.</w:t>
+      </w:r>
+      <w:r>
+        <w:t xml:space="preserve"> </w:t>
+      </w:r>
+      <w:r>
+        <w:t>Similarly,</w:t>
+      </w:r>
+      <w:r>
+        <w:t xml:space="preserve"> to other </w:t>
+      </w:r>
+      <w:proofErr w:type="spellStart"/>
+      <w:r>
+        <w:t>Cubesat</w:t>
+      </w:r>
+      <w:proofErr w:type="spellEnd"/>
+      <w:r>
+        <w:t xml:space="preserve"> and </w:t>
+      </w:r>
+      <w:proofErr w:type="spellStart"/>
+      <w:r>
+        <w:t>Pocketqube</w:t>
+      </w:r>
+      <w:proofErr w:type="spellEnd"/>
+      <w:r>
+        <w:t xml:space="preserve"> missions we will be using a half wave 433mhz</w:t>
+      </w:r>
+      <w:r>
+        <w:t xml:space="preserve"> </w:t>
+      </w:r>
+      <w:r>
+        <w:t xml:space="preserve">antenna constructed out of metal </w:t>
+      </w:r>
+      <w:r>
+        <w:t>carpenters’</w:t>
+      </w:r>
+      <w:r>
+        <w:t xml:space="preserve"> tape,</w:t>
+      </w:r>
+      <w:r>
+        <w:t xml:space="preserve"> that </w:t>
+      </w:r>
+      <w:r>
+        <w:t>will provide the satellite with a</w:t>
+      </w:r>
+      <w:r>
+        <w:t xml:space="preserve"> </w:t>
+      </w:r>
+      <w:r>
+        <w:t xml:space="preserve">simple and </w:t>
+      </w:r>
+      <w:r>
+        <w:t>efficient</w:t>
+      </w:r>
+      <w:r>
+        <w:t xml:space="preserve"> antenna capable of being deployed on its own without exterior</w:t>
+      </w:r>
+      <w:r>
+        <w:t xml:space="preserve"> </w:t>
+      </w:r>
+      <w:r>
+        <w:t>mechanisms such as springs.</w:t>
+      </w:r>
+    </w:p>
+    <w:p>
+      <w:r>
+        <w:t xml:space="preserve">The solar panels will be deployed using </w:t>
+      </w:r>
+      <w:r>
+        <w:t>miniature</w:t>
+      </w:r>
+      <w:r>
+        <w:t xml:space="preserve"> metal hinges and </w:t>
+      </w:r>
+      <w:r>
+        <w:t xml:space="preserve">custom </w:t>
+      </w:r>
+      <w:r>
+        <w:t>torsion springs.</w:t>
+      </w:r>
+      <w:r>
+        <w:t xml:space="preserve"> </w:t>
+      </w:r>
+      <w:r>
+        <w:t>the</w:t>
+      </w:r>
+      <w:r>
+        <w:t xml:space="preserve"> </w:t>
+      </w:r>
+      <w:r>
+        <w:t>solar panels and the antenna will be “released” from the satellite’s body using a combination</w:t>
+      </w:r>
+      <w:r>
+        <w:t xml:space="preserve"> </w:t>
+      </w:r>
+      <w:r>
+        <w:t xml:space="preserve">of nylon wire serving as a retainer and a resistor </w:t>
+      </w:r>
+      <w:proofErr w:type="gramStart"/>
+      <w:r>
+        <w:t>in order to</w:t>
+      </w:r>
+      <w:proofErr w:type="gramEnd"/>
+      <w:r>
+        <w:t xml:space="preserve"> melt the respective wire.</w:t>
+      </w:r>
+      <w:r>
+        <w:t xml:space="preserve"> </w:t>
+      </w:r>
+    </w:p>
+    <w:p>
+      <w:r>
+        <w:t>This deployment will be controlled by a timer chip and a set of micro switches that will</w:t>
+      </w:r>
+      <w:r>
+        <w:t xml:space="preserve"> </w:t>
+      </w:r>
+      <w:r>
+        <w:t>ensure the antenna and solar panels are deployed after being released into orbit. The</w:t>
+      </w:r>
+      <w:r>
+        <w:t xml:space="preserve"> </w:t>
+      </w:r>
+      <w:r>
+        <w:t>antenna is placed in such a way that it will function regardless of the deployment state of the</w:t>
+      </w:r>
+      <w:r>
+        <w:t xml:space="preserve"> </w:t>
+      </w:r>
+      <w:r>
+        <w:t>solar panels, thus guaranteeing proper communication with a ground station to carry out an</w:t>
+      </w:r>
+      <w:r>
+        <w:t xml:space="preserve"> </w:t>
+      </w:r>
+      <w:r>
+        <w:t>emergency deployment manoeuvre.</w:t>
+      </w:r>
+      <w:r>
+        <w:t xml:space="preserve"> </w:t>
+      </w:r>
+      <w:r>
+        <w:t>Antenna deployment is our main priority and will be the first to take place.</w:t>
+      </w:r>
+    </w:p>
+    <w:p>
+      <w:pPr>
+        <w:rPr>
+          <w:rFonts w:eastAsiaTheme="majorEastAsia"/>
+        </w:rPr>
+      </w:pPr>
+      <w:r>
+        <w:t>[</w:t>
+      </w:r>
+      <w:r>
+        <w:t>Figure 2</w:t>
+      </w:r>
+      <w:r>
+        <w:t>]</w:t>
+      </w:r>
+    </w:p>
+    <w:p>
+      <w:pPr>
+        <w:pStyle w:val="Heading3"/>
+      </w:pPr>
+      <w:r>
+        <w:t>Payload</w:t>
+      </w:r>
+    </w:p>
+    <w:p>
+      <w:r>
+        <w:t xml:space="preserve">The satellite’s payload will </w:t>
+      </w:r>
+      <w:r>
+        <w:t>be connected to a</w:t>
+      </w:r>
+      <w:r>
+        <w:t xml:space="preserve"> variety of sensors</w:t>
+      </w:r>
+      <w:r>
+        <w:t xml:space="preserve"> including;</w:t>
+      </w:r>
+    </w:p>
+    <w:p>
+      <w:pPr>
+        <w:pStyle w:val="ListParagraph"/>
+        <w:numPr>
+          <w:ilvl w:val="0"/>
+          <w:numId w:val="26"/>
+        </w:numPr>
+      </w:pPr>
+      <w:r>
+        <w:t>S</w:t>
+      </w:r>
+      <w:r>
+        <w:t>pectrum analysers</w:t>
+      </w:r>
+      <w:r>
+        <w:t>.</w:t>
+      </w:r>
+    </w:p>
+    <w:p>
+      <w:pPr>
+        <w:pStyle w:val="ListParagraph"/>
+        <w:numPr>
+          <w:ilvl w:val="0"/>
+          <w:numId w:val="26"/>
+        </w:numPr>
+      </w:pPr>
+      <w:r>
+        <w:t>R</w:t>
+      </w:r>
+      <w:r>
+        <w:t>adiation</w:t>
+      </w:r>
+      <w:r>
+        <w:t xml:space="preserve"> </w:t>
+      </w:r>
+      <w:r>
+        <w:t>sensors</w:t>
+      </w:r>
+      <w:r>
+        <w:t>.</w:t>
+      </w:r>
+    </w:p>
+    <w:p>
+      <w:pPr>
+        <w:pStyle w:val="ListParagraph"/>
+        <w:numPr>
+          <w:ilvl w:val="0"/>
+          <w:numId w:val="26"/>
+        </w:numPr>
+      </w:pPr>
+      <w:r>
+        <w:t>S</w:t>
+      </w:r>
+      <w:r>
+        <w:t xml:space="preserve">everal Arduino </w:t>
+      </w:r>
+      <w:proofErr w:type="spellStart"/>
+      <w:r>
+        <w:t>Atmega</w:t>
+      </w:r>
+      <w:proofErr w:type="spellEnd"/>
+      <w:r>
+        <w:t xml:space="preserve"> 1284 nodes carrying </w:t>
+      </w:r>
+      <w:r>
+        <w:t>students code.</w:t>
+      </w:r>
+    </w:p>
+    <w:p>
+      <w:r>
+        <w:t xml:space="preserve">We will provide the hardware solution for their </w:t>
+      </w:r>
+      <w:proofErr w:type="spellStart"/>
+      <w:r>
+        <w:t>Atmega</w:t>
+      </w:r>
+      <w:proofErr w:type="spellEnd"/>
+      <w:r>
+        <w:t xml:space="preserve"> node and a software </w:t>
+      </w:r>
+      <w:r>
+        <w:t>submission system</w:t>
+      </w:r>
+      <w:r>
+        <w:t xml:space="preserve"> which consists of</w:t>
+      </w:r>
+      <w:r>
+        <w:t>:</w:t>
+      </w:r>
+    </w:p>
+    <w:p>
+      <w:pPr>
+        <w:pStyle w:val="ListParagraph"/>
+        <w:numPr>
+          <w:ilvl w:val="0"/>
+          <w:numId w:val="28"/>
+        </w:numPr>
+      </w:pPr>
+      <w:r>
+        <w:t xml:space="preserve">Online </w:t>
+      </w:r>
+      <w:r>
+        <w:t>JavaScript</w:t>
+      </w:r>
+      <w:r>
+        <w:t xml:space="preserve"> payload simulator</w:t>
+      </w:r>
+    </w:p>
+    <w:p>
+      <w:pPr>
+        <w:pStyle w:val="ListParagraph"/>
+        <w:numPr>
+          <w:ilvl w:val="0"/>
+          <w:numId w:val="28"/>
+        </w:numPr>
+      </w:pPr>
+      <w:r>
+        <w:t xml:space="preserve">Online </w:t>
+      </w:r>
+      <w:r>
+        <w:t xml:space="preserve">JavaScript </w:t>
+      </w:r>
+      <w:r>
+        <w:t>program submission (zip file contents)</w:t>
+      </w:r>
+    </w:p>
+    <w:p>
+      <w:r>
+        <w:t xml:space="preserve">Once all the submissions have been judged, we will manually </w:t>
+      </w:r>
+      <w:proofErr w:type="spellStart"/>
+      <w:r>
+        <w:t>t</w:t>
+      </w:r>
+      <w:r>
+        <w:t>r</w:t>
+      </w:r>
+      <w:r>
+        <w:t>anspile</w:t>
+      </w:r>
+      <w:proofErr w:type="spellEnd"/>
+      <w:r>
+        <w:t xml:space="preserve"> (convert) the </w:t>
+      </w:r>
+      <w:r>
+        <w:t xml:space="preserve">JavaScript </w:t>
+      </w:r>
+      <w:r>
+        <w:t>programs into C code.</w:t>
+      </w:r>
+    </w:p>
+    <w:p>
+      <w:r>
+        <w:t>This payload will also have the functionality to disable the transmitter as required by ITU</w:t>
+      </w:r>
+      <w:r>
+        <w:t xml:space="preserve"> </w:t>
+      </w:r>
+      <w:r>
+        <w:t>regulations.</w:t>
+      </w:r>
+    </w:p>
+    <w:p>
+      <w:pPr>
+        <w:rPr>
+          <w:rFonts w:asciiTheme="majorHAnsi" w:eastAsiaTheme="majorEastAsia" w:hAnsiTheme="majorHAnsi" w:cstheme="majorBidi"/>
+          <w:color w:val="4BCAAD" w:themeColor="accent2"/>
+          <w:sz w:val="36"/>
+          <w:szCs w:val="36"/>
+        </w:rPr>
+      </w:pPr>
+      <w:r>
+        <w:br w:type="page"/>
+      </w:r>
+    </w:p>
+    <w:p>
+      <w:pPr>
+        <w:pStyle w:val="Heading2"/>
+      </w:pPr>
       <w:bookmarkStart w:id="0" w:name="_GoBack"/>
       <w:bookmarkEnd w:id="0"/>
       <w:r>
         <w:lastRenderedPageBreak/>
-        <w:t>Technical Details</w:t>
-      </w:r>
-    </w:p>
-    <w:p>
-      <w:r>
-        <w:t>The entire system consist</w:t>
-      </w:r>
-      <w:r>
-        <w:t>s</w:t>
-      </w:r>
-      <w:r>
-        <w:t xml:space="preserve"> of the picosatellite</w:t>
-      </w:r>
-      <w:r>
-        <w:t xml:space="preserve"> and ground stations.</w:t>
+        <w:t>Ground Station</w:t>
+      </w:r>
+      <w:r>
+        <w:t xml:space="preserve"> Design</w:t>
+      </w:r>
+    </w:p>
+    <w:p>
+      <w:r>
+        <w:t xml:space="preserve">The ground station will be primarily focused around a </w:t>
+      </w:r>
+      <w:proofErr w:type="spellStart"/>
+      <w:r>
+        <w:t>LoRa</w:t>
+      </w:r>
+      <w:proofErr w:type="spellEnd"/>
+      <w:r>
+        <w:t xml:space="preserve"> receiver with a</w:t>
+      </w:r>
+      <w:r>
+        <w:t xml:space="preserve"> highly usable</w:t>
+      </w:r>
+      <w:r>
+        <w:t xml:space="preserve"> user</w:t>
+      </w:r>
+      <w:r>
+        <w:t xml:space="preserve"> </w:t>
+      </w:r>
+      <w:r>
+        <w:t xml:space="preserve">interface. Wi-Fi functionality will be included to easily </w:t>
+      </w:r>
+      <w:r>
+        <w:t>relay</w:t>
+      </w:r>
+      <w:r>
+        <w:t xml:space="preserve"> decoded</w:t>
+      </w:r>
+      <w:r>
+        <w:t xml:space="preserve"> </w:t>
+      </w:r>
+      <w:r>
+        <w:t xml:space="preserve">packets to a common database </w:t>
+      </w:r>
+      <w:r>
+        <w:t>consisting</w:t>
+      </w:r>
+      <w:r>
+        <w:t xml:space="preserve"> of ground stations from all over the world.</w:t>
+      </w:r>
+    </w:p>
+    <w:p>
+      <w:r>
+        <w:t>The price and size of the ground stations allows us to distribute them to</w:t>
+      </w:r>
+      <w:r>
+        <w:t xml:space="preserve"> </w:t>
+      </w:r>
+      <w:r>
+        <w:t>educational institutes</w:t>
+      </w:r>
+      <w:r>
+        <w:t xml:space="preserve"> </w:t>
+      </w:r>
+      <w:r>
+        <w:t>all over the world, expanding space exploration participation to</w:t>
+      </w:r>
+      <w:r>
+        <w:t xml:space="preserve"> </w:t>
+      </w:r>
+      <w:r>
+        <w:t>the masses</w:t>
+      </w:r>
+      <w:r>
+        <w:t xml:space="preserve"> to hopefully </w:t>
+      </w:r>
+      <w:r>
+        <w:t xml:space="preserve">get them excited about </w:t>
+      </w:r>
+      <w:r>
+        <w:t>STEM subjects.</w:t>
+      </w:r>
+    </w:p>
+    <w:p>
+      <w:r>
+        <w:t xml:space="preserve">A website will be created </w:t>
+      </w:r>
+      <w:r>
+        <w:t>to</w:t>
+      </w:r>
+      <w:r>
+        <w:t xml:space="preserve"> simplify the process of tracking the satellite during its</w:t>
+      </w:r>
+      <w:r>
+        <w:t xml:space="preserve"> </w:t>
+      </w:r>
+      <w:r>
+        <w:t>passes and input its decoded data</w:t>
+      </w:r>
+    </w:p>
+    <w:p>
+      <w:r>
+        <w:br w:type="page"/>
       </w:r>
     </w:p>
     <w:p>
@@ -813,110 +2555,305 @@
         <w:pStyle w:val="Heading2"/>
       </w:pPr>
       <w:r>
-        <w:t>Picosatellite</w:t>
-      </w:r>
-    </w:p>
-    <w:p>
-      <w:r>
-        <w:t xml:space="preserve">The </w:t>
-      </w:r>
-      <w:r>
-        <w:t xml:space="preserve">picosatellite </w:t>
-      </w:r>
-      <w:r>
-        <w:t>has 2 main modules; beacon and education payload.</w:t>
-      </w:r>
-    </w:p>
-    <w:p>
-      <w:r>
-        <w:t xml:space="preserve">The beacon is the </w:t>
-      </w:r>
-      <w:r>
-        <w:t>module</w:t>
-      </w:r>
-      <w:r>
-        <w:t xml:space="preserve"> that </w:t>
-      </w:r>
-      <w:r>
-        <w:t>transmits</w:t>
-      </w:r>
-      <w:r>
-        <w:t xml:space="preserve"> the system information such as; battery charging current, solar panel input voltages, reset count and deployment status</w:t>
-      </w:r>
-      <w:r>
-        <w:t xml:space="preserve"> </w:t>
-      </w:r>
-      <w:r>
-        <w:t>to the ground stations</w:t>
-      </w:r>
-      <w:r>
-        <w:t xml:space="preserve"> via a </w:t>
-      </w:r>
+        <w:lastRenderedPageBreak/>
+        <w:t>Requirements</w:t>
+      </w:r>
+    </w:p>
+    <w:p>
+      <w:pPr>
+        <w:pStyle w:val="Heading3"/>
+      </w:pPr>
+      <w:r>
+        <w:t>Hardware</w:t>
+      </w:r>
+    </w:p>
+    <w:p>
+      <w:pPr>
+        <w:pStyle w:val="ListParagraph"/>
+        <w:numPr>
+          <w:ilvl w:val="0"/>
+          <w:numId w:val="22"/>
+        </w:numPr>
+      </w:pPr>
+      <w:r>
+        <w:t>Ability to disable the transmitter upon request (ITU requirement)</w:t>
+      </w:r>
+    </w:p>
+    <w:p>
+      <w:pPr>
+        <w:pStyle w:val="ListParagraph"/>
+        <w:numPr>
+          <w:ilvl w:val="0"/>
+          <w:numId w:val="22"/>
+        </w:numPr>
+      </w:pPr>
+      <w:r>
+        <w:t>Transmit data at a minimum distance of 600km from orbit (Downlink requirement)</w:t>
+      </w:r>
+    </w:p>
+    <w:p>
+      <w:pPr>
+        <w:pStyle w:val="ListParagraph"/>
+        <w:numPr>
+          <w:ilvl w:val="0"/>
+          <w:numId w:val="22"/>
+        </w:numPr>
+      </w:pPr>
+      <w:r>
+        <w:t>Power the satellite and its payload for the full duration of the mission, including a</w:t>
+      </w:r>
+    </w:p>
+    <w:p>
+      <w:pPr>
+        <w:pStyle w:val="ListParagraph"/>
+        <w:numPr>
+          <w:ilvl w:val="0"/>
+          <w:numId w:val="22"/>
+        </w:numPr>
+      </w:pPr>
+      <w:r>
+        <w:t>35m eclipsed period during the 90m solar cycles.</w:t>
+      </w:r>
+    </w:p>
+    <w:p>
+      <w:pPr>
+        <w:pStyle w:val="ListParagraph"/>
+        <w:numPr>
+          <w:ilvl w:val="0"/>
+          <w:numId w:val="22"/>
+        </w:numPr>
+      </w:pPr>
+      <w:r>
+        <w:t>Reduce the research and development cost as much as possible.</w:t>
+      </w:r>
+    </w:p>
+    <w:p>
+      <w:pPr>
+        <w:pStyle w:val="ListParagraph"/>
+        <w:numPr>
+          <w:ilvl w:val="0"/>
+          <w:numId w:val="22"/>
+        </w:numPr>
+      </w:pPr>
+      <w:r>
+        <w:t>Use off the shelf parts available to the masses</w:t>
+      </w:r>
+    </w:p>
+    <w:p>
+      <w:pPr>
+        <w:pStyle w:val="ListParagraph"/>
+        <w:numPr>
+          <w:ilvl w:val="0"/>
+          <w:numId w:val="22"/>
+        </w:numPr>
+      </w:pPr>
+      <w:r>
+        <w:t>Keep a free open source software mentality throughout the project.</w:t>
+      </w:r>
+    </w:p>
+    <w:p>
+      <w:pPr>
+        <w:pStyle w:val="ListParagraph"/>
+        <w:numPr>
+          <w:ilvl w:val="0"/>
+          <w:numId w:val="22"/>
+        </w:numPr>
+      </w:pPr>
       <w:proofErr w:type="spellStart"/>
       <w:r>
-        <w:t>LoRa</w:t>
+        <w:t>Pocketqube</w:t>
       </w:r>
       <w:proofErr w:type="spellEnd"/>
       <w:r>
-        <w:t xml:space="preserve"> package.</w:t>
-      </w:r>
-    </w:p>
-    <w:p>
-      <w:r>
-        <w:t xml:space="preserve">The education payload is an Arduino </w:t>
+        <w:t xml:space="preserve"> format abides by launch provider rules (weight, size, etc.)</w:t>
+      </w:r>
+    </w:p>
+    <w:p>
+      <w:pPr>
+        <w:pStyle w:val="Heading3"/>
+      </w:pPr>
+      <w:r>
+        <w:t>Software</w:t>
+      </w:r>
+    </w:p>
+    <w:p>
+      <w:pPr>
+        <w:pStyle w:val="ListParagraph"/>
+        <w:numPr>
+          <w:ilvl w:val="0"/>
+          <w:numId w:val="30"/>
+        </w:numPr>
+      </w:pPr>
+      <w:r>
+        <w:t>Both ground station and satellite can communicate.</w:t>
+      </w:r>
+    </w:p>
+    <w:p>
+      <w:pPr>
+        <w:pStyle w:val="ListParagraph"/>
+        <w:numPr>
+          <w:ilvl w:val="0"/>
+          <w:numId w:val="30"/>
+        </w:numPr>
+      </w:pPr>
+      <w:r>
+        <w:t>Ground station automatically tunes itself.</w:t>
+      </w:r>
+    </w:p>
+    <w:p>
+      <w:pPr>
+        <w:pStyle w:val="ListParagraph"/>
+        <w:numPr>
+          <w:ilvl w:val="0"/>
+          <w:numId w:val="30"/>
+        </w:numPr>
+      </w:pPr>
+      <w:r>
+        <w:t>Satellite sends information and tuning packings periodically.</w:t>
+      </w:r>
+    </w:p>
+    <w:p>
+      <w:pPr>
+        <w:pStyle w:val="ListParagraph"/>
+        <w:numPr>
+          <w:ilvl w:val="1"/>
+          <w:numId w:val="30"/>
+        </w:numPr>
+      </w:pPr>
+      <w:r>
+        <w:t>Info at 400ms intervals.</w:t>
+      </w:r>
+    </w:p>
+    <w:p>
+      <w:pPr>
+        <w:pStyle w:val="ListParagraph"/>
+        <w:numPr>
+          <w:ilvl w:val="1"/>
+          <w:numId w:val="30"/>
+        </w:numPr>
+      </w:pPr>
+      <w:r>
+        <w:t>Tuning at 1s intervals.</w:t>
+      </w:r>
+    </w:p>
+    <w:p>
+      <w:pPr>
+        <w:pStyle w:val="ListParagraph"/>
+        <w:numPr>
+          <w:ilvl w:val="0"/>
+          <w:numId w:val="30"/>
+        </w:numPr>
+      </w:pPr>
+      <w:r>
+        <w:t xml:space="preserve">Students have a friendly and easy to use environment for building their </w:t>
       </w:r>
       <w:proofErr w:type="spellStart"/>
       <w:r>
-        <w:t>atmega</w:t>
+        <w:t>javascript</w:t>
       </w:r>
       <w:proofErr w:type="spellEnd"/>
       <w:r>
-        <w:t xml:space="preserve"> DIP</w:t>
-      </w:r>
-      <w:r>
-        <w:t xml:space="preserve"> which is connected to various sensors (TODO) that will have the competition winners code on it</w:t>
-      </w:r>
-      <w:r>
-        <w:t>, which can also transmit and receive within the safety specifications</w:t>
-      </w:r>
-      <w:r>
-        <w:t>.</w:t>
-      </w:r>
-      <w:r>
-        <w:t xml:space="preserve"> The programs will be analysed by our team and we will consult other experts to ensure safety</w:t>
-      </w:r>
-      <w:r>
-        <w:t xml:space="preserve"> and security.</w:t>
-      </w:r>
-    </w:p>
-    <w:p>
-      <w:pPr>
-        <w:pStyle w:val="Heading2"/>
-      </w:pPr>
-      <w:r>
-        <w:t>Ground station</w:t>
-      </w:r>
-    </w:p>
-    <w:p>
-      <w:r>
-        <w:t xml:space="preserve">The ground station will be a system consisting of a </w:t>
-      </w:r>
+        <w:t xml:space="preserve"> programs.</w:t>
+      </w:r>
+    </w:p>
+    <w:p>
+      <w:pPr>
+        <w:pStyle w:val="ListParagraph"/>
+        <w:numPr>
+          <w:ilvl w:val="1"/>
+          <w:numId w:val="30"/>
+        </w:numPr>
+      </w:pPr>
+      <w:r>
+        <w:t>Online simulator</w:t>
+      </w:r>
+    </w:p>
+    <w:p>
+      <w:pPr>
+        <w:pStyle w:val="ListParagraph"/>
+        <w:numPr>
+          <w:ilvl w:val="1"/>
+          <w:numId w:val="30"/>
+        </w:numPr>
+      </w:pPr>
+      <w:r>
+        <w:t>Online submissions</w:t>
+      </w:r>
+    </w:p>
+    <w:p>
+      <w:pPr>
+        <w:pStyle w:val="Heading3"/>
+        <w:rPr>
+          <w:rFonts w:asciiTheme="minorHAnsi" w:eastAsiaTheme="minorEastAsia" w:hAnsiTheme="minorHAnsi" w:cstheme="minorBidi"/>
+          <w:color w:val="auto"/>
+          <w:sz w:val="21"/>
+          <w:szCs w:val="21"/>
+        </w:rPr>
+      </w:pPr>
+      <w:r>
+        <w:t>Lega</w:t>
+      </w:r>
+      <w:r>
+        <w:t>l</w:t>
+      </w:r>
+    </w:p>
+    <w:p>
+      <w:pPr>
+        <w:pStyle w:val="ListParagraph"/>
+        <w:numPr>
+          <w:ilvl w:val="0"/>
+          <w:numId w:val="37"/>
+        </w:numPr>
+      </w:pPr>
+      <w:r>
+        <w:t>ITU regulation specifications</w:t>
+      </w:r>
+    </w:p>
+    <w:p>
+      <w:pPr>
+        <w:pStyle w:val="ListParagraph"/>
+        <w:numPr>
+          <w:ilvl w:val="1"/>
+          <w:numId w:val="37"/>
+        </w:numPr>
+      </w:pPr>
       <w:proofErr w:type="spellStart"/>
       <w:r>
-        <w:t>LoRa</w:t>
+        <w:t>Transcevier</w:t>
       </w:r>
       <w:proofErr w:type="spellEnd"/>
       <w:r>
-        <w:t xml:space="preserve"> </w:t>
-      </w:r>
-      <w:r>
-        <w:t>transceiver and IO hardware (TODO) which can downlink information from the picosatellite. No control is given to the ground stations other than pre-defined and security verified commands</w:t>
-      </w:r>
-      <w:r>
-        <w:t xml:space="preserve"> such as; ping.</w:t>
-      </w:r>
-    </w:p>
-    <w:p>
+        <w:t xml:space="preserve"> on the satellite can be switch off and switch on remotely.</w:t>
+      </w:r>
+    </w:p>
+    <w:p>
+      <w:pPr>
+        <w:pStyle w:val="ListParagraph"/>
+        <w:numPr>
+          <w:ilvl w:val="1"/>
+          <w:numId w:val="37"/>
+        </w:numPr>
+      </w:pPr>
+      <w:r>
+        <w:t>Communications via uplink are rigidly defined and checked by experts.</w:t>
+      </w:r>
+    </w:p>
+    <w:p>
+      <w:pPr>
+        <w:pStyle w:val="ListParagraph"/>
+        <w:numPr>
+          <w:ilvl w:val="0"/>
+          <w:numId w:val="37"/>
+        </w:numPr>
+      </w:pPr>
+      <w:r>
+        <w:t>Checking that communicating hardware is verified by FOSSA and Co.</w:t>
+      </w:r>
+    </w:p>
+    <w:p>
+      <w:pPr>
+        <w:pStyle w:val="Heading3"/>
+      </w:pPr>
       <w:r>
         <w:br w:type="page"/>
       </w:r>
@@ -1350,6 +3287,204 @@
 <file path=word/numbering.xml><?xml version="1.0" encoding="utf-8"?>
 <w:numbering xmlns:wpc="http://schemas.microsoft.com/office/word/2010/wordprocessingCanvas" xmlns:cx="http://schemas.microsoft.com/office/drawing/2014/chartex" xmlns:cx1="http://schemas.microsoft.com/office/drawing/2015/9/8/chartex" xmlns:cx2="http://schemas.microsoft.com/office/drawing/2015/10/21/chartex" xmlns:cx3="http://schemas.microsoft.com/office/drawing/2016/5/9/chartex" xmlns:cx4="http://schemas.microsoft.com/office/drawing/2016/5/10/chartex" xmlns:cx5="http://schemas.microsoft.com/office/drawing/2016/5/11/chartex" xmlns:cx6="http://schemas.microsoft.com/office/drawing/2016/5/12/chartex" xmlns:cx7="http://schemas.microsoft.com/office/drawing/2016/5/13/chartex" xmlns:cx8="http://schemas.microsoft.com/office/drawing/2016/5/14/chartex" xmlns:mc="http://schemas.openxmlformats.org/markup-compatibility/2006" xmlns:aink="http://schemas.microsoft.com/office/drawing/2016/ink" xmlns:am3d="http://schemas.microsoft.com/office/drawing/2017/model3d" xmlns:o="urn:schemas-microsoft-com:office:office" xmlns:r="http://schemas.openxmlformats.org/officeDocument/2006/relationships" xmlns:m="http://schemas.openxmlformats.org/officeDocument/2006/math" xmlns:v="urn:schemas-microsoft-com:vml" xmlns:wp14="http://schemas.microsoft.com/office/word/2010/wordprocessingDrawing" xmlns:wp="http://schemas.openxmlformats.org/drawingml/2006/wordprocessingDrawing" xmlns:w10="urn:schemas-microsoft-com:office:word" xmlns:w="http://schemas.openxmlformats.org/wordprocessingml/2006/main" xmlns:w14="http://schemas.microsoft.com/office/word/2010/wordml" xmlns:w15="http://schemas.microsoft.com/office/word/2012/wordml" xmlns:w16cid="http://schemas.microsoft.com/office/word/2016/wordml/cid" xmlns:w16se="http://schemas.microsoft.com/office/word/2015/wordml/symex" xmlns:wpg="http://schemas.microsoft.com/office/word/2010/wordprocessingGroup" xmlns:wpi="http://schemas.microsoft.com/office/word/2010/wordprocessingInk" xmlns:wne="http://schemas.microsoft.com/office/word/2006/wordml" xmlns:wps="http://schemas.microsoft.com/office/word/2010/wordprocessingShape" mc:Ignorable="w14 w15 w16se w16cid wp14">
   <w:abstractNum w:abstractNumId="0" w15:restartNumberingAfterBreak="0">
+    <w:nsid w:val="042D65CA"/>
+    <w:multiLevelType w:val="hybridMultilevel"/>
+    <w:tmpl w:val="6F7C6CBE"/>
+    <w:lvl w:ilvl="0" w:tplc="0809000F">
+      <w:start w:val="1"/>
+      <w:numFmt w:val="decimal"/>
+      <w:lvlText w:val="%1."/>
+      <w:lvlJc w:val="left"/>
+      <w:pPr>
+        <w:ind w:left="3600" w:hanging="360"/>
+      </w:pPr>
+    </w:lvl>
+    <w:lvl w:ilvl="1" w:tplc="08090019" w:tentative="1">
+      <w:start w:val="1"/>
+      <w:numFmt w:val="lowerLetter"/>
+      <w:lvlText w:val="%2."/>
+      <w:lvlJc w:val="left"/>
+      <w:pPr>
+        <w:ind w:left="4320" w:hanging="360"/>
+      </w:pPr>
+    </w:lvl>
+    <w:lvl w:ilvl="2" w:tplc="0809001B" w:tentative="1">
+      <w:start w:val="1"/>
+      <w:numFmt w:val="lowerRoman"/>
+      <w:lvlText w:val="%3."/>
+      <w:lvlJc w:val="right"/>
+      <w:pPr>
+        <w:ind w:left="5040" w:hanging="180"/>
+      </w:pPr>
+    </w:lvl>
+    <w:lvl w:ilvl="3" w:tplc="0809000F" w:tentative="1">
+      <w:start w:val="1"/>
+      <w:numFmt w:val="decimal"/>
+      <w:lvlText w:val="%4."/>
+      <w:lvlJc w:val="left"/>
+      <w:pPr>
+        <w:ind w:left="5760" w:hanging="360"/>
+      </w:pPr>
+    </w:lvl>
+    <w:lvl w:ilvl="4" w:tplc="08090019" w:tentative="1">
+      <w:start w:val="1"/>
+      <w:numFmt w:val="lowerLetter"/>
+      <w:lvlText w:val="%5."/>
+      <w:lvlJc w:val="left"/>
+      <w:pPr>
+        <w:ind w:left="6480" w:hanging="360"/>
+      </w:pPr>
+    </w:lvl>
+    <w:lvl w:ilvl="5" w:tplc="0809001B" w:tentative="1">
+      <w:start w:val="1"/>
+      <w:numFmt w:val="lowerRoman"/>
+      <w:lvlText w:val="%6."/>
+      <w:lvlJc w:val="right"/>
+      <w:pPr>
+        <w:ind w:left="7200" w:hanging="180"/>
+      </w:pPr>
+    </w:lvl>
+    <w:lvl w:ilvl="6" w:tplc="0809000F" w:tentative="1">
+      <w:start w:val="1"/>
+      <w:numFmt w:val="decimal"/>
+      <w:lvlText w:val="%7."/>
+      <w:lvlJc w:val="left"/>
+      <w:pPr>
+        <w:ind w:left="7920" w:hanging="360"/>
+      </w:pPr>
+    </w:lvl>
+    <w:lvl w:ilvl="7" w:tplc="08090019" w:tentative="1">
+      <w:start w:val="1"/>
+      <w:numFmt w:val="lowerLetter"/>
+      <w:lvlText w:val="%8."/>
+      <w:lvlJc w:val="left"/>
+      <w:pPr>
+        <w:ind w:left="8640" w:hanging="360"/>
+      </w:pPr>
+    </w:lvl>
+    <w:lvl w:ilvl="8" w:tplc="0809001B" w:tentative="1">
+      <w:start w:val="1"/>
+      <w:numFmt w:val="lowerRoman"/>
+      <w:lvlText w:val="%9."/>
+      <w:lvlJc w:val="right"/>
+      <w:pPr>
+        <w:ind w:left="9360" w:hanging="180"/>
+      </w:pPr>
+    </w:lvl>
+  </w:abstractNum>
+  <w:abstractNum w:abstractNumId="1" w15:restartNumberingAfterBreak="0">
+    <w:nsid w:val="1302617E"/>
+    <w:multiLevelType w:val="hybridMultilevel"/>
+    <w:tmpl w:val="B9DA52E6"/>
+    <w:lvl w:ilvl="0" w:tplc="06009070">
+      <w:numFmt w:val="bullet"/>
+      <w:lvlText w:val="-"/>
+      <w:lvlJc w:val="left"/>
+      <w:pPr>
+        <w:ind w:left="1080" w:hanging="360"/>
+      </w:pPr>
+      <w:rPr>
+        <w:rFonts w:ascii="Tw Cen MT" w:eastAsiaTheme="minorEastAsia" w:hAnsi="Tw Cen MT" w:cstheme="minorBidi" w:hint="default"/>
+      </w:rPr>
+    </w:lvl>
+    <w:lvl w:ilvl="1" w:tplc="08090003" w:tentative="1">
+      <w:start w:val="1"/>
+      <w:numFmt w:val="bullet"/>
+      <w:lvlText w:val="o"/>
+      <w:lvlJc w:val="left"/>
+      <w:pPr>
+        <w:ind w:left="1800" w:hanging="360"/>
+      </w:pPr>
+      <w:rPr>
+        <w:rFonts w:ascii="Courier New" w:hAnsi="Courier New" w:cs="Courier New" w:hint="default"/>
+      </w:rPr>
+    </w:lvl>
+    <w:lvl w:ilvl="2" w:tplc="08090005" w:tentative="1">
+      <w:start w:val="1"/>
+      <w:numFmt w:val="bullet"/>
+      <w:lvlText w:val=""/>
+      <w:lvlJc w:val="left"/>
+      <w:pPr>
+        <w:ind w:left="2520" w:hanging="360"/>
+      </w:pPr>
+      <w:rPr>
+        <w:rFonts w:ascii="Wingdings" w:hAnsi="Wingdings" w:hint="default"/>
+      </w:rPr>
+    </w:lvl>
+    <w:lvl w:ilvl="3" w:tplc="08090001" w:tentative="1">
+      <w:start w:val="1"/>
+      <w:numFmt w:val="bullet"/>
+      <w:lvlText w:val=""/>
+      <w:lvlJc w:val="left"/>
+      <w:pPr>
+        <w:ind w:left="3240" w:hanging="360"/>
+      </w:pPr>
+      <w:rPr>
+        <w:rFonts w:ascii="Symbol" w:hAnsi="Symbol" w:hint="default"/>
+      </w:rPr>
+    </w:lvl>
+    <w:lvl w:ilvl="4" w:tplc="08090003" w:tentative="1">
+      <w:start w:val="1"/>
+      <w:numFmt w:val="bullet"/>
+      <w:lvlText w:val="o"/>
+      <w:lvlJc w:val="left"/>
+      <w:pPr>
+        <w:ind w:left="3960" w:hanging="360"/>
+      </w:pPr>
+      <w:rPr>
+        <w:rFonts w:ascii="Courier New" w:hAnsi="Courier New" w:cs="Courier New" w:hint="default"/>
+      </w:rPr>
+    </w:lvl>
+    <w:lvl w:ilvl="5" w:tplc="08090005" w:tentative="1">
+      <w:start w:val="1"/>
+      <w:numFmt w:val="bullet"/>
+      <w:lvlText w:val=""/>
+      <w:lvlJc w:val="left"/>
+      <w:pPr>
+        <w:ind w:left="4680" w:hanging="360"/>
+      </w:pPr>
+      <w:rPr>
+        <w:rFonts w:ascii="Wingdings" w:hAnsi="Wingdings" w:hint="default"/>
+      </w:rPr>
+    </w:lvl>
+    <w:lvl w:ilvl="6" w:tplc="08090001" w:tentative="1">
+      <w:start w:val="1"/>
+      <w:numFmt w:val="bullet"/>
+      <w:lvlText w:val=""/>
+      <w:lvlJc w:val="left"/>
+      <w:pPr>
+        <w:ind w:left="5400" w:hanging="360"/>
+      </w:pPr>
+      <w:rPr>
+        <w:rFonts w:ascii="Symbol" w:hAnsi="Symbol" w:hint="default"/>
+      </w:rPr>
+    </w:lvl>
+    <w:lvl w:ilvl="7" w:tplc="08090003" w:tentative="1">
+      <w:start w:val="1"/>
+      <w:numFmt w:val="bullet"/>
+      <w:lvlText w:val="o"/>
+      <w:lvlJc w:val="left"/>
+      <w:pPr>
+        <w:ind w:left="6120" w:hanging="360"/>
+      </w:pPr>
+      <w:rPr>
+        <w:rFonts w:ascii="Courier New" w:hAnsi="Courier New" w:cs="Courier New" w:hint="default"/>
+      </w:rPr>
+    </w:lvl>
+    <w:lvl w:ilvl="8" w:tplc="08090005" w:tentative="1">
+      <w:start w:val="1"/>
+      <w:numFmt w:val="bullet"/>
+      <w:lvlText w:val=""/>
+      <w:lvlJc w:val="left"/>
+      <w:pPr>
+        <w:ind w:left="6840" w:hanging="360"/>
+      </w:pPr>
+      <w:rPr>
+        <w:rFonts w:ascii="Wingdings" w:hAnsi="Wingdings" w:hint="default"/>
+      </w:rPr>
+    </w:lvl>
+  </w:abstractNum>
+  <w:abstractNum w:abstractNumId="2" w15:restartNumberingAfterBreak="0">
     <w:nsid w:val="1482775B"/>
     <w:multiLevelType w:val="multilevel"/>
     <w:tmpl w:val="52D89C3A"/>
@@ -1435,7 +3570,318 @@
       </w:pPr>
     </w:lvl>
   </w:abstractNum>
-  <w:abstractNum w:abstractNumId="1" w15:restartNumberingAfterBreak="0">
+  <w:abstractNum w:abstractNumId="3" w15:restartNumberingAfterBreak="0">
+    <w:nsid w:val="15564193"/>
+    <w:multiLevelType w:val="hybridMultilevel"/>
+    <w:tmpl w:val="C09C9422"/>
+    <w:lvl w:ilvl="0" w:tplc="08090001">
+      <w:start w:val="1"/>
+      <w:numFmt w:val="bullet"/>
+      <w:lvlText w:val=""/>
+      <w:lvlJc w:val="left"/>
+      <w:pPr>
+        <w:ind w:left="720" w:hanging="360"/>
+      </w:pPr>
+      <w:rPr>
+        <w:rFonts w:ascii="Symbol" w:hAnsi="Symbol" w:hint="default"/>
+      </w:rPr>
+    </w:lvl>
+    <w:lvl w:ilvl="1" w:tplc="08090003" w:tentative="1">
+      <w:start w:val="1"/>
+      <w:numFmt w:val="bullet"/>
+      <w:lvlText w:val="o"/>
+      <w:lvlJc w:val="left"/>
+      <w:pPr>
+        <w:ind w:left="1440" w:hanging="360"/>
+      </w:pPr>
+      <w:rPr>
+        <w:rFonts w:ascii="Courier New" w:hAnsi="Courier New" w:cs="Courier New" w:hint="default"/>
+      </w:rPr>
+    </w:lvl>
+    <w:lvl w:ilvl="2" w:tplc="08090005" w:tentative="1">
+      <w:start w:val="1"/>
+      <w:numFmt w:val="bullet"/>
+      <w:lvlText w:val=""/>
+      <w:lvlJc w:val="left"/>
+      <w:pPr>
+        <w:ind w:left="2160" w:hanging="360"/>
+      </w:pPr>
+      <w:rPr>
+        <w:rFonts w:ascii="Wingdings" w:hAnsi="Wingdings" w:hint="default"/>
+      </w:rPr>
+    </w:lvl>
+    <w:lvl w:ilvl="3" w:tplc="08090001" w:tentative="1">
+      <w:start w:val="1"/>
+      <w:numFmt w:val="bullet"/>
+      <w:lvlText w:val=""/>
+      <w:lvlJc w:val="left"/>
+      <w:pPr>
+        <w:ind w:left="2880" w:hanging="360"/>
+      </w:pPr>
+      <w:rPr>
+        <w:rFonts w:ascii="Symbol" w:hAnsi="Symbol" w:hint="default"/>
+      </w:rPr>
+    </w:lvl>
+    <w:lvl w:ilvl="4" w:tplc="08090003" w:tentative="1">
+      <w:start w:val="1"/>
+      <w:numFmt w:val="bullet"/>
+      <w:lvlText w:val="o"/>
+      <w:lvlJc w:val="left"/>
+      <w:pPr>
+        <w:ind w:left="3600" w:hanging="360"/>
+      </w:pPr>
+      <w:rPr>
+        <w:rFonts w:ascii="Courier New" w:hAnsi="Courier New" w:cs="Courier New" w:hint="default"/>
+      </w:rPr>
+    </w:lvl>
+    <w:lvl w:ilvl="5" w:tplc="08090005" w:tentative="1">
+      <w:start w:val="1"/>
+      <w:numFmt w:val="bullet"/>
+      <w:lvlText w:val=""/>
+      <w:lvlJc w:val="left"/>
+      <w:pPr>
+        <w:ind w:left="4320" w:hanging="360"/>
+      </w:pPr>
+      <w:rPr>
+        <w:rFonts w:ascii="Wingdings" w:hAnsi="Wingdings" w:hint="default"/>
+      </w:rPr>
+    </w:lvl>
+    <w:lvl w:ilvl="6" w:tplc="08090001" w:tentative="1">
+      <w:start w:val="1"/>
+      <w:numFmt w:val="bullet"/>
+      <w:lvlText w:val=""/>
+      <w:lvlJc w:val="left"/>
+      <w:pPr>
+        <w:ind w:left="5040" w:hanging="360"/>
+      </w:pPr>
+      <w:rPr>
+        <w:rFonts w:ascii="Symbol" w:hAnsi="Symbol" w:hint="default"/>
+      </w:rPr>
+    </w:lvl>
+    <w:lvl w:ilvl="7" w:tplc="08090003" w:tentative="1">
+      <w:start w:val="1"/>
+      <w:numFmt w:val="bullet"/>
+      <w:lvlText w:val="o"/>
+      <w:lvlJc w:val="left"/>
+      <w:pPr>
+        <w:ind w:left="5760" w:hanging="360"/>
+      </w:pPr>
+      <w:rPr>
+        <w:rFonts w:ascii="Courier New" w:hAnsi="Courier New" w:cs="Courier New" w:hint="default"/>
+      </w:rPr>
+    </w:lvl>
+    <w:lvl w:ilvl="8" w:tplc="08090005" w:tentative="1">
+      <w:start w:val="1"/>
+      <w:numFmt w:val="bullet"/>
+      <w:lvlText w:val=""/>
+      <w:lvlJc w:val="left"/>
+      <w:pPr>
+        <w:ind w:left="6480" w:hanging="360"/>
+      </w:pPr>
+      <w:rPr>
+        <w:rFonts w:ascii="Wingdings" w:hAnsi="Wingdings" w:hint="default"/>
+      </w:rPr>
+    </w:lvl>
+  </w:abstractNum>
+  <w:abstractNum w:abstractNumId="4" w15:restartNumberingAfterBreak="0">
+    <w:nsid w:val="16B41A95"/>
+    <w:multiLevelType w:val="hybridMultilevel"/>
+    <w:tmpl w:val="03787C64"/>
+    <w:lvl w:ilvl="0" w:tplc="06009070">
+      <w:numFmt w:val="bullet"/>
+      <w:lvlText w:val="-"/>
+      <w:lvlJc w:val="left"/>
+      <w:pPr>
+        <w:ind w:left="720" w:hanging="360"/>
+      </w:pPr>
+      <w:rPr>
+        <w:rFonts w:ascii="Tw Cen MT" w:eastAsiaTheme="minorEastAsia" w:hAnsi="Tw Cen MT" w:cstheme="minorBidi" w:hint="default"/>
+      </w:rPr>
+    </w:lvl>
+    <w:lvl w:ilvl="1" w:tplc="08090003" w:tentative="1">
+      <w:start w:val="1"/>
+      <w:numFmt w:val="bullet"/>
+      <w:lvlText w:val="o"/>
+      <w:lvlJc w:val="left"/>
+      <w:pPr>
+        <w:ind w:left="1440" w:hanging="360"/>
+      </w:pPr>
+      <w:rPr>
+        <w:rFonts w:ascii="Courier New" w:hAnsi="Courier New" w:cs="Courier New" w:hint="default"/>
+      </w:rPr>
+    </w:lvl>
+    <w:lvl w:ilvl="2" w:tplc="08090005" w:tentative="1">
+      <w:start w:val="1"/>
+      <w:numFmt w:val="bullet"/>
+      <w:lvlText w:val=""/>
+      <w:lvlJc w:val="left"/>
+      <w:pPr>
+        <w:ind w:left="2160" w:hanging="360"/>
+      </w:pPr>
+      <w:rPr>
+        <w:rFonts w:ascii="Wingdings" w:hAnsi="Wingdings" w:hint="default"/>
+      </w:rPr>
+    </w:lvl>
+    <w:lvl w:ilvl="3" w:tplc="08090001" w:tentative="1">
+      <w:start w:val="1"/>
+      <w:numFmt w:val="bullet"/>
+      <w:lvlText w:val=""/>
+      <w:lvlJc w:val="left"/>
+      <w:pPr>
+        <w:ind w:left="2880" w:hanging="360"/>
+      </w:pPr>
+      <w:rPr>
+        <w:rFonts w:ascii="Symbol" w:hAnsi="Symbol" w:hint="default"/>
+      </w:rPr>
+    </w:lvl>
+    <w:lvl w:ilvl="4" w:tplc="08090003" w:tentative="1">
+      <w:start w:val="1"/>
+      <w:numFmt w:val="bullet"/>
+      <w:lvlText w:val="o"/>
+      <w:lvlJc w:val="left"/>
+      <w:pPr>
+        <w:ind w:left="3600" w:hanging="360"/>
+      </w:pPr>
+      <w:rPr>
+        <w:rFonts w:ascii="Courier New" w:hAnsi="Courier New" w:cs="Courier New" w:hint="default"/>
+      </w:rPr>
+    </w:lvl>
+    <w:lvl w:ilvl="5" w:tplc="08090005" w:tentative="1">
+      <w:start w:val="1"/>
+      <w:numFmt w:val="bullet"/>
+      <w:lvlText w:val=""/>
+      <w:lvlJc w:val="left"/>
+      <w:pPr>
+        <w:ind w:left="4320" w:hanging="360"/>
+      </w:pPr>
+      <w:rPr>
+        <w:rFonts w:ascii="Wingdings" w:hAnsi="Wingdings" w:hint="default"/>
+      </w:rPr>
+    </w:lvl>
+    <w:lvl w:ilvl="6" w:tplc="08090001" w:tentative="1">
+      <w:start w:val="1"/>
+      <w:numFmt w:val="bullet"/>
+      <w:lvlText w:val=""/>
+      <w:lvlJc w:val="left"/>
+      <w:pPr>
+        <w:ind w:left="5040" w:hanging="360"/>
+      </w:pPr>
+      <w:rPr>
+        <w:rFonts w:ascii="Symbol" w:hAnsi="Symbol" w:hint="default"/>
+      </w:rPr>
+    </w:lvl>
+    <w:lvl w:ilvl="7" w:tplc="08090003" w:tentative="1">
+      <w:start w:val="1"/>
+      <w:numFmt w:val="bullet"/>
+      <w:lvlText w:val="o"/>
+      <w:lvlJc w:val="left"/>
+      <w:pPr>
+        <w:ind w:left="5760" w:hanging="360"/>
+      </w:pPr>
+      <w:rPr>
+        <w:rFonts w:ascii="Courier New" w:hAnsi="Courier New" w:cs="Courier New" w:hint="default"/>
+      </w:rPr>
+    </w:lvl>
+    <w:lvl w:ilvl="8" w:tplc="08090005" w:tentative="1">
+      <w:start w:val="1"/>
+      <w:numFmt w:val="bullet"/>
+      <w:lvlText w:val=""/>
+      <w:lvlJc w:val="left"/>
+      <w:pPr>
+        <w:ind w:left="6480" w:hanging="360"/>
+      </w:pPr>
+      <w:rPr>
+        <w:rFonts w:ascii="Wingdings" w:hAnsi="Wingdings" w:hint="default"/>
+      </w:rPr>
+    </w:lvl>
+  </w:abstractNum>
+  <w:abstractNum w:abstractNumId="5" w15:restartNumberingAfterBreak="0">
+    <w:nsid w:val="171C408F"/>
+    <w:multiLevelType w:val="hybridMultilevel"/>
+    <w:tmpl w:val="EE92DFF4"/>
+    <w:lvl w:ilvl="0" w:tplc="0809000F">
+      <w:start w:val="1"/>
+      <w:numFmt w:val="decimal"/>
+      <w:lvlText w:val="%1."/>
+      <w:lvlJc w:val="left"/>
+      <w:pPr>
+        <w:ind w:left="780" w:hanging="360"/>
+      </w:pPr>
+    </w:lvl>
+    <w:lvl w:ilvl="1" w:tplc="08090019" w:tentative="1">
+      <w:start w:val="1"/>
+      <w:numFmt w:val="lowerLetter"/>
+      <w:lvlText w:val="%2."/>
+      <w:lvlJc w:val="left"/>
+      <w:pPr>
+        <w:ind w:left="1500" w:hanging="360"/>
+      </w:pPr>
+    </w:lvl>
+    <w:lvl w:ilvl="2" w:tplc="0809001B" w:tentative="1">
+      <w:start w:val="1"/>
+      <w:numFmt w:val="lowerRoman"/>
+      <w:lvlText w:val="%3."/>
+      <w:lvlJc w:val="right"/>
+      <w:pPr>
+        <w:ind w:left="2220" w:hanging="180"/>
+      </w:pPr>
+    </w:lvl>
+    <w:lvl w:ilvl="3" w:tplc="0809000F" w:tentative="1">
+      <w:start w:val="1"/>
+      <w:numFmt w:val="decimal"/>
+      <w:lvlText w:val="%4."/>
+      <w:lvlJc w:val="left"/>
+      <w:pPr>
+        <w:ind w:left="2940" w:hanging="360"/>
+      </w:pPr>
+    </w:lvl>
+    <w:lvl w:ilvl="4" w:tplc="08090019" w:tentative="1">
+      <w:start w:val="1"/>
+      <w:numFmt w:val="lowerLetter"/>
+      <w:lvlText w:val="%5."/>
+      <w:lvlJc w:val="left"/>
+      <w:pPr>
+        <w:ind w:left="3660" w:hanging="360"/>
+      </w:pPr>
+    </w:lvl>
+    <w:lvl w:ilvl="5" w:tplc="0809001B" w:tentative="1">
+      <w:start w:val="1"/>
+      <w:numFmt w:val="lowerRoman"/>
+      <w:lvlText w:val="%6."/>
+      <w:lvlJc w:val="right"/>
+      <w:pPr>
+        <w:ind w:left="4380" w:hanging="180"/>
+      </w:pPr>
+    </w:lvl>
+    <w:lvl w:ilvl="6" w:tplc="0809000F" w:tentative="1">
+      <w:start w:val="1"/>
+      <w:numFmt w:val="decimal"/>
+      <w:lvlText w:val="%7."/>
+      <w:lvlJc w:val="left"/>
+      <w:pPr>
+        <w:ind w:left="5100" w:hanging="360"/>
+      </w:pPr>
+    </w:lvl>
+    <w:lvl w:ilvl="7" w:tplc="08090019" w:tentative="1">
+      <w:start w:val="1"/>
+      <w:numFmt w:val="lowerLetter"/>
+      <w:lvlText w:val="%8."/>
+      <w:lvlJc w:val="left"/>
+      <w:pPr>
+        <w:ind w:left="5820" w:hanging="360"/>
+      </w:pPr>
+    </w:lvl>
+    <w:lvl w:ilvl="8" w:tplc="0809001B" w:tentative="1">
+      <w:start w:val="1"/>
+      <w:numFmt w:val="lowerRoman"/>
+      <w:lvlText w:val="%9."/>
+      <w:lvlJc w:val="right"/>
+      <w:pPr>
+        <w:ind w:left="6540" w:hanging="180"/>
+      </w:pPr>
+    </w:lvl>
+  </w:abstractNum>
+  <w:abstractNum w:abstractNumId="6" w15:restartNumberingAfterBreak="0">
     <w:nsid w:val="1BD43ED2"/>
     <w:multiLevelType w:val="hybridMultilevel"/>
     <w:tmpl w:val="7534AC5A"/>
@@ -1548,7 +3994,119 @@
       </w:rPr>
     </w:lvl>
   </w:abstractNum>
-  <w:abstractNum w:abstractNumId="2" w15:restartNumberingAfterBreak="0">
+  <w:abstractNum w:abstractNumId="7" w15:restartNumberingAfterBreak="0">
+    <w:nsid w:val="1F373A11"/>
+    <w:multiLevelType w:val="hybridMultilevel"/>
+    <w:tmpl w:val="9BAA68F0"/>
+    <w:lvl w:ilvl="0" w:tplc="06009070">
+      <w:numFmt w:val="bullet"/>
+      <w:lvlText w:val="-"/>
+      <w:lvlJc w:val="left"/>
+      <w:pPr>
+        <w:ind w:left="720" w:hanging="360"/>
+      </w:pPr>
+      <w:rPr>
+        <w:rFonts w:ascii="Tw Cen MT" w:eastAsiaTheme="minorEastAsia" w:hAnsi="Tw Cen MT" w:cstheme="minorBidi" w:hint="default"/>
+      </w:rPr>
+    </w:lvl>
+    <w:lvl w:ilvl="1" w:tplc="08090003" w:tentative="1">
+      <w:start w:val="1"/>
+      <w:numFmt w:val="bullet"/>
+      <w:lvlText w:val="o"/>
+      <w:lvlJc w:val="left"/>
+      <w:pPr>
+        <w:ind w:left="1440" w:hanging="360"/>
+      </w:pPr>
+      <w:rPr>
+        <w:rFonts w:ascii="Courier New" w:hAnsi="Courier New" w:cs="Courier New" w:hint="default"/>
+      </w:rPr>
+    </w:lvl>
+    <w:lvl w:ilvl="2" w:tplc="08090005" w:tentative="1">
+      <w:start w:val="1"/>
+      <w:numFmt w:val="bullet"/>
+      <w:lvlText w:val=""/>
+      <w:lvlJc w:val="left"/>
+      <w:pPr>
+        <w:ind w:left="2160" w:hanging="360"/>
+      </w:pPr>
+      <w:rPr>
+        <w:rFonts w:ascii="Wingdings" w:hAnsi="Wingdings" w:hint="default"/>
+      </w:rPr>
+    </w:lvl>
+    <w:lvl w:ilvl="3" w:tplc="08090001" w:tentative="1">
+      <w:start w:val="1"/>
+      <w:numFmt w:val="bullet"/>
+      <w:lvlText w:val=""/>
+      <w:lvlJc w:val="left"/>
+      <w:pPr>
+        <w:ind w:left="2880" w:hanging="360"/>
+      </w:pPr>
+      <w:rPr>
+        <w:rFonts w:ascii="Symbol" w:hAnsi="Symbol" w:hint="default"/>
+      </w:rPr>
+    </w:lvl>
+    <w:lvl w:ilvl="4" w:tplc="08090003" w:tentative="1">
+      <w:start w:val="1"/>
+      <w:numFmt w:val="bullet"/>
+      <w:lvlText w:val="o"/>
+      <w:lvlJc w:val="left"/>
+      <w:pPr>
+        <w:ind w:left="3600" w:hanging="360"/>
+      </w:pPr>
+      <w:rPr>
+        <w:rFonts w:ascii="Courier New" w:hAnsi="Courier New" w:cs="Courier New" w:hint="default"/>
+      </w:rPr>
+    </w:lvl>
+    <w:lvl w:ilvl="5" w:tplc="08090005" w:tentative="1">
+      <w:start w:val="1"/>
+      <w:numFmt w:val="bullet"/>
+      <w:lvlText w:val=""/>
+      <w:lvlJc w:val="left"/>
+      <w:pPr>
+        <w:ind w:left="4320" w:hanging="360"/>
+      </w:pPr>
+      <w:rPr>
+        <w:rFonts w:ascii="Wingdings" w:hAnsi="Wingdings" w:hint="default"/>
+      </w:rPr>
+    </w:lvl>
+    <w:lvl w:ilvl="6" w:tplc="08090001" w:tentative="1">
+      <w:start w:val="1"/>
+      <w:numFmt w:val="bullet"/>
+      <w:lvlText w:val=""/>
+      <w:lvlJc w:val="left"/>
+      <w:pPr>
+        <w:ind w:left="5040" w:hanging="360"/>
+      </w:pPr>
+      <w:rPr>
+        <w:rFonts w:ascii="Symbol" w:hAnsi="Symbol" w:hint="default"/>
+      </w:rPr>
+    </w:lvl>
+    <w:lvl w:ilvl="7" w:tplc="08090003" w:tentative="1">
+      <w:start w:val="1"/>
+      <w:numFmt w:val="bullet"/>
+      <w:lvlText w:val="o"/>
+      <w:lvlJc w:val="left"/>
+      <w:pPr>
+        <w:ind w:left="5760" w:hanging="360"/>
+      </w:pPr>
+      <w:rPr>
+        <w:rFonts w:ascii="Courier New" w:hAnsi="Courier New" w:cs="Courier New" w:hint="default"/>
+      </w:rPr>
+    </w:lvl>
+    <w:lvl w:ilvl="8" w:tplc="08090005" w:tentative="1">
+      <w:start w:val="1"/>
+      <w:numFmt w:val="bullet"/>
+      <w:lvlText w:val=""/>
+      <w:lvlJc w:val="left"/>
+      <w:pPr>
+        <w:ind w:left="6480" w:hanging="360"/>
+      </w:pPr>
+      <w:rPr>
+        <w:rFonts w:ascii="Wingdings" w:hAnsi="Wingdings" w:hint="default"/>
+      </w:rPr>
+    </w:lvl>
+  </w:abstractNum>
+  <w:abstractNum w:abstractNumId="8" w15:restartNumberingAfterBreak="0">
     <w:nsid w:val="28DA62FD"/>
     <w:multiLevelType w:val="hybridMultilevel"/>
     <w:tmpl w:val="BCAEE032"/>
@@ -1661,7 +4219,7 @@
       </w:rPr>
     </w:lvl>
   </w:abstractNum>
-  <w:abstractNum w:abstractNumId="3" w15:restartNumberingAfterBreak="0">
+  <w:abstractNum w:abstractNumId="9" w15:restartNumberingAfterBreak="0">
     <w:nsid w:val="29637890"/>
     <w:multiLevelType w:val="hybridMultilevel"/>
     <w:tmpl w:val="E18A2186"/>
@@ -1774,7 +4332,179 @@
       </w:rPr>
     </w:lvl>
   </w:abstractNum>
-  <w:abstractNum w:abstractNumId="4" w15:restartNumberingAfterBreak="0">
+  <w:abstractNum w:abstractNumId="10" w15:restartNumberingAfterBreak="0">
+    <w:nsid w:val="2B3F3E35"/>
+    <w:multiLevelType w:val="hybridMultilevel"/>
+    <w:tmpl w:val="5D8E9CC0"/>
+    <w:lvl w:ilvl="0" w:tplc="0809000F">
+      <w:start w:val="1"/>
+      <w:numFmt w:val="decimal"/>
+      <w:lvlText w:val="%1."/>
+      <w:lvlJc w:val="left"/>
+      <w:pPr>
+        <w:ind w:left="780" w:hanging="360"/>
+      </w:pPr>
+    </w:lvl>
+    <w:lvl w:ilvl="1" w:tplc="08090019" w:tentative="1">
+      <w:start w:val="1"/>
+      <w:numFmt w:val="lowerLetter"/>
+      <w:lvlText w:val="%2."/>
+      <w:lvlJc w:val="left"/>
+      <w:pPr>
+        <w:ind w:left="1500" w:hanging="360"/>
+      </w:pPr>
+    </w:lvl>
+    <w:lvl w:ilvl="2" w:tplc="0809001B" w:tentative="1">
+      <w:start w:val="1"/>
+      <w:numFmt w:val="lowerRoman"/>
+      <w:lvlText w:val="%3."/>
+      <w:lvlJc w:val="right"/>
+      <w:pPr>
+        <w:ind w:left="2220" w:hanging="180"/>
+      </w:pPr>
+    </w:lvl>
+    <w:lvl w:ilvl="3" w:tplc="0809000F" w:tentative="1">
+      <w:start w:val="1"/>
+      <w:numFmt w:val="decimal"/>
+      <w:lvlText w:val="%4."/>
+      <w:lvlJc w:val="left"/>
+      <w:pPr>
+        <w:ind w:left="2940" w:hanging="360"/>
+      </w:pPr>
+    </w:lvl>
+    <w:lvl w:ilvl="4" w:tplc="08090019" w:tentative="1">
+      <w:start w:val="1"/>
+      <w:numFmt w:val="lowerLetter"/>
+      <w:lvlText w:val="%5."/>
+      <w:lvlJc w:val="left"/>
+      <w:pPr>
+        <w:ind w:left="3660" w:hanging="360"/>
+      </w:pPr>
+    </w:lvl>
+    <w:lvl w:ilvl="5" w:tplc="0809001B" w:tentative="1">
+      <w:start w:val="1"/>
+      <w:numFmt w:val="lowerRoman"/>
+      <w:lvlText w:val="%6."/>
+      <w:lvlJc w:val="right"/>
+      <w:pPr>
+        <w:ind w:left="4380" w:hanging="180"/>
+      </w:pPr>
+    </w:lvl>
+    <w:lvl w:ilvl="6" w:tplc="0809000F" w:tentative="1">
+      <w:start w:val="1"/>
+      <w:numFmt w:val="decimal"/>
+      <w:lvlText w:val="%7."/>
+      <w:lvlJc w:val="left"/>
+      <w:pPr>
+        <w:ind w:left="5100" w:hanging="360"/>
+      </w:pPr>
+    </w:lvl>
+    <w:lvl w:ilvl="7" w:tplc="08090019" w:tentative="1">
+      <w:start w:val="1"/>
+      <w:numFmt w:val="lowerLetter"/>
+      <w:lvlText w:val="%8."/>
+      <w:lvlJc w:val="left"/>
+      <w:pPr>
+        <w:ind w:left="5820" w:hanging="360"/>
+      </w:pPr>
+    </w:lvl>
+    <w:lvl w:ilvl="8" w:tplc="0809001B" w:tentative="1">
+      <w:start w:val="1"/>
+      <w:numFmt w:val="lowerRoman"/>
+      <w:lvlText w:val="%9."/>
+      <w:lvlJc w:val="right"/>
+      <w:pPr>
+        <w:ind w:left="6540" w:hanging="180"/>
+      </w:pPr>
+    </w:lvl>
+  </w:abstractNum>
+  <w:abstractNum w:abstractNumId="11" w15:restartNumberingAfterBreak="0">
+    <w:nsid w:val="2D59666B"/>
+    <w:multiLevelType w:val="hybridMultilevel"/>
+    <w:tmpl w:val="A72E3CB0"/>
+    <w:lvl w:ilvl="0" w:tplc="0809000F">
+      <w:start w:val="1"/>
+      <w:numFmt w:val="decimal"/>
+      <w:lvlText w:val="%1."/>
+      <w:lvlJc w:val="left"/>
+      <w:pPr>
+        <w:ind w:left="3600" w:hanging="360"/>
+      </w:pPr>
+    </w:lvl>
+    <w:lvl w:ilvl="1" w:tplc="08090019" w:tentative="1">
+      <w:start w:val="1"/>
+      <w:numFmt w:val="lowerLetter"/>
+      <w:lvlText w:val="%2."/>
+      <w:lvlJc w:val="left"/>
+      <w:pPr>
+        <w:ind w:left="4320" w:hanging="360"/>
+      </w:pPr>
+    </w:lvl>
+    <w:lvl w:ilvl="2" w:tplc="0809001B" w:tentative="1">
+      <w:start w:val="1"/>
+      <w:numFmt w:val="lowerRoman"/>
+      <w:lvlText w:val="%3."/>
+      <w:lvlJc w:val="right"/>
+      <w:pPr>
+        <w:ind w:left="5040" w:hanging="180"/>
+      </w:pPr>
+    </w:lvl>
+    <w:lvl w:ilvl="3" w:tplc="0809000F" w:tentative="1">
+      <w:start w:val="1"/>
+      <w:numFmt w:val="decimal"/>
+      <w:lvlText w:val="%4."/>
+      <w:lvlJc w:val="left"/>
+      <w:pPr>
+        <w:ind w:left="5760" w:hanging="360"/>
+      </w:pPr>
+    </w:lvl>
+    <w:lvl w:ilvl="4" w:tplc="08090019" w:tentative="1">
+      <w:start w:val="1"/>
+      <w:numFmt w:val="lowerLetter"/>
+      <w:lvlText w:val="%5."/>
+      <w:lvlJc w:val="left"/>
+      <w:pPr>
+        <w:ind w:left="6480" w:hanging="360"/>
+      </w:pPr>
+    </w:lvl>
+    <w:lvl w:ilvl="5" w:tplc="0809001B" w:tentative="1">
+      <w:start w:val="1"/>
+      <w:numFmt w:val="lowerRoman"/>
+      <w:lvlText w:val="%6."/>
+      <w:lvlJc w:val="right"/>
+      <w:pPr>
+        <w:ind w:left="7200" w:hanging="180"/>
+      </w:pPr>
+    </w:lvl>
+    <w:lvl w:ilvl="6" w:tplc="0809000F" w:tentative="1">
+      <w:start w:val="1"/>
+      <w:numFmt w:val="decimal"/>
+      <w:lvlText w:val="%7."/>
+      <w:lvlJc w:val="left"/>
+      <w:pPr>
+        <w:ind w:left="7920" w:hanging="360"/>
+      </w:pPr>
+    </w:lvl>
+    <w:lvl w:ilvl="7" w:tplc="08090019" w:tentative="1">
+      <w:start w:val="1"/>
+      <w:numFmt w:val="lowerLetter"/>
+      <w:lvlText w:val="%8."/>
+      <w:lvlJc w:val="left"/>
+      <w:pPr>
+        <w:ind w:left="8640" w:hanging="360"/>
+      </w:pPr>
+    </w:lvl>
+    <w:lvl w:ilvl="8" w:tplc="0809001B" w:tentative="1">
+      <w:start w:val="1"/>
+      <w:numFmt w:val="lowerRoman"/>
+      <w:lvlText w:val="%9."/>
+      <w:lvlJc w:val="right"/>
+      <w:pPr>
+        <w:ind w:left="9360" w:hanging="180"/>
+      </w:pPr>
+    </w:lvl>
+  </w:abstractNum>
+  <w:abstractNum w:abstractNumId="12" w15:restartNumberingAfterBreak="0">
     <w:nsid w:val="2E2B5898"/>
     <w:multiLevelType w:val="hybridMultilevel"/>
     <w:tmpl w:val="EC3C4BE4"/>
@@ -1887,7 +4617,661 @@
       </w:rPr>
     </w:lvl>
   </w:abstractNum>
-  <w:abstractNum w:abstractNumId="5" w15:restartNumberingAfterBreak="0">
+  <w:abstractNum w:abstractNumId="13" w15:restartNumberingAfterBreak="0">
+    <w:nsid w:val="36C96DA6"/>
+    <w:multiLevelType w:val="hybridMultilevel"/>
+    <w:tmpl w:val="9BA0B91E"/>
+    <w:lvl w:ilvl="0" w:tplc="0809000F">
+      <w:start w:val="1"/>
+      <w:numFmt w:val="decimal"/>
+      <w:lvlText w:val="%1."/>
+      <w:lvlJc w:val="left"/>
+      <w:pPr>
+        <w:ind w:left="720" w:hanging="360"/>
+      </w:pPr>
+    </w:lvl>
+    <w:lvl w:ilvl="1" w:tplc="08090019">
+      <w:start w:val="1"/>
+      <w:numFmt w:val="lowerLetter"/>
+      <w:lvlText w:val="%2."/>
+      <w:lvlJc w:val="left"/>
+      <w:pPr>
+        <w:ind w:left="1440" w:hanging="360"/>
+      </w:pPr>
+    </w:lvl>
+    <w:lvl w:ilvl="2" w:tplc="0809001B" w:tentative="1">
+      <w:start w:val="1"/>
+      <w:numFmt w:val="lowerRoman"/>
+      <w:lvlText w:val="%3."/>
+      <w:lvlJc w:val="right"/>
+      <w:pPr>
+        <w:ind w:left="2160" w:hanging="180"/>
+      </w:pPr>
+    </w:lvl>
+    <w:lvl w:ilvl="3" w:tplc="0809000F" w:tentative="1">
+      <w:start w:val="1"/>
+      <w:numFmt w:val="decimal"/>
+      <w:lvlText w:val="%4."/>
+      <w:lvlJc w:val="left"/>
+      <w:pPr>
+        <w:ind w:left="2880" w:hanging="360"/>
+      </w:pPr>
+    </w:lvl>
+    <w:lvl w:ilvl="4" w:tplc="08090019" w:tentative="1">
+      <w:start w:val="1"/>
+      <w:numFmt w:val="lowerLetter"/>
+      <w:lvlText w:val="%5."/>
+      <w:lvlJc w:val="left"/>
+      <w:pPr>
+        <w:ind w:left="3600" w:hanging="360"/>
+      </w:pPr>
+    </w:lvl>
+    <w:lvl w:ilvl="5" w:tplc="0809001B" w:tentative="1">
+      <w:start w:val="1"/>
+      <w:numFmt w:val="lowerRoman"/>
+      <w:lvlText w:val="%6."/>
+      <w:lvlJc w:val="right"/>
+      <w:pPr>
+        <w:ind w:left="4320" w:hanging="180"/>
+      </w:pPr>
+    </w:lvl>
+    <w:lvl w:ilvl="6" w:tplc="0809000F" w:tentative="1">
+      <w:start w:val="1"/>
+      <w:numFmt w:val="decimal"/>
+      <w:lvlText w:val="%7."/>
+      <w:lvlJc w:val="left"/>
+      <w:pPr>
+        <w:ind w:left="5040" w:hanging="360"/>
+      </w:pPr>
+    </w:lvl>
+    <w:lvl w:ilvl="7" w:tplc="08090019" w:tentative="1">
+      <w:start w:val="1"/>
+      <w:numFmt w:val="lowerLetter"/>
+      <w:lvlText w:val="%8."/>
+      <w:lvlJc w:val="left"/>
+      <w:pPr>
+        <w:ind w:left="5760" w:hanging="360"/>
+      </w:pPr>
+    </w:lvl>
+    <w:lvl w:ilvl="8" w:tplc="0809001B" w:tentative="1">
+      <w:start w:val="1"/>
+      <w:numFmt w:val="lowerRoman"/>
+      <w:lvlText w:val="%9."/>
+      <w:lvlJc w:val="right"/>
+      <w:pPr>
+        <w:ind w:left="6480" w:hanging="180"/>
+      </w:pPr>
+    </w:lvl>
+  </w:abstractNum>
+  <w:abstractNum w:abstractNumId="14" w15:restartNumberingAfterBreak="0">
+    <w:nsid w:val="438C03DC"/>
+    <w:multiLevelType w:val="hybridMultilevel"/>
+    <w:tmpl w:val="B5B2E8C4"/>
+    <w:lvl w:ilvl="0" w:tplc="06009070">
+      <w:numFmt w:val="bullet"/>
+      <w:lvlText w:val="-"/>
+      <w:lvlJc w:val="left"/>
+      <w:pPr>
+        <w:ind w:left="720" w:hanging="360"/>
+      </w:pPr>
+      <w:rPr>
+        <w:rFonts w:ascii="Tw Cen MT" w:eastAsiaTheme="minorEastAsia" w:hAnsi="Tw Cen MT" w:cstheme="minorBidi" w:hint="default"/>
+      </w:rPr>
+    </w:lvl>
+    <w:lvl w:ilvl="1" w:tplc="08090003" w:tentative="1">
+      <w:start w:val="1"/>
+      <w:numFmt w:val="bullet"/>
+      <w:lvlText w:val="o"/>
+      <w:lvlJc w:val="left"/>
+      <w:pPr>
+        <w:ind w:left="1440" w:hanging="360"/>
+      </w:pPr>
+      <w:rPr>
+        <w:rFonts w:ascii="Courier New" w:hAnsi="Courier New" w:cs="Courier New" w:hint="default"/>
+      </w:rPr>
+    </w:lvl>
+    <w:lvl w:ilvl="2" w:tplc="08090005" w:tentative="1">
+      <w:start w:val="1"/>
+      <w:numFmt w:val="bullet"/>
+      <w:lvlText w:val=""/>
+      <w:lvlJc w:val="left"/>
+      <w:pPr>
+        <w:ind w:left="2160" w:hanging="360"/>
+      </w:pPr>
+      <w:rPr>
+        <w:rFonts w:ascii="Wingdings" w:hAnsi="Wingdings" w:hint="default"/>
+      </w:rPr>
+    </w:lvl>
+    <w:lvl w:ilvl="3" w:tplc="08090001" w:tentative="1">
+      <w:start w:val="1"/>
+      <w:numFmt w:val="bullet"/>
+      <w:lvlText w:val=""/>
+      <w:lvlJc w:val="left"/>
+      <w:pPr>
+        <w:ind w:left="2880" w:hanging="360"/>
+      </w:pPr>
+      <w:rPr>
+        <w:rFonts w:ascii="Symbol" w:hAnsi="Symbol" w:hint="default"/>
+      </w:rPr>
+    </w:lvl>
+    <w:lvl w:ilvl="4" w:tplc="08090003" w:tentative="1">
+      <w:start w:val="1"/>
+      <w:numFmt w:val="bullet"/>
+      <w:lvlText w:val="o"/>
+      <w:lvlJc w:val="left"/>
+      <w:pPr>
+        <w:ind w:left="3600" w:hanging="360"/>
+      </w:pPr>
+      <w:rPr>
+        <w:rFonts w:ascii="Courier New" w:hAnsi="Courier New" w:cs="Courier New" w:hint="default"/>
+      </w:rPr>
+    </w:lvl>
+    <w:lvl w:ilvl="5" w:tplc="08090005" w:tentative="1">
+      <w:start w:val="1"/>
+      <w:numFmt w:val="bullet"/>
+      <w:lvlText w:val=""/>
+      <w:lvlJc w:val="left"/>
+      <w:pPr>
+        <w:ind w:left="4320" w:hanging="360"/>
+      </w:pPr>
+      <w:rPr>
+        <w:rFonts w:ascii="Wingdings" w:hAnsi="Wingdings" w:hint="default"/>
+      </w:rPr>
+    </w:lvl>
+    <w:lvl w:ilvl="6" w:tplc="08090001" w:tentative="1">
+      <w:start w:val="1"/>
+      <w:numFmt w:val="bullet"/>
+      <w:lvlText w:val=""/>
+      <w:lvlJc w:val="left"/>
+      <w:pPr>
+        <w:ind w:left="5040" w:hanging="360"/>
+      </w:pPr>
+      <w:rPr>
+        <w:rFonts w:ascii="Symbol" w:hAnsi="Symbol" w:hint="default"/>
+      </w:rPr>
+    </w:lvl>
+    <w:lvl w:ilvl="7" w:tplc="08090003" w:tentative="1">
+      <w:start w:val="1"/>
+      <w:numFmt w:val="bullet"/>
+      <w:lvlText w:val="o"/>
+      <w:lvlJc w:val="left"/>
+      <w:pPr>
+        <w:ind w:left="5760" w:hanging="360"/>
+      </w:pPr>
+      <w:rPr>
+        <w:rFonts w:ascii="Courier New" w:hAnsi="Courier New" w:cs="Courier New" w:hint="default"/>
+      </w:rPr>
+    </w:lvl>
+    <w:lvl w:ilvl="8" w:tplc="08090005" w:tentative="1">
+      <w:start w:val="1"/>
+      <w:numFmt w:val="bullet"/>
+      <w:lvlText w:val=""/>
+      <w:lvlJc w:val="left"/>
+      <w:pPr>
+        <w:ind w:left="6480" w:hanging="360"/>
+      </w:pPr>
+      <w:rPr>
+        <w:rFonts w:ascii="Wingdings" w:hAnsi="Wingdings" w:hint="default"/>
+      </w:rPr>
+    </w:lvl>
+  </w:abstractNum>
+  <w:abstractNum w:abstractNumId="15" w15:restartNumberingAfterBreak="0">
+    <w:nsid w:val="442B76EC"/>
+    <w:multiLevelType w:val="hybridMultilevel"/>
+    <w:tmpl w:val="26C49DE0"/>
+    <w:lvl w:ilvl="0" w:tplc="0809000F">
+      <w:start w:val="1"/>
+      <w:numFmt w:val="decimal"/>
+      <w:lvlText w:val="%1."/>
+      <w:lvlJc w:val="left"/>
+      <w:pPr>
+        <w:ind w:left="720" w:hanging="360"/>
+      </w:pPr>
+    </w:lvl>
+    <w:lvl w:ilvl="1" w:tplc="08090019" w:tentative="1">
+      <w:start w:val="1"/>
+      <w:numFmt w:val="lowerLetter"/>
+      <w:lvlText w:val="%2."/>
+      <w:lvlJc w:val="left"/>
+      <w:pPr>
+        <w:ind w:left="1440" w:hanging="360"/>
+      </w:pPr>
+    </w:lvl>
+    <w:lvl w:ilvl="2" w:tplc="0809001B" w:tentative="1">
+      <w:start w:val="1"/>
+      <w:numFmt w:val="lowerRoman"/>
+      <w:lvlText w:val="%3."/>
+      <w:lvlJc w:val="right"/>
+      <w:pPr>
+        <w:ind w:left="2160" w:hanging="180"/>
+      </w:pPr>
+    </w:lvl>
+    <w:lvl w:ilvl="3" w:tplc="0809000F" w:tentative="1">
+      <w:start w:val="1"/>
+      <w:numFmt w:val="decimal"/>
+      <w:lvlText w:val="%4."/>
+      <w:lvlJc w:val="left"/>
+      <w:pPr>
+        <w:ind w:left="2880" w:hanging="360"/>
+      </w:pPr>
+    </w:lvl>
+    <w:lvl w:ilvl="4" w:tplc="08090019" w:tentative="1">
+      <w:start w:val="1"/>
+      <w:numFmt w:val="lowerLetter"/>
+      <w:lvlText w:val="%5."/>
+      <w:lvlJc w:val="left"/>
+      <w:pPr>
+        <w:ind w:left="3600" w:hanging="360"/>
+      </w:pPr>
+    </w:lvl>
+    <w:lvl w:ilvl="5" w:tplc="0809001B" w:tentative="1">
+      <w:start w:val="1"/>
+      <w:numFmt w:val="lowerRoman"/>
+      <w:lvlText w:val="%6."/>
+      <w:lvlJc w:val="right"/>
+      <w:pPr>
+        <w:ind w:left="4320" w:hanging="180"/>
+      </w:pPr>
+    </w:lvl>
+    <w:lvl w:ilvl="6" w:tplc="0809000F" w:tentative="1">
+      <w:start w:val="1"/>
+      <w:numFmt w:val="decimal"/>
+      <w:lvlText w:val="%7."/>
+      <w:lvlJc w:val="left"/>
+      <w:pPr>
+        <w:ind w:left="5040" w:hanging="360"/>
+      </w:pPr>
+    </w:lvl>
+    <w:lvl w:ilvl="7" w:tplc="08090019" w:tentative="1">
+      <w:start w:val="1"/>
+      <w:numFmt w:val="lowerLetter"/>
+      <w:lvlText w:val="%8."/>
+      <w:lvlJc w:val="left"/>
+      <w:pPr>
+        <w:ind w:left="5760" w:hanging="360"/>
+      </w:pPr>
+    </w:lvl>
+    <w:lvl w:ilvl="8" w:tplc="0809001B" w:tentative="1">
+      <w:start w:val="1"/>
+      <w:numFmt w:val="lowerRoman"/>
+      <w:lvlText w:val="%9."/>
+      <w:lvlJc w:val="right"/>
+      <w:pPr>
+        <w:ind w:left="6480" w:hanging="180"/>
+      </w:pPr>
+    </w:lvl>
+  </w:abstractNum>
+  <w:abstractNum w:abstractNumId="16" w15:restartNumberingAfterBreak="0">
+    <w:nsid w:val="45260B44"/>
+    <w:multiLevelType w:val="hybridMultilevel"/>
+    <w:tmpl w:val="B3C8B15C"/>
+    <w:lvl w:ilvl="0" w:tplc="0809000F">
+      <w:start w:val="1"/>
+      <w:numFmt w:val="decimal"/>
+      <w:lvlText w:val="%1."/>
+      <w:lvlJc w:val="left"/>
+      <w:pPr>
+        <w:ind w:left="720" w:hanging="360"/>
+      </w:pPr>
+    </w:lvl>
+    <w:lvl w:ilvl="1" w:tplc="08090019" w:tentative="1">
+      <w:start w:val="1"/>
+      <w:numFmt w:val="lowerLetter"/>
+      <w:lvlText w:val="%2."/>
+      <w:lvlJc w:val="left"/>
+      <w:pPr>
+        <w:ind w:left="1440" w:hanging="360"/>
+      </w:pPr>
+    </w:lvl>
+    <w:lvl w:ilvl="2" w:tplc="0809001B" w:tentative="1">
+      <w:start w:val="1"/>
+      <w:numFmt w:val="lowerRoman"/>
+      <w:lvlText w:val="%3."/>
+      <w:lvlJc w:val="right"/>
+      <w:pPr>
+        <w:ind w:left="2160" w:hanging="180"/>
+      </w:pPr>
+    </w:lvl>
+    <w:lvl w:ilvl="3" w:tplc="0809000F" w:tentative="1">
+      <w:start w:val="1"/>
+      <w:numFmt w:val="decimal"/>
+      <w:lvlText w:val="%4."/>
+      <w:lvlJc w:val="left"/>
+      <w:pPr>
+        <w:ind w:left="2880" w:hanging="360"/>
+      </w:pPr>
+    </w:lvl>
+    <w:lvl w:ilvl="4" w:tplc="08090019" w:tentative="1">
+      <w:start w:val="1"/>
+      <w:numFmt w:val="lowerLetter"/>
+      <w:lvlText w:val="%5."/>
+      <w:lvlJc w:val="left"/>
+      <w:pPr>
+        <w:ind w:left="3600" w:hanging="360"/>
+      </w:pPr>
+    </w:lvl>
+    <w:lvl w:ilvl="5" w:tplc="0809001B" w:tentative="1">
+      <w:start w:val="1"/>
+      <w:numFmt w:val="lowerRoman"/>
+      <w:lvlText w:val="%6."/>
+      <w:lvlJc w:val="right"/>
+      <w:pPr>
+        <w:ind w:left="4320" w:hanging="180"/>
+      </w:pPr>
+    </w:lvl>
+    <w:lvl w:ilvl="6" w:tplc="0809000F" w:tentative="1">
+      <w:start w:val="1"/>
+      <w:numFmt w:val="decimal"/>
+      <w:lvlText w:val="%7."/>
+      <w:lvlJc w:val="left"/>
+      <w:pPr>
+        <w:ind w:left="5040" w:hanging="360"/>
+      </w:pPr>
+    </w:lvl>
+    <w:lvl w:ilvl="7" w:tplc="08090019" w:tentative="1">
+      <w:start w:val="1"/>
+      <w:numFmt w:val="lowerLetter"/>
+      <w:lvlText w:val="%8."/>
+      <w:lvlJc w:val="left"/>
+      <w:pPr>
+        <w:ind w:left="5760" w:hanging="360"/>
+      </w:pPr>
+    </w:lvl>
+    <w:lvl w:ilvl="8" w:tplc="0809001B" w:tentative="1">
+      <w:start w:val="1"/>
+      <w:numFmt w:val="lowerRoman"/>
+      <w:lvlText w:val="%9."/>
+      <w:lvlJc w:val="right"/>
+      <w:pPr>
+        <w:ind w:left="6480" w:hanging="180"/>
+      </w:pPr>
+    </w:lvl>
+  </w:abstractNum>
+  <w:abstractNum w:abstractNumId="17" w15:restartNumberingAfterBreak="0">
+    <w:nsid w:val="45CA1C72"/>
+    <w:multiLevelType w:val="hybridMultilevel"/>
+    <w:tmpl w:val="FFF4EC96"/>
+    <w:lvl w:ilvl="0" w:tplc="0809000F">
+      <w:start w:val="1"/>
+      <w:numFmt w:val="decimal"/>
+      <w:lvlText w:val="%1."/>
+      <w:lvlJc w:val="left"/>
+      <w:pPr>
+        <w:ind w:left="720" w:hanging="360"/>
+      </w:pPr>
+    </w:lvl>
+    <w:lvl w:ilvl="1" w:tplc="08090019" w:tentative="1">
+      <w:start w:val="1"/>
+      <w:numFmt w:val="lowerLetter"/>
+      <w:lvlText w:val="%2."/>
+      <w:lvlJc w:val="left"/>
+      <w:pPr>
+        <w:ind w:left="1440" w:hanging="360"/>
+      </w:pPr>
+    </w:lvl>
+    <w:lvl w:ilvl="2" w:tplc="0809001B" w:tentative="1">
+      <w:start w:val="1"/>
+      <w:numFmt w:val="lowerRoman"/>
+      <w:lvlText w:val="%3."/>
+      <w:lvlJc w:val="right"/>
+      <w:pPr>
+        <w:ind w:left="2160" w:hanging="180"/>
+      </w:pPr>
+    </w:lvl>
+    <w:lvl w:ilvl="3" w:tplc="0809000F" w:tentative="1">
+      <w:start w:val="1"/>
+      <w:numFmt w:val="decimal"/>
+      <w:lvlText w:val="%4."/>
+      <w:lvlJc w:val="left"/>
+      <w:pPr>
+        <w:ind w:left="2880" w:hanging="360"/>
+      </w:pPr>
+    </w:lvl>
+    <w:lvl w:ilvl="4" w:tplc="08090019" w:tentative="1">
+      <w:start w:val="1"/>
+      <w:numFmt w:val="lowerLetter"/>
+      <w:lvlText w:val="%5."/>
+      <w:lvlJc w:val="left"/>
+      <w:pPr>
+        <w:ind w:left="3600" w:hanging="360"/>
+      </w:pPr>
+    </w:lvl>
+    <w:lvl w:ilvl="5" w:tplc="0809001B" w:tentative="1">
+      <w:start w:val="1"/>
+      <w:numFmt w:val="lowerRoman"/>
+      <w:lvlText w:val="%6."/>
+      <w:lvlJc w:val="right"/>
+      <w:pPr>
+        <w:ind w:left="4320" w:hanging="180"/>
+      </w:pPr>
+    </w:lvl>
+    <w:lvl w:ilvl="6" w:tplc="0809000F" w:tentative="1">
+      <w:start w:val="1"/>
+      <w:numFmt w:val="decimal"/>
+      <w:lvlText w:val="%7."/>
+      <w:lvlJc w:val="left"/>
+      <w:pPr>
+        <w:ind w:left="5040" w:hanging="360"/>
+      </w:pPr>
+    </w:lvl>
+    <w:lvl w:ilvl="7" w:tplc="08090019" w:tentative="1">
+      <w:start w:val="1"/>
+      <w:numFmt w:val="lowerLetter"/>
+      <w:lvlText w:val="%8."/>
+      <w:lvlJc w:val="left"/>
+      <w:pPr>
+        <w:ind w:left="5760" w:hanging="360"/>
+      </w:pPr>
+    </w:lvl>
+    <w:lvl w:ilvl="8" w:tplc="0809001B" w:tentative="1">
+      <w:start w:val="1"/>
+      <w:numFmt w:val="lowerRoman"/>
+      <w:lvlText w:val="%9."/>
+      <w:lvlJc w:val="right"/>
+      <w:pPr>
+        <w:ind w:left="6480" w:hanging="180"/>
+      </w:pPr>
+    </w:lvl>
+  </w:abstractNum>
+  <w:abstractNum w:abstractNumId="18" w15:restartNumberingAfterBreak="0">
+    <w:nsid w:val="481C1E87"/>
+    <w:multiLevelType w:val="hybridMultilevel"/>
+    <w:tmpl w:val="AD82C302"/>
+    <w:lvl w:ilvl="0" w:tplc="0809000F">
+      <w:start w:val="1"/>
+      <w:numFmt w:val="decimal"/>
+      <w:lvlText w:val="%1."/>
+      <w:lvlJc w:val="left"/>
+      <w:pPr>
+        <w:ind w:left="3600" w:hanging="360"/>
+      </w:pPr>
+    </w:lvl>
+    <w:lvl w:ilvl="1" w:tplc="08090019" w:tentative="1">
+      <w:start w:val="1"/>
+      <w:numFmt w:val="lowerLetter"/>
+      <w:lvlText w:val="%2."/>
+      <w:lvlJc w:val="left"/>
+      <w:pPr>
+        <w:ind w:left="4320" w:hanging="360"/>
+      </w:pPr>
+    </w:lvl>
+    <w:lvl w:ilvl="2" w:tplc="0809001B" w:tentative="1">
+      <w:start w:val="1"/>
+      <w:numFmt w:val="lowerRoman"/>
+      <w:lvlText w:val="%3."/>
+      <w:lvlJc w:val="right"/>
+      <w:pPr>
+        <w:ind w:left="5040" w:hanging="180"/>
+      </w:pPr>
+    </w:lvl>
+    <w:lvl w:ilvl="3" w:tplc="0809000F" w:tentative="1">
+      <w:start w:val="1"/>
+      <w:numFmt w:val="decimal"/>
+      <w:lvlText w:val="%4."/>
+      <w:lvlJc w:val="left"/>
+      <w:pPr>
+        <w:ind w:left="5760" w:hanging="360"/>
+      </w:pPr>
+    </w:lvl>
+    <w:lvl w:ilvl="4" w:tplc="08090019" w:tentative="1">
+      <w:start w:val="1"/>
+      <w:numFmt w:val="lowerLetter"/>
+      <w:lvlText w:val="%5."/>
+      <w:lvlJc w:val="left"/>
+      <w:pPr>
+        <w:ind w:left="6480" w:hanging="360"/>
+      </w:pPr>
+    </w:lvl>
+    <w:lvl w:ilvl="5" w:tplc="0809001B" w:tentative="1">
+      <w:start w:val="1"/>
+      <w:numFmt w:val="lowerRoman"/>
+      <w:lvlText w:val="%6."/>
+      <w:lvlJc w:val="right"/>
+      <w:pPr>
+        <w:ind w:left="7200" w:hanging="180"/>
+      </w:pPr>
+    </w:lvl>
+    <w:lvl w:ilvl="6" w:tplc="0809000F" w:tentative="1">
+      <w:start w:val="1"/>
+      <w:numFmt w:val="decimal"/>
+      <w:lvlText w:val="%7."/>
+      <w:lvlJc w:val="left"/>
+      <w:pPr>
+        <w:ind w:left="7920" w:hanging="360"/>
+      </w:pPr>
+    </w:lvl>
+    <w:lvl w:ilvl="7" w:tplc="08090019" w:tentative="1">
+      <w:start w:val="1"/>
+      <w:numFmt w:val="lowerLetter"/>
+      <w:lvlText w:val="%8."/>
+      <w:lvlJc w:val="left"/>
+      <w:pPr>
+        <w:ind w:left="8640" w:hanging="360"/>
+      </w:pPr>
+    </w:lvl>
+    <w:lvl w:ilvl="8" w:tplc="0809001B" w:tentative="1">
+      <w:start w:val="1"/>
+      <w:numFmt w:val="lowerRoman"/>
+      <w:lvlText w:val="%9."/>
+      <w:lvlJc w:val="right"/>
+      <w:pPr>
+        <w:ind w:left="9360" w:hanging="180"/>
+      </w:pPr>
+    </w:lvl>
+  </w:abstractNum>
+  <w:abstractNum w:abstractNumId="19" w15:restartNumberingAfterBreak="0">
+    <w:nsid w:val="55A32424"/>
+    <w:multiLevelType w:val="hybridMultilevel"/>
+    <w:tmpl w:val="4294898A"/>
+    <w:lvl w:ilvl="0" w:tplc="06009070">
+      <w:numFmt w:val="bullet"/>
+      <w:lvlText w:val="-"/>
+      <w:lvlJc w:val="left"/>
+      <w:pPr>
+        <w:ind w:left="720" w:hanging="360"/>
+      </w:pPr>
+      <w:rPr>
+        <w:rFonts w:ascii="Tw Cen MT" w:eastAsiaTheme="minorEastAsia" w:hAnsi="Tw Cen MT" w:cstheme="minorBidi" w:hint="default"/>
+      </w:rPr>
+    </w:lvl>
+    <w:lvl w:ilvl="1" w:tplc="08090003" w:tentative="1">
+      <w:start w:val="1"/>
+      <w:numFmt w:val="bullet"/>
+      <w:lvlText w:val="o"/>
+      <w:lvlJc w:val="left"/>
+      <w:pPr>
+        <w:ind w:left="1440" w:hanging="360"/>
+      </w:pPr>
+      <w:rPr>
+        <w:rFonts w:ascii="Courier New" w:hAnsi="Courier New" w:cs="Courier New" w:hint="default"/>
+      </w:rPr>
+    </w:lvl>
+    <w:lvl w:ilvl="2" w:tplc="08090005" w:tentative="1">
+      <w:start w:val="1"/>
+      <w:numFmt w:val="bullet"/>
+      <w:lvlText w:val=""/>
+      <w:lvlJc w:val="left"/>
+      <w:pPr>
+        <w:ind w:left="2160" w:hanging="360"/>
+      </w:pPr>
+      <w:rPr>
+        <w:rFonts w:ascii="Wingdings" w:hAnsi="Wingdings" w:hint="default"/>
+      </w:rPr>
+    </w:lvl>
+    <w:lvl w:ilvl="3" w:tplc="08090001" w:tentative="1">
+      <w:start w:val="1"/>
+      <w:numFmt w:val="bullet"/>
+      <w:lvlText w:val=""/>
+      <w:lvlJc w:val="left"/>
+      <w:pPr>
+        <w:ind w:left="2880" w:hanging="360"/>
+      </w:pPr>
+      <w:rPr>
+        <w:rFonts w:ascii="Symbol" w:hAnsi="Symbol" w:hint="default"/>
+      </w:rPr>
+    </w:lvl>
+    <w:lvl w:ilvl="4" w:tplc="08090003" w:tentative="1">
+      <w:start w:val="1"/>
+      <w:numFmt w:val="bullet"/>
+      <w:lvlText w:val="o"/>
+      <w:lvlJc w:val="left"/>
+      <w:pPr>
+        <w:ind w:left="3600" w:hanging="360"/>
+      </w:pPr>
+      <w:rPr>
+        <w:rFonts w:ascii="Courier New" w:hAnsi="Courier New" w:cs="Courier New" w:hint="default"/>
+      </w:rPr>
+    </w:lvl>
+    <w:lvl w:ilvl="5" w:tplc="08090005" w:tentative="1">
+      <w:start w:val="1"/>
+      <w:numFmt w:val="bullet"/>
+      <w:lvlText w:val=""/>
+      <w:lvlJc w:val="left"/>
+      <w:pPr>
+        <w:ind w:left="4320" w:hanging="360"/>
+      </w:pPr>
+      <w:rPr>
+        <w:rFonts w:ascii="Wingdings" w:hAnsi="Wingdings" w:hint="default"/>
+      </w:rPr>
+    </w:lvl>
+    <w:lvl w:ilvl="6" w:tplc="08090001" w:tentative="1">
+      <w:start w:val="1"/>
+      <w:numFmt w:val="bullet"/>
+      <w:lvlText w:val=""/>
+      <w:lvlJc w:val="left"/>
+      <w:pPr>
+        <w:ind w:left="5040" w:hanging="360"/>
+      </w:pPr>
+      <w:rPr>
+        <w:rFonts w:ascii="Symbol" w:hAnsi="Symbol" w:hint="default"/>
+      </w:rPr>
+    </w:lvl>
+    <w:lvl w:ilvl="7" w:tplc="08090003" w:tentative="1">
+      <w:start w:val="1"/>
+      <w:numFmt w:val="bullet"/>
+      <w:lvlText w:val="o"/>
+      <w:lvlJc w:val="left"/>
+      <w:pPr>
+        <w:ind w:left="5760" w:hanging="360"/>
+      </w:pPr>
+      <w:rPr>
+        <w:rFonts w:ascii="Courier New" w:hAnsi="Courier New" w:cs="Courier New" w:hint="default"/>
+      </w:rPr>
+    </w:lvl>
+    <w:lvl w:ilvl="8" w:tplc="08090005" w:tentative="1">
+      <w:start w:val="1"/>
+      <w:numFmt w:val="bullet"/>
+      <w:lvlText w:val=""/>
+      <w:lvlJc w:val="left"/>
+      <w:pPr>
+        <w:ind w:left="6480" w:hanging="360"/>
+      </w:pPr>
+      <w:rPr>
+        <w:rFonts w:ascii="Wingdings" w:hAnsi="Wingdings" w:hint="default"/>
+      </w:rPr>
+    </w:lvl>
+  </w:abstractNum>
+  <w:abstractNum w:abstractNumId="20" w15:restartNumberingAfterBreak="0">
     <w:nsid w:val="64891FDB"/>
     <w:multiLevelType w:val="hybridMultilevel"/>
     <w:tmpl w:val="76921C04"/>
@@ -1973,7 +5357,232 @@
       </w:pPr>
     </w:lvl>
   </w:abstractNum>
-  <w:abstractNum w:abstractNumId="6" w15:restartNumberingAfterBreak="0">
+  <w:abstractNum w:abstractNumId="21" w15:restartNumberingAfterBreak="0">
+    <w:nsid w:val="65146A14"/>
+    <w:multiLevelType w:val="hybridMultilevel"/>
+    <w:tmpl w:val="A4E42BBC"/>
+    <w:lvl w:ilvl="0" w:tplc="0809000F">
+      <w:start w:val="1"/>
+      <w:numFmt w:val="decimal"/>
+      <w:lvlText w:val="%1."/>
+      <w:lvlJc w:val="left"/>
+      <w:pPr>
+        <w:ind w:left="1080" w:hanging="360"/>
+      </w:pPr>
+      <w:rPr>
+        <w:rFonts w:hint="default"/>
+      </w:rPr>
+    </w:lvl>
+    <w:lvl w:ilvl="1" w:tplc="08090003" w:tentative="1">
+      <w:start w:val="1"/>
+      <w:numFmt w:val="bullet"/>
+      <w:lvlText w:val="o"/>
+      <w:lvlJc w:val="left"/>
+      <w:pPr>
+        <w:ind w:left="1800" w:hanging="360"/>
+      </w:pPr>
+      <w:rPr>
+        <w:rFonts w:ascii="Courier New" w:hAnsi="Courier New" w:cs="Courier New" w:hint="default"/>
+      </w:rPr>
+    </w:lvl>
+    <w:lvl w:ilvl="2" w:tplc="08090005" w:tentative="1">
+      <w:start w:val="1"/>
+      <w:numFmt w:val="bullet"/>
+      <w:lvlText w:val=""/>
+      <w:lvlJc w:val="left"/>
+      <w:pPr>
+        <w:ind w:left="2520" w:hanging="360"/>
+      </w:pPr>
+      <w:rPr>
+        <w:rFonts w:ascii="Wingdings" w:hAnsi="Wingdings" w:hint="default"/>
+      </w:rPr>
+    </w:lvl>
+    <w:lvl w:ilvl="3" w:tplc="08090001" w:tentative="1">
+      <w:start w:val="1"/>
+      <w:numFmt w:val="bullet"/>
+      <w:lvlText w:val=""/>
+      <w:lvlJc w:val="left"/>
+      <w:pPr>
+        <w:ind w:left="3240" w:hanging="360"/>
+      </w:pPr>
+      <w:rPr>
+        <w:rFonts w:ascii="Symbol" w:hAnsi="Symbol" w:hint="default"/>
+      </w:rPr>
+    </w:lvl>
+    <w:lvl w:ilvl="4" w:tplc="08090003" w:tentative="1">
+      <w:start w:val="1"/>
+      <w:numFmt w:val="bullet"/>
+      <w:lvlText w:val="o"/>
+      <w:lvlJc w:val="left"/>
+      <w:pPr>
+        <w:ind w:left="3960" w:hanging="360"/>
+      </w:pPr>
+      <w:rPr>
+        <w:rFonts w:ascii="Courier New" w:hAnsi="Courier New" w:cs="Courier New" w:hint="default"/>
+      </w:rPr>
+    </w:lvl>
+    <w:lvl w:ilvl="5" w:tplc="08090005" w:tentative="1">
+      <w:start w:val="1"/>
+      <w:numFmt w:val="bullet"/>
+      <w:lvlText w:val=""/>
+      <w:lvlJc w:val="left"/>
+      <w:pPr>
+        <w:ind w:left="4680" w:hanging="360"/>
+      </w:pPr>
+      <w:rPr>
+        <w:rFonts w:ascii="Wingdings" w:hAnsi="Wingdings" w:hint="default"/>
+      </w:rPr>
+    </w:lvl>
+    <w:lvl w:ilvl="6" w:tplc="08090001" w:tentative="1">
+      <w:start w:val="1"/>
+      <w:numFmt w:val="bullet"/>
+      <w:lvlText w:val=""/>
+      <w:lvlJc w:val="left"/>
+      <w:pPr>
+        <w:ind w:left="5400" w:hanging="360"/>
+      </w:pPr>
+      <w:rPr>
+        <w:rFonts w:ascii="Symbol" w:hAnsi="Symbol" w:hint="default"/>
+      </w:rPr>
+    </w:lvl>
+    <w:lvl w:ilvl="7" w:tplc="08090003" w:tentative="1">
+      <w:start w:val="1"/>
+      <w:numFmt w:val="bullet"/>
+      <w:lvlText w:val="o"/>
+      <w:lvlJc w:val="left"/>
+      <w:pPr>
+        <w:ind w:left="6120" w:hanging="360"/>
+      </w:pPr>
+      <w:rPr>
+        <w:rFonts w:ascii="Courier New" w:hAnsi="Courier New" w:cs="Courier New" w:hint="default"/>
+      </w:rPr>
+    </w:lvl>
+    <w:lvl w:ilvl="8" w:tplc="08090005" w:tentative="1">
+      <w:start w:val="1"/>
+      <w:numFmt w:val="bullet"/>
+      <w:lvlText w:val=""/>
+      <w:lvlJc w:val="left"/>
+      <w:pPr>
+        <w:ind w:left="6840" w:hanging="360"/>
+      </w:pPr>
+      <w:rPr>
+        <w:rFonts w:ascii="Wingdings" w:hAnsi="Wingdings" w:hint="default"/>
+      </w:rPr>
+    </w:lvl>
+  </w:abstractNum>
+  <w:abstractNum w:abstractNumId="22" w15:restartNumberingAfterBreak="0">
+    <w:nsid w:val="680E2A96"/>
+    <w:multiLevelType w:val="hybridMultilevel"/>
+    <w:tmpl w:val="FCF4C9B6"/>
+    <w:lvl w:ilvl="0" w:tplc="06009070">
+      <w:numFmt w:val="bullet"/>
+      <w:lvlText w:val="-"/>
+      <w:lvlJc w:val="left"/>
+      <w:pPr>
+        <w:ind w:left="720" w:hanging="360"/>
+      </w:pPr>
+      <w:rPr>
+        <w:rFonts w:ascii="Tw Cen MT" w:eastAsiaTheme="minorEastAsia" w:hAnsi="Tw Cen MT" w:cstheme="minorBidi" w:hint="default"/>
+      </w:rPr>
+    </w:lvl>
+    <w:lvl w:ilvl="1" w:tplc="08090003" w:tentative="1">
+      <w:start w:val="1"/>
+      <w:numFmt w:val="bullet"/>
+      <w:lvlText w:val="o"/>
+      <w:lvlJc w:val="left"/>
+      <w:pPr>
+        <w:ind w:left="1440" w:hanging="360"/>
+      </w:pPr>
+      <w:rPr>
+        <w:rFonts w:ascii="Courier New" w:hAnsi="Courier New" w:cs="Courier New" w:hint="default"/>
+      </w:rPr>
+    </w:lvl>
+    <w:lvl w:ilvl="2" w:tplc="08090005" w:tentative="1">
+      <w:start w:val="1"/>
+      <w:numFmt w:val="bullet"/>
+      <w:lvlText w:val=""/>
+      <w:lvlJc w:val="left"/>
+      <w:pPr>
+        <w:ind w:left="2160" w:hanging="360"/>
+      </w:pPr>
+      <w:rPr>
+        <w:rFonts w:ascii="Wingdings" w:hAnsi="Wingdings" w:hint="default"/>
+      </w:rPr>
+    </w:lvl>
+    <w:lvl w:ilvl="3" w:tplc="08090001" w:tentative="1">
+      <w:start w:val="1"/>
+      <w:numFmt w:val="bullet"/>
+      <w:lvlText w:val=""/>
+      <w:lvlJc w:val="left"/>
+      <w:pPr>
+        <w:ind w:left="2880" w:hanging="360"/>
+      </w:pPr>
+      <w:rPr>
+        <w:rFonts w:ascii="Symbol" w:hAnsi="Symbol" w:hint="default"/>
+      </w:rPr>
+    </w:lvl>
+    <w:lvl w:ilvl="4" w:tplc="08090003" w:tentative="1">
+      <w:start w:val="1"/>
+      <w:numFmt w:val="bullet"/>
+      <w:lvlText w:val="o"/>
+      <w:lvlJc w:val="left"/>
+      <w:pPr>
+        <w:ind w:left="3600" w:hanging="360"/>
+      </w:pPr>
+      <w:rPr>
+        <w:rFonts w:ascii="Courier New" w:hAnsi="Courier New" w:cs="Courier New" w:hint="default"/>
+      </w:rPr>
+    </w:lvl>
+    <w:lvl w:ilvl="5" w:tplc="08090005" w:tentative="1">
+      <w:start w:val="1"/>
+      <w:numFmt w:val="bullet"/>
+      <w:lvlText w:val=""/>
+      <w:lvlJc w:val="left"/>
+      <w:pPr>
+        <w:ind w:left="4320" w:hanging="360"/>
+      </w:pPr>
+      <w:rPr>
+        <w:rFonts w:ascii="Wingdings" w:hAnsi="Wingdings" w:hint="default"/>
+      </w:rPr>
+    </w:lvl>
+    <w:lvl w:ilvl="6" w:tplc="08090001" w:tentative="1">
+      <w:start w:val="1"/>
+      <w:numFmt w:val="bullet"/>
+      <w:lvlText w:val=""/>
+      <w:lvlJc w:val="left"/>
+      <w:pPr>
+        <w:ind w:left="5040" w:hanging="360"/>
+      </w:pPr>
+      <w:rPr>
+        <w:rFonts w:ascii="Symbol" w:hAnsi="Symbol" w:hint="default"/>
+      </w:rPr>
+    </w:lvl>
+    <w:lvl w:ilvl="7" w:tplc="08090003" w:tentative="1">
+      <w:start w:val="1"/>
+      <w:numFmt w:val="bullet"/>
+      <w:lvlText w:val="o"/>
+      <w:lvlJc w:val="left"/>
+      <w:pPr>
+        <w:ind w:left="5760" w:hanging="360"/>
+      </w:pPr>
+      <w:rPr>
+        <w:rFonts w:ascii="Courier New" w:hAnsi="Courier New" w:cs="Courier New" w:hint="default"/>
+      </w:rPr>
+    </w:lvl>
+    <w:lvl w:ilvl="8" w:tplc="08090005" w:tentative="1">
+      <w:start w:val="1"/>
+      <w:numFmt w:val="bullet"/>
+      <w:lvlText w:val=""/>
+      <w:lvlJc w:val="left"/>
+      <w:pPr>
+        <w:ind w:left="6480" w:hanging="360"/>
+      </w:pPr>
+      <w:rPr>
+        <w:rFonts w:ascii="Wingdings" w:hAnsi="Wingdings" w:hint="default"/>
+      </w:rPr>
+    </w:lvl>
+  </w:abstractNum>
+  <w:abstractNum w:abstractNumId="23" w15:restartNumberingAfterBreak="0">
     <w:nsid w:val="6859751A"/>
     <w:multiLevelType w:val="hybridMultilevel"/>
     <w:tmpl w:val="582860D8"/>
@@ -2059,7 +5668,7 @@
       </w:pPr>
     </w:lvl>
   </w:abstractNum>
-  <w:abstractNum w:abstractNumId="7" w15:restartNumberingAfterBreak="0">
+  <w:abstractNum w:abstractNumId="24" w15:restartNumberingAfterBreak="0">
     <w:nsid w:val="74826AFC"/>
     <w:multiLevelType w:val="hybridMultilevel"/>
     <w:tmpl w:val="1A2A1D9E"/>
@@ -2172,56 +5781,489 @@
       </w:rPr>
     </w:lvl>
   </w:abstractNum>
+  <w:abstractNum w:abstractNumId="25" w15:restartNumberingAfterBreak="0">
+    <w:nsid w:val="78522447"/>
+    <w:multiLevelType w:val="hybridMultilevel"/>
+    <w:tmpl w:val="041AD9A2"/>
+    <w:lvl w:ilvl="0" w:tplc="06009070">
+      <w:numFmt w:val="bullet"/>
+      <w:lvlText w:val="-"/>
+      <w:lvlJc w:val="left"/>
+      <w:pPr>
+        <w:ind w:left="1080" w:hanging="360"/>
+      </w:pPr>
+      <w:rPr>
+        <w:rFonts w:ascii="Tw Cen MT" w:eastAsiaTheme="minorEastAsia" w:hAnsi="Tw Cen MT" w:cstheme="minorBidi" w:hint="default"/>
+      </w:rPr>
+    </w:lvl>
+    <w:lvl w:ilvl="1" w:tplc="08090003" w:tentative="1">
+      <w:start w:val="1"/>
+      <w:numFmt w:val="bullet"/>
+      <w:lvlText w:val="o"/>
+      <w:lvlJc w:val="left"/>
+      <w:pPr>
+        <w:ind w:left="1800" w:hanging="360"/>
+      </w:pPr>
+      <w:rPr>
+        <w:rFonts w:ascii="Courier New" w:hAnsi="Courier New" w:cs="Courier New" w:hint="default"/>
+      </w:rPr>
+    </w:lvl>
+    <w:lvl w:ilvl="2" w:tplc="08090005" w:tentative="1">
+      <w:start w:val="1"/>
+      <w:numFmt w:val="bullet"/>
+      <w:lvlText w:val=""/>
+      <w:lvlJc w:val="left"/>
+      <w:pPr>
+        <w:ind w:left="2520" w:hanging="360"/>
+      </w:pPr>
+      <w:rPr>
+        <w:rFonts w:ascii="Wingdings" w:hAnsi="Wingdings" w:hint="default"/>
+      </w:rPr>
+    </w:lvl>
+    <w:lvl w:ilvl="3" w:tplc="08090001" w:tentative="1">
+      <w:start w:val="1"/>
+      <w:numFmt w:val="bullet"/>
+      <w:lvlText w:val=""/>
+      <w:lvlJc w:val="left"/>
+      <w:pPr>
+        <w:ind w:left="3240" w:hanging="360"/>
+      </w:pPr>
+      <w:rPr>
+        <w:rFonts w:ascii="Symbol" w:hAnsi="Symbol" w:hint="default"/>
+      </w:rPr>
+    </w:lvl>
+    <w:lvl w:ilvl="4" w:tplc="08090003" w:tentative="1">
+      <w:start w:val="1"/>
+      <w:numFmt w:val="bullet"/>
+      <w:lvlText w:val="o"/>
+      <w:lvlJc w:val="left"/>
+      <w:pPr>
+        <w:ind w:left="3960" w:hanging="360"/>
+      </w:pPr>
+      <w:rPr>
+        <w:rFonts w:ascii="Courier New" w:hAnsi="Courier New" w:cs="Courier New" w:hint="default"/>
+      </w:rPr>
+    </w:lvl>
+    <w:lvl w:ilvl="5" w:tplc="08090005" w:tentative="1">
+      <w:start w:val="1"/>
+      <w:numFmt w:val="bullet"/>
+      <w:lvlText w:val=""/>
+      <w:lvlJc w:val="left"/>
+      <w:pPr>
+        <w:ind w:left="4680" w:hanging="360"/>
+      </w:pPr>
+      <w:rPr>
+        <w:rFonts w:ascii="Wingdings" w:hAnsi="Wingdings" w:hint="default"/>
+      </w:rPr>
+    </w:lvl>
+    <w:lvl w:ilvl="6" w:tplc="08090001" w:tentative="1">
+      <w:start w:val="1"/>
+      <w:numFmt w:val="bullet"/>
+      <w:lvlText w:val=""/>
+      <w:lvlJc w:val="left"/>
+      <w:pPr>
+        <w:ind w:left="5400" w:hanging="360"/>
+      </w:pPr>
+      <w:rPr>
+        <w:rFonts w:ascii="Symbol" w:hAnsi="Symbol" w:hint="default"/>
+      </w:rPr>
+    </w:lvl>
+    <w:lvl w:ilvl="7" w:tplc="08090003" w:tentative="1">
+      <w:start w:val="1"/>
+      <w:numFmt w:val="bullet"/>
+      <w:lvlText w:val="o"/>
+      <w:lvlJc w:val="left"/>
+      <w:pPr>
+        <w:ind w:left="6120" w:hanging="360"/>
+      </w:pPr>
+      <w:rPr>
+        <w:rFonts w:ascii="Courier New" w:hAnsi="Courier New" w:cs="Courier New" w:hint="default"/>
+      </w:rPr>
+    </w:lvl>
+    <w:lvl w:ilvl="8" w:tplc="08090005" w:tentative="1">
+      <w:start w:val="1"/>
+      <w:numFmt w:val="bullet"/>
+      <w:lvlText w:val=""/>
+      <w:lvlJc w:val="left"/>
+      <w:pPr>
+        <w:ind w:left="6840" w:hanging="360"/>
+      </w:pPr>
+      <w:rPr>
+        <w:rFonts w:ascii="Wingdings" w:hAnsi="Wingdings" w:hint="default"/>
+      </w:rPr>
+    </w:lvl>
+  </w:abstractNum>
+  <w:abstractNum w:abstractNumId="26" w15:restartNumberingAfterBreak="0">
+    <w:nsid w:val="78785FCE"/>
+    <w:multiLevelType w:val="hybridMultilevel"/>
+    <w:tmpl w:val="7F242E54"/>
+    <w:lvl w:ilvl="0" w:tplc="0809000F">
+      <w:start w:val="1"/>
+      <w:numFmt w:val="decimal"/>
+      <w:lvlText w:val="%1."/>
+      <w:lvlJc w:val="left"/>
+      <w:pPr>
+        <w:ind w:left="720" w:hanging="360"/>
+      </w:pPr>
+    </w:lvl>
+    <w:lvl w:ilvl="1" w:tplc="08090019" w:tentative="1">
+      <w:start w:val="1"/>
+      <w:numFmt w:val="lowerLetter"/>
+      <w:lvlText w:val="%2."/>
+      <w:lvlJc w:val="left"/>
+      <w:pPr>
+        <w:ind w:left="1440" w:hanging="360"/>
+      </w:pPr>
+    </w:lvl>
+    <w:lvl w:ilvl="2" w:tplc="0809001B" w:tentative="1">
+      <w:start w:val="1"/>
+      <w:numFmt w:val="lowerRoman"/>
+      <w:lvlText w:val="%3."/>
+      <w:lvlJc w:val="right"/>
+      <w:pPr>
+        <w:ind w:left="2160" w:hanging="180"/>
+      </w:pPr>
+    </w:lvl>
+    <w:lvl w:ilvl="3" w:tplc="0809000F" w:tentative="1">
+      <w:start w:val="1"/>
+      <w:numFmt w:val="decimal"/>
+      <w:lvlText w:val="%4."/>
+      <w:lvlJc w:val="left"/>
+      <w:pPr>
+        <w:ind w:left="2880" w:hanging="360"/>
+      </w:pPr>
+    </w:lvl>
+    <w:lvl w:ilvl="4" w:tplc="08090019" w:tentative="1">
+      <w:start w:val="1"/>
+      <w:numFmt w:val="lowerLetter"/>
+      <w:lvlText w:val="%5."/>
+      <w:lvlJc w:val="left"/>
+      <w:pPr>
+        <w:ind w:left="3600" w:hanging="360"/>
+      </w:pPr>
+    </w:lvl>
+    <w:lvl w:ilvl="5" w:tplc="0809001B" w:tentative="1">
+      <w:start w:val="1"/>
+      <w:numFmt w:val="lowerRoman"/>
+      <w:lvlText w:val="%6."/>
+      <w:lvlJc w:val="right"/>
+      <w:pPr>
+        <w:ind w:left="4320" w:hanging="180"/>
+      </w:pPr>
+    </w:lvl>
+    <w:lvl w:ilvl="6" w:tplc="0809000F" w:tentative="1">
+      <w:start w:val="1"/>
+      <w:numFmt w:val="decimal"/>
+      <w:lvlText w:val="%7."/>
+      <w:lvlJc w:val="left"/>
+      <w:pPr>
+        <w:ind w:left="5040" w:hanging="360"/>
+      </w:pPr>
+    </w:lvl>
+    <w:lvl w:ilvl="7" w:tplc="08090019" w:tentative="1">
+      <w:start w:val="1"/>
+      <w:numFmt w:val="lowerLetter"/>
+      <w:lvlText w:val="%8."/>
+      <w:lvlJc w:val="left"/>
+      <w:pPr>
+        <w:ind w:left="5760" w:hanging="360"/>
+      </w:pPr>
+    </w:lvl>
+    <w:lvl w:ilvl="8" w:tplc="0809001B" w:tentative="1">
+      <w:start w:val="1"/>
+      <w:numFmt w:val="lowerRoman"/>
+      <w:lvlText w:val="%9."/>
+      <w:lvlJc w:val="right"/>
+      <w:pPr>
+        <w:ind w:left="6480" w:hanging="180"/>
+      </w:pPr>
+    </w:lvl>
+  </w:abstractNum>
+  <w:abstractNum w:abstractNumId="27" w15:restartNumberingAfterBreak="0">
+    <w:nsid w:val="7884230A"/>
+    <w:multiLevelType w:val="hybridMultilevel"/>
+    <w:tmpl w:val="032E6056"/>
+    <w:lvl w:ilvl="0" w:tplc="0809000F">
+      <w:start w:val="1"/>
+      <w:numFmt w:val="decimal"/>
+      <w:lvlText w:val="%1."/>
+      <w:lvlJc w:val="left"/>
+      <w:pPr>
+        <w:ind w:left="720" w:hanging="360"/>
+      </w:pPr>
+    </w:lvl>
+    <w:lvl w:ilvl="1" w:tplc="08090019">
+      <w:start w:val="1"/>
+      <w:numFmt w:val="lowerLetter"/>
+      <w:lvlText w:val="%2."/>
+      <w:lvlJc w:val="left"/>
+      <w:pPr>
+        <w:ind w:left="1440" w:hanging="360"/>
+      </w:pPr>
+    </w:lvl>
+    <w:lvl w:ilvl="2" w:tplc="0809001B" w:tentative="1">
+      <w:start w:val="1"/>
+      <w:numFmt w:val="lowerRoman"/>
+      <w:lvlText w:val="%3."/>
+      <w:lvlJc w:val="right"/>
+      <w:pPr>
+        <w:ind w:left="2160" w:hanging="180"/>
+      </w:pPr>
+    </w:lvl>
+    <w:lvl w:ilvl="3" w:tplc="0809000F" w:tentative="1">
+      <w:start w:val="1"/>
+      <w:numFmt w:val="decimal"/>
+      <w:lvlText w:val="%4."/>
+      <w:lvlJc w:val="left"/>
+      <w:pPr>
+        <w:ind w:left="2880" w:hanging="360"/>
+      </w:pPr>
+    </w:lvl>
+    <w:lvl w:ilvl="4" w:tplc="08090019" w:tentative="1">
+      <w:start w:val="1"/>
+      <w:numFmt w:val="lowerLetter"/>
+      <w:lvlText w:val="%5."/>
+      <w:lvlJc w:val="left"/>
+      <w:pPr>
+        <w:ind w:left="3600" w:hanging="360"/>
+      </w:pPr>
+    </w:lvl>
+    <w:lvl w:ilvl="5" w:tplc="0809001B" w:tentative="1">
+      <w:start w:val="1"/>
+      <w:numFmt w:val="lowerRoman"/>
+      <w:lvlText w:val="%6."/>
+      <w:lvlJc w:val="right"/>
+      <w:pPr>
+        <w:ind w:left="4320" w:hanging="180"/>
+      </w:pPr>
+    </w:lvl>
+    <w:lvl w:ilvl="6" w:tplc="0809000F" w:tentative="1">
+      <w:start w:val="1"/>
+      <w:numFmt w:val="decimal"/>
+      <w:lvlText w:val="%7."/>
+      <w:lvlJc w:val="left"/>
+      <w:pPr>
+        <w:ind w:left="5040" w:hanging="360"/>
+      </w:pPr>
+    </w:lvl>
+    <w:lvl w:ilvl="7" w:tplc="08090019" w:tentative="1">
+      <w:start w:val="1"/>
+      <w:numFmt w:val="lowerLetter"/>
+      <w:lvlText w:val="%8."/>
+      <w:lvlJc w:val="left"/>
+      <w:pPr>
+        <w:ind w:left="5760" w:hanging="360"/>
+      </w:pPr>
+    </w:lvl>
+    <w:lvl w:ilvl="8" w:tplc="0809001B" w:tentative="1">
+      <w:start w:val="1"/>
+      <w:numFmt w:val="lowerRoman"/>
+      <w:lvlText w:val="%9."/>
+      <w:lvlJc w:val="right"/>
+      <w:pPr>
+        <w:ind w:left="6480" w:hanging="180"/>
+      </w:pPr>
+    </w:lvl>
+  </w:abstractNum>
+  <w:abstractNum w:abstractNumId="28" w15:restartNumberingAfterBreak="0">
+    <w:nsid w:val="7FFC4E24"/>
+    <w:multiLevelType w:val="hybridMultilevel"/>
+    <w:tmpl w:val="9BA0B91E"/>
+    <w:lvl w:ilvl="0" w:tplc="0809000F">
+      <w:start w:val="1"/>
+      <w:numFmt w:val="decimal"/>
+      <w:lvlText w:val="%1."/>
+      <w:lvlJc w:val="left"/>
+      <w:pPr>
+        <w:ind w:left="720" w:hanging="360"/>
+      </w:pPr>
+    </w:lvl>
+    <w:lvl w:ilvl="1" w:tplc="08090019">
+      <w:start w:val="1"/>
+      <w:numFmt w:val="lowerLetter"/>
+      <w:lvlText w:val="%2."/>
+      <w:lvlJc w:val="left"/>
+      <w:pPr>
+        <w:ind w:left="1440" w:hanging="360"/>
+      </w:pPr>
+    </w:lvl>
+    <w:lvl w:ilvl="2" w:tplc="0809001B" w:tentative="1">
+      <w:start w:val="1"/>
+      <w:numFmt w:val="lowerRoman"/>
+      <w:lvlText w:val="%3."/>
+      <w:lvlJc w:val="right"/>
+      <w:pPr>
+        <w:ind w:left="2160" w:hanging="180"/>
+      </w:pPr>
+    </w:lvl>
+    <w:lvl w:ilvl="3" w:tplc="0809000F" w:tentative="1">
+      <w:start w:val="1"/>
+      <w:numFmt w:val="decimal"/>
+      <w:lvlText w:val="%4."/>
+      <w:lvlJc w:val="left"/>
+      <w:pPr>
+        <w:ind w:left="2880" w:hanging="360"/>
+      </w:pPr>
+    </w:lvl>
+    <w:lvl w:ilvl="4" w:tplc="08090019" w:tentative="1">
+      <w:start w:val="1"/>
+      <w:numFmt w:val="lowerLetter"/>
+      <w:lvlText w:val="%5."/>
+      <w:lvlJc w:val="left"/>
+      <w:pPr>
+        <w:ind w:left="3600" w:hanging="360"/>
+      </w:pPr>
+    </w:lvl>
+    <w:lvl w:ilvl="5" w:tplc="0809001B" w:tentative="1">
+      <w:start w:val="1"/>
+      <w:numFmt w:val="lowerRoman"/>
+      <w:lvlText w:val="%6."/>
+      <w:lvlJc w:val="right"/>
+      <w:pPr>
+        <w:ind w:left="4320" w:hanging="180"/>
+      </w:pPr>
+    </w:lvl>
+    <w:lvl w:ilvl="6" w:tplc="0809000F" w:tentative="1">
+      <w:start w:val="1"/>
+      <w:numFmt w:val="decimal"/>
+      <w:lvlText w:val="%7."/>
+      <w:lvlJc w:val="left"/>
+      <w:pPr>
+        <w:ind w:left="5040" w:hanging="360"/>
+      </w:pPr>
+    </w:lvl>
+    <w:lvl w:ilvl="7" w:tplc="08090019" w:tentative="1">
+      <w:start w:val="1"/>
+      <w:numFmt w:val="lowerLetter"/>
+      <w:lvlText w:val="%8."/>
+      <w:lvlJc w:val="left"/>
+      <w:pPr>
+        <w:ind w:left="5760" w:hanging="360"/>
+      </w:pPr>
+    </w:lvl>
+    <w:lvl w:ilvl="8" w:tplc="0809001B" w:tentative="1">
+      <w:start w:val="1"/>
+      <w:numFmt w:val="lowerRoman"/>
+      <w:lvlText w:val="%9."/>
+      <w:lvlJc w:val="right"/>
+      <w:pPr>
+        <w:ind w:left="6480" w:hanging="180"/>
+      </w:pPr>
+    </w:lvl>
+  </w:abstractNum>
   <w:num w:numId="1">
+    <w:abstractNumId w:val="2"/>
+  </w:num>
+  <w:num w:numId="2">
+    <w:abstractNumId w:val="2"/>
+  </w:num>
+  <w:num w:numId="3">
+    <w:abstractNumId w:val="2"/>
+  </w:num>
+  <w:num w:numId="4">
+    <w:abstractNumId w:val="2"/>
+  </w:num>
+  <w:num w:numId="5">
+    <w:abstractNumId w:val="2"/>
+  </w:num>
+  <w:num w:numId="6">
+    <w:abstractNumId w:val="2"/>
+  </w:num>
+  <w:num w:numId="7">
+    <w:abstractNumId w:val="2"/>
+  </w:num>
+  <w:num w:numId="8">
+    <w:abstractNumId w:val="2"/>
+  </w:num>
+  <w:num w:numId="9">
+    <w:abstractNumId w:val="2"/>
+  </w:num>
+  <w:num w:numId="10">
+    <w:abstractNumId w:val="2"/>
+  </w:num>
+  <w:num w:numId="11">
+    <w:abstractNumId w:val="6"/>
+  </w:num>
+  <w:num w:numId="12">
+    <w:abstractNumId w:val="12"/>
+  </w:num>
+  <w:num w:numId="13">
+    <w:abstractNumId w:val="24"/>
+  </w:num>
+  <w:num w:numId="14">
+    <w:abstractNumId w:val="8"/>
+  </w:num>
+  <w:num w:numId="15">
+    <w:abstractNumId w:val="20"/>
+  </w:num>
+  <w:num w:numId="16">
+    <w:abstractNumId w:val="9"/>
+  </w:num>
+  <w:num w:numId="17">
+    <w:abstractNumId w:val="23"/>
+  </w:num>
+  <w:num w:numId="18">
+    <w:abstractNumId w:val="3"/>
+  </w:num>
+  <w:num w:numId="19">
+    <w:abstractNumId w:val="14"/>
+  </w:num>
+  <w:num w:numId="20">
+    <w:abstractNumId w:val="25"/>
+  </w:num>
+  <w:num w:numId="21">
+    <w:abstractNumId w:val="1"/>
+  </w:num>
+  <w:num w:numId="22">
+    <w:abstractNumId w:val="21"/>
+  </w:num>
+  <w:num w:numId="23">
+    <w:abstractNumId w:val="4"/>
+  </w:num>
+  <w:num w:numId="24">
+    <w:abstractNumId w:val="22"/>
+  </w:num>
+  <w:num w:numId="25">
+    <w:abstractNumId w:val="19"/>
+  </w:num>
+  <w:num w:numId="26">
+    <w:abstractNumId w:val="5"/>
+  </w:num>
+  <w:num w:numId="27">
+    <w:abstractNumId w:val="7"/>
+  </w:num>
+  <w:num w:numId="28">
+    <w:abstractNumId w:val="10"/>
+  </w:num>
+  <w:num w:numId="29">
+    <w:abstractNumId w:val="16"/>
+  </w:num>
+  <w:num w:numId="30">
+    <w:abstractNumId w:val="13"/>
+  </w:num>
+  <w:num w:numId="31">
+    <w:abstractNumId w:val="15"/>
+  </w:num>
+  <w:num w:numId="32">
+    <w:abstractNumId w:val="18"/>
+  </w:num>
+  <w:num w:numId="33">
     <w:abstractNumId w:val="0"/>
   </w:num>
-  <w:num w:numId="2">
-    <w:abstractNumId w:val="0"/>
+  <w:num w:numId="34">
+    <w:abstractNumId w:val="11"/>
   </w:num>
-  <w:num w:numId="3">
-    <w:abstractNumId w:val="0"/>
+  <w:num w:numId="35">
+    <w:abstractNumId w:val="17"/>
   </w:num>
-  <w:num w:numId="4">
-    <w:abstractNumId w:val="0"/>
+  <w:num w:numId="36">
+    <w:abstractNumId w:val="27"/>
   </w:num>
-  <w:num w:numId="5">
-    <w:abstractNumId w:val="0"/>
+  <w:num w:numId="37">
+    <w:abstractNumId w:val="28"/>
   </w:num>
-  <w:num w:numId="6">
-    <w:abstractNumId w:val="0"/>
-  </w:num>
-  <w:num w:numId="7">
-    <w:abstractNumId w:val="0"/>
-  </w:num>
-  <w:num w:numId="8">
-    <w:abstractNumId w:val="0"/>
-  </w:num>
-  <w:num w:numId="9">
-    <w:abstractNumId w:val="0"/>
-  </w:num>
-  <w:num w:numId="10">
-    <w:abstractNumId w:val="0"/>
-  </w:num>
-  <w:num w:numId="11">
-    <w:abstractNumId w:val="1"/>
-  </w:num>
-  <w:num w:numId="12">
-    <w:abstractNumId w:val="4"/>
-  </w:num>
-  <w:num w:numId="13">
-    <w:abstractNumId w:val="7"/>
-  </w:num>
-  <w:num w:numId="14">
-    <w:abstractNumId w:val="2"/>
-  </w:num>
-  <w:num w:numId="15">
-    <w:abstractNumId w:val="5"/>
-  </w:num>
-  <w:num w:numId="16">
-    <w:abstractNumId w:val="3"/>
-  </w:num>
-  <w:num w:numId="17">
-    <w:abstractNumId w:val="6"/>
+  <w:num w:numId="38">
+    <w:abstractNumId w:val="26"/>
   </w:num>
 </w:numbering>
 </file>
@@ -2842,7 +6884,6 @@
   <w:style w:type="character" w:default="1" w:styleId="DefaultParagraphFont">
     <w:name w:val="Default Paragraph Font"/>
     <w:uiPriority w:val="1"/>
-    <w:semiHidden/>
     <w:unhideWhenUsed/>
   </w:style>
   <w:style w:type="table" w:default="1" w:styleId="TableNormal">
@@ -4022,7 +8063,7 @@
 </file>
 
 <file path=customXml/itemProps1.xml><?xml version="1.0" encoding="utf-8"?>
-<ds:datastoreItem xmlns:ds="http://schemas.openxmlformats.org/officeDocument/2006/customXml" ds:itemID="{D6CAAE45-6D4E-4F93-9980-0EC3D20DF87B}">
+<ds:datastoreItem xmlns:ds="http://schemas.openxmlformats.org/officeDocument/2006/customXml" ds:itemID="{99D14100-3BF5-4C56-A52F-1AFB85808675}">
   <ds:schemaRefs>
     <ds:schemaRef ds:uri="http://schemas.openxmlformats.org/officeDocument/2006/bibliography"/>
   </ds:schemaRefs>

</xml_diff>

<commit_message>
Added logo to mission statement
</commit_message>
<xml_diff>
--- a/FOSSA Documents/Fossa.docx
+++ b/FOSSA Documents/Fossa.docx
@@ -7,8 +7,64 @@
         <w:pStyle w:val="Title"/>
       </w:pPr>
       <w:r>
+        <w:rPr>
+          <w:noProof/>
+        </w:rPr>
+        <w:drawing>
+          <wp:anchor distT="0" distB="0" distL="114300" distR="114300" simplePos="0" relativeHeight="251658240" behindDoc="0" locked="0" layoutInCell="1" allowOverlap="1" wp14:anchorId="43CBE1B0" wp14:editId="09024F85">
+            <wp:simplePos x="0" y="0"/>
+            <wp:positionH relativeFrom="column">
+              <wp:posOffset>0</wp:posOffset>
+            </wp:positionH>
+            <wp:positionV relativeFrom="paragraph">
+              <wp:posOffset>0</wp:posOffset>
+            </wp:positionV>
+            <wp:extent cx="914528" cy="952633"/>
+            <wp:effectExtent l="0" t="0" r="0" b="0"/>
+            <wp:wrapSquare wrapText="bothSides"/>
+            <wp:docPr id="2" name="Picture 2"/>
+            <wp:cNvGraphicFramePr>
+              <a:graphicFrameLocks xmlns:a="http://schemas.openxmlformats.org/drawingml/2006/main" noChangeAspect="1"/>
+            </wp:cNvGraphicFramePr>
+            <a:graphic xmlns:a="http://schemas.openxmlformats.org/drawingml/2006/main">
+              <a:graphicData uri="http://schemas.openxmlformats.org/drawingml/2006/picture">
+                <pic:pic xmlns:pic="http://schemas.openxmlformats.org/drawingml/2006/picture">
+                  <pic:nvPicPr>
+                    <pic:cNvPr id="2" name="logo_icon.png"/>
+                    <pic:cNvPicPr/>
+                  </pic:nvPicPr>
+                  <pic:blipFill>
+                    <a:blip r:embed="rId6">
+                      <a:extLst>
+                        <a:ext uri="{28A0092B-C50C-407E-A947-70E740481C1C}">
+                          <a14:useLocalDpi xmlns:a14="http://schemas.microsoft.com/office/drawing/2010/main" val="0"/>
+                        </a:ext>
+                      </a:extLst>
+                    </a:blip>
+                    <a:stretch>
+                      <a:fillRect/>
+                    </a:stretch>
+                  </pic:blipFill>
+                  <pic:spPr>
+                    <a:xfrm>
+                      <a:off x="0" y="0"/>
+                      <a:ext cx="914528" cy="952633"/>
+                    </a:xfrm>
+                    <a:prstGeom prst="rect">
+                      <a:avLst/>
+                    </a:prstGeom>
+                  </pic:spPr>
+                </pic:pic>
+              </a:graphicData>
+            </a:graphic>
+          </wp:anchor>
+        </w:drawing>
+      </w:r>
+      <w:r>
         <w:t>FOSSA Systems</w:t>
       </w:r>
+      <w:bookmarkStart w:id="0" w:name="_GoBack"/>
+      <w:bookmarkEnd w:id="0"/>
     </w:p>
     <w:p>
       <w:pPr>
@@ -523,7 +579,7 @@
       <w:r>
         <w:t xml:space="preserve">We blog all development progress on our website at </w:t>
       </w:r>
-      <w:hyperlink r:id="rId6" w:history="1">
+      <w:hyperlink r:id="rId7" w:history="1">
         <w:r>
           <w:rPr>
             <w:rStyle w:val="Hyperlink"/>
@@ -1310,13 +1366,7 @@
         <w:t xml:space="preserve"> </w:t>
       </w:r>
       <w:r>
-        <w:t xml:space="preserve">participate in the aerospace sector; </w:t>
-      </w:r>
-      <w:r>
-        <w:t>therefore,</w:t>
-      </w:r>
-      <w:r>
-        <w:t xml:space="preserve"> the proper communication </w:t>
+        <w:t xml:space="preserve">participate in the aerospace sector; therefore, the proper communication </w:t>
       </w:r>
       <w:r>
         <w:t>between</w:t>
@@ -1515,7 +1565,7 @@
                     </pic:cNvPicPr>
                   </pic:nvPicPr>
                   <pic:blipFill>
-                    <a:blip r:embed="rId7">
+                    <a:blip r:embed="rId8">
                       <a:extLst>
                         <a:ext uri="{28A0092B-C50C-407E-A947-70E740481C1C}">
                           <a14:useLocalDpi xmlns:a14="http://schemas.microsoft.com/office/drawing/2010/main" val="0"/>
@@ -1552,13 +1602,7 @@
         <w:t>Our solar panel and power management circuits</w:t>
       </w:r>
       <w:r>
-        <w:t xml:space="preserve"> allow us to receive the packets using simple omnidirectional</w:t>
-      </w:r>
-      <w:r>
-        <w:t xml:space="preserve"> </w:t>
-      </w:r>
-      <w:r>
-        <w:t>antennas</w:t>
+        <w:t xml:space="preserve"> allow us to receive the packets using simple omnidirectional antennas</w:t>
       </w:r>
       <w:r>
         <w:t xml:space="preserve"> on the satellite</w:t>
@@ -1589,10 +1633,7 @@
         <w:t xml:space="preserve"> </w:t>
       </w:r>
       <w:r>
-        <w:t>a</w:t>
-      </w:r>
-      <w:r>
-        <w:t xml:space="preserve"> </w:t>
+        <w:t xml:space="preserve">a </w:t>
       </w:r>
       <w:proofErr w:type="spellStart"/>
       <w:r>
@@ -1600,13 +1641,7 @@
       </w:r>
       <w:proofErr w:type="spellEnd"/>
       <w:r>
-        <w:t xml:space="preserve"> signal has been</w:t>
-      </w:r>
-      <w:r>
-        <w:t xml:space="preserve"> </w:t>
-      </w:r>
-      <w:r>
-        <w:t>transmitted from space before</w:t>
+        <w:t xml:space="preserve"> signal has been transmitted from space before</w:t>
       </w:r>
       <w:r>
         <w:t>. It used</w:t>
@@ -1751,13 +1786,7 @@
     </w:p>
     <w:p>
       <w:r>
-        <w:t>With such a small surface area to use for solar cells, we are very limited with our power</w:t>
-      </w:r>
-      <w:r>
-        <w:t xml:space="preserve"> </w:t>
-      </w:r>
-      <w:r>
-        <w:t>consumption. This constraint would greatly reduce the interval rate at which we could carry</w:t>
+        <w:t>With such a small surface area to use for solar cells, we are very limited with our power consumption. This constraint would greatly reduce the interval rate at which we could carry</w:t>
       </w:r>
       <w:r>
         <w:t xml:space="preserve"> </w:t>
@@ -1949,55 +1978,19 @@
       </w:r>
       <w:proofErr w:type="spellEnd"/>
       <w:r>
-        <w:t xml:space="preserve"> 328P-AU powered beacon will be integrated into the satellite </w:t>
+        <w:t xml:space="preserve"> 328P-AU powered beacon will be integrated into the satellite to provide a vital debugging tool for the satellite and transmit system information</w:t>
+      </w:r>
+      <w:r>
+        <w:t xml:space="preserve"> to the ground stations</w:t>
+      </w:r>
+      <w:r>
+        <w:t xml:space="preserve">. It will be a completely redundant system separated from the payload </w:t>
       </w:r>
       <w:r>
         <w:t>to</w:t>
       </w:r>
       <w:r>
-        <w:t xml:space="preserve"> provide</w:t>
-      </w:r>
-      <w:r>
-        <w:t xml:space="preserve"> </w:t>
-      </w:r>
-      <w:r>
-        <w:t>a vital</w:t>
-      </w:r>
-      <w:r>
-        <w:t xml:space="preserve"> </w:t>
-      </w:r>
-      <w:r>
-        <w:t xml:space="preserve">debugging tool for the satellite and transmit </w:t>
-      </w:r>
-      <w:r>
-        <w:t xml:space="preserve">system </w:t>
-      </w:r>
-      <w:r>
-        <w:t>information</w:t>
-      </w:r>
-      <w:r>
-        <w:t xml:space="preserve"> to the ground stations</w:t>
-      </w:r>
-      <w:r>
-        <w:t>.</w:t>
-      </w:r>
-      <w:r>
-        <w:t xml:space="preserve"> </w:t>
-      </w:r>
-      <w:r>
-        <w:t xml:space="preserve">It will be a completely redundant system separated from the payload </w:t>
-      </w:r>
-      <w:r>
-        <w:t>to</w:t>
-      </w:r>
-      <w:r>
-        <w:t xml:space="preserve"> avoid</w:t>
-      </w:r>
-      <w:r>
-        <w:t xml:space="preserve"> </w:t>
-      </w:r>
-      <w:r>
-        <w:t>critical full system failures and will feature uplink capabilit</w:t>
+        <w:t xml:space="preserve"> avoid critical full system failures and will feature uplink capabilit</w:t>
       </w:r>
       <w:r>
         <w:t>ies such as</w:t>
@@ -2428,76 +2421,61 @@
     </w:p>
     <w:p>
       <w:pPr>
-        <w:rPr>
-          <w:rFonts w:asciiTheme="majorHAnsi" w:eastAsiaTheme="majorEastAsia" w:hAnsiTheme="majorHAnsi" w:cstheme="majorBidi"/>
-          <w:color w:val="4BCAAD" w:themeColor="accent2"/>
-          <w:sz w:val="36"/>
-          <w:szCs w:val="36"/>
-        </w:rPr>
-      </w:pPr>
-      <w:r>
-        <w:br w:type="page"/>
-      </w:r>
-    </w:p>
-    <w:p>
-      <w:pPr>
         <w:pStyle w:val="Heading2"/>
       </w:pPr>
-      <w:bookmarkStart w:id="0" w:name="_GoBack"/>
-      <w:bookmarkEnd w:id="0"/>
+      <w:r>
+        <w:t>Ground Station</w:t>
+      </w:r>
+      <w:r>
+        <w:t xml:space="preserve"> Design</w:t>
+      </w:r>
+    </w:p>
+    <w:p>
+      <w:r>
+        <w:t xml:space="preserve">The ground station will be primarily focused around a </w:t>
+      </w:r>
+      <w:proofErr w:type="spellStart"/>
+      <w:r>
+        <w:t>LoRa</w:t>
+      </w:r>
+      <w:proofErr w:type="spellEnd"/>
+      <w:r>
+        <w:t xml:space="preserve"> receiver with a</w:t>
+      </w:r>
+      <w:r>
+        <w:t xml:space="preserve"> highly usable</w:t>
+      </w:r>
+      <w:r>
+        <w:t xml:space="preserve"> user</w:t>
+      </w:r>
+      <w:r>
+        <w:t xml:space="preserve"> </w:t>
+      </w:r>
+      <w:r>
+        <w:t xml:space="preserve">interface. Wi-Fi functionality will be included to easily </w:t>
+      </w:r>
+      <w:r>
+        <w:t>relay</w:t>
+      </w:r>
+      <w:r>
+        <w:t xml:space="preserve"> decoded</w:t>
+      </w:r>
+      <w:r>
+        <w:t xml:space="preserve"> </w:t>
+      </w:r>
+      <w:r>
+        <w:t xml:space="preserve">packets to a common database </w:t>
+      </w:r>
+      <w:r>
+        <w:t>consisting</w:t>
+      </w:r>
+      <w:r>
+        <w:t xml:space="preserve"> of ground stations from all over the world.</w:t>
+      </w:r>
+    </w:p>
+    <w:p>
       <w:r>
         <w:lastRenderedPageBreak/>
-        <w:t>Ground Station</w:t>
-      </w:r>
-      <w:r>
-        <w:t xml:space="preserve"> Design</w:t>
-      </w:r>
-    </w:p>
-    <w:p>
-      <w:r>
-        <w:t xml:space="preserve">The ground station will be primarily focused around a </w:t>
-      </w:r>
-      <w:proofErr w:type="spellStart"/>
-      <w:r>
-        <w:t>LoRa</w:t>
-      </w:r>
-      <w:proofErr w:type="spellEnd"/>
-      <w:r>
-        <w:t xml:space="preserve"> receiver with a</w:t>
-      </w:r>
-      <w:r>
-        <w:t xml:space="preserve"> highly usable</w:t>
-      </w:r>
-      <w:r>
-        <w:t xml:space="preserve"> user</w:t>
-      </w:r>
-      <w:r>
-        <w:t xml:space="preserve"> </w:t>
-      </w:r>
-      <w:r>
-        <w:t xml:space="preserve">interface. Wi-Fi functionality will be included to easily </w:t>
-      </w:r>
-      <w:r>
-        <w:t>relay</w:t>
-      </w:r>
-      <w:r>
-        <w:t xml:space="preserve"> decoded</w:t>
-      </w:r>
-      <w:r>
-        <w:t xml:space="preserve"> </w:t>
-      </w:r>
-      <w:r>
-        <w:t xml:space="preserve">packets to a common database </w:t>
-      </w:r>
-      <w:r>
-        <w:t>consisting</w:t>
-      </w:r>
-      <w:r>
-        <w:t xml:space="preserve"> of ground stations from all over the world.</w:t>
-      </w:r>
-    </w:p>
-    <w:p>
-      <w:r>
         <w:t>The price and size of the ground stations allows us to distribute them to</w:t>
       </w:r>
       <w:r>
@@ -6884,6 +6862,7 @@
   <w:style w:type="character" w:default="1" w:styleId="DefaultParagraphFont">
     <w:name w:val="Default Paragraph Font"/>
     <w:uiPriority w:val="1"/>
+    <w:semiHidden/>
     <w:unhideWhenUsed/>
   </w:style>
   <w:style w:type="table" w:default="1" w:styleId="TableNormal">
@@ -8063,7 +8042,7 @@
 </file>
 
 <file path=customXml/itemProps1.xml><?xml version="1.0" encoding="utf-8"?>
-<ds:datastoreItem xmlns:ds="http://schemas.openxmlformats.org/officeDocument/2006/customXml" ds:itemID="{99D14100-3BF5-4C56-A52F-1AFB85808675}">
+<ds:datastoreItem xmlns:ds="http://schemas.openxmlformats.org/officeDocument/2006/customXml" ds:itemID="{9E024FFF-A430-4ADA-8D93-28D63840E4C8}">
   <ds:schemaRefs>
     <ds:schemaRef ds:uri="http://schemas.openxmlformats.org/officeDocument/2006/bibliography"/>
   </ds:schemaRefs>

</xml_diff>

<commit_message>
Added 3D CAD model images to document.
</commit_message>
<xml_diff>
--- a/FOSSA Documents/Fossa.docx
+++ b/FOSSA Documents/Fossa.docx
@@ -63,8 +63,6 @@
       <w:r>
         <w:t>FOSSA Systems</w:t>
       </w:r>
-      <w:bookmarkStart w:id="0" w:name="_GoBack"/>
-      <w:bookmarkEnd w:id="0"/>
     </w:p>
     <w:p>
       <w:pPr>
@@ -1301,7 +1299,81 @@
       </w:r>
     </w:p>
     <w:p>
-      <w:r>
+      <w:pPr>
+        <w:keepNext/>
+        <w:jc w:val="center"/>
+      </w:pPr>
+      <w:r>
+        <w:rPr>
+          <w:noProof/>
+        </w:rPr>
+        <w:drawing>
+          <wp:inline distT="0" distB="0" distL="0" distR="0" wp14:anchorId="6F7AE754" wp14:editId="0FC11712">
+            <wp:extent cx="3387725" cy="2665730"/>
+            <wp:effectExtent l="0" t="0" r="3175" b="1270"/>
+            <wp:docPr id="3" name="Picture 3"/>
+            <wp:cNvGraphicFramePr>
+              <a:graphicFrameLocks xmlns:a="http://schemas.openxmlformats.org/drawingml/2006/main" noChangeAspect="1"/>
+            </wp:cNvGraphicFramePr>
+            <a:graphic xmlns:a="http://schemas.openxmlformats.org/drawingml/2006/main">
+              <a:graphicData uri="http://schemas.openxmlformats.org/drawingml/2006/picture">
+                <pic:pic xmlns:pic="http://schemas.openxmlformats.org/drawingml/2006/picture">
+                  <pic:nvPicPr>
+                    <pic:cNvPr id="3" name="y1hWIU8.png"/>
+                    <pic:cNvPicPr/>
+                  </pic:nvPicPr>
+                  <pic:blipFill>
+                    <a:blip r:embed="rId8">
+                      <a:extLst>
+                        <a:ext uri="{28A0092B-C50C-407E-A947-70E740481C1C}">
+                          <a14:useLocalDpi xmlns:a14="http://schemas.microsoft.com/office/drawing/2010/main" val="0"/>
+                        </a:ext>
+                      </a:extLst>
+                    </a:blip>
+                    <a:stretch>
+                      <a:fillRect/>
+                    </a:stretch>
+                  </pic:blipFill>
+                  <pic:spPr>
+                    <a:xfrm>
+                      <a:off x="0" y="0"/>
+                      <a:ext cx="3387725" cy="2665730"/>
+                    </a:xfrm>
+                    <a:prstGeom prst="rect">
+                      <a:avLst/>
+                    </a:prstGeom>
+                  </pic:spPr>
+                </pic:pic>
+              </a:graphicData>
+            </a:graphic>
+          </wp:inline>
+        </w:drawing>
+      </w:r>
+    </w:p>
+    <w:p>
+      <w:pPr>
+        <w:pStyle w:val="Caption"/>
+        <w:jc w:val="center"/>
+      </w:pPr>
+      <w:r>
+        <w:t xml:space="preserve">Figure </w:t>
+      </w:r>
+      <w:fldSimple w:instr=" SEQ Figure \* ARABIC ">
+        <w:r>
+          <w:rPr>
+            <w:noProof/>
+          </w:rPr>
+          <w:t>1</w:t>
+        </w:r>
+      </w:fldSimple>
+      <w:r>
+        <w:t>: Prototype structure 3d CAD model</w:t>
+      </w:r>
+    </w:p>
+    <w:p/>
+    <w:p>
+      <w:r>
+        <w:lastRenderedPageBreak/>
         <w:t>Similar designs have been successfully flown using this</w:t>
       </w:r>
       <w:r>
@@ -1319,39 +1391,6 @@
     </w:p>
     <w:p>
       <w:pPr>
-        <w:rPr>
-          <w:rFonts w:eastAsiaTheme="majorEastAsia"/>
-        </w:rPr>
-      </w:pPr>
-      <w:r>
-        <w:rPr>
-          <w:rFonts w:eastAsiaTheme="majorEastAsia"/>
-        </w:rPr>
-        <w:t xml:space="preserve">[ </w:t>
-      </w:r>
-      <w:r>
-        <w:rPr>
-          <w:rFonts w:eastAsiaTheme="majorEastAsia"/>
-        </w:rPr>
-        <w:t xml:space="preserve">Figure </w:t>
-      </w:r>
-      <w:proofErr w:type="gramStart"/>
-      <w:r>
-        <w:rPr>
-          <w:rFonts w:eastAsiaTheme="majorEastAsia"/>
-        </w:rPr>
-        <w:t>1</w:t>
-      </w:r>
-      <w:r>
-        <w:rPr>
-          <w:rFonts w:eastAsiaTheme="majorEastAsia"/>
-        </w:rPr>
-        <w:t xml:space="preserve"> ]</w:t>
-      </w:r>
-      <w:proofErr w:type="gramEnd"/>
-    </w:p>
-    <w:p>
-      <w:pPr>
         <w:pStyle w:val="Heading3"/>
       </w:pPr>
       <w:r>
@@ -1524,7 +1563,6 @@
     </w:p>
     <w:p>
       <w:r>
-        <w:lastRenderedPageBreak/>
         <w:t xml:space="preserve">This technology is commonly used on high altitude balloons and the current distance record stands at around 700km using a transmission power of 25mW on the SX1278 </w:t>
       </w:r>
       <w:proofErr w:type="spellStart"/>
@@ -1565,7 +1603,7 @@
                     </pic:cNvPicPr>
                   </pic:nvPicPr>
                   <pic:blipFill>
-                    <a:blip r:embed="rId8">
+                    <a:blip r:embed="rId9">
                       <a:extLst>
                         <a:ext uri="{28A0092B-C50C-407E-A947-70E740481C1C}">
                           <a14:useLocalDpi xmlns:a14="http://schemas.microsoft.com/office/drawing/2010/main" val="0"/>
@@ -1792,7 +1830,11 @@
         <w:t xml:space="preserve"> </w:t>
       </w:r>
       <w:r>
-        <w:t xml:space="preserve">out the experiments and transmit information. </w:t>
+        <w:t xml:space="preserve">out the experiments and transmit </w:t>
+      </w:r>
+      <w:r>
+        <w:lastRenderedPageBreak/>
+        <w:t xml:space="preserve">information. </w:t>
       </w:r>
       <w:r>
         <w:t>To accommodate w</w:t>
@@ -1926,314 +1968,505 @@
     </w:p>
     <w:p>
       <w:r>
+        <w:t>The power system is designed in such a way that it will function regardless of the state of th</w:t>
+      </w:r>
+      <w:r>
+        <w:t xml:space="preserve">e </w:t>
+      </w:r>
+      <w:r>
+        <w:t>deployable solar panels, thus ensuring a successful communication with a ground station to</w:t>
+      </w:r>
+      <w:r>
+        <w:t xml:space="preserve"> </w:t>
+      </w:r>
+      <w:r>
+        <w:t>carry out emergency deployment manoeuvres. If the power system senses that it has not</w:t>
+      </w:r>
+      <w:r>
+        <w:t xml:space="preserve"> </w:t>
+      </w:r>
+      <w:r>
+        <w:t xml:space="preserve">deployed the solar cells, the transmission interval will be increased </w:t>
+      </w:r>
+      <w:r>
+        <w:t>to</w:t>
+      </w:r>
+      <w:r>
+        <w:t xml:space="preserve"> account for</w:t>
+      </w:r>
+      <w:r>
+        <w:t xml:space="preserve"> </w:t>
+      </w:r>
+      <w:r>
+        <w:t>the reduced power generated.</w:t>
+      </w:r>
+    </w:p>
+    <w:p>
+      <w:pPr>
+        <w:pStyle w:val="Heading3"/>
+      </w:pPr>
+      <w:r>
+        <w:t>Beacon</w:t>
+      </w:r>
+    </w:p>
+    <w:p>
+      <w:r>
+        <w:t xml:space="preserve">An </w:t>
+      </w:r>
+      <w:proofErr w:type="spellStart"/>
+      <w:r>
+        <w:t>Atmega</w:t>
+      </w:r>
+      <w:proofErr w:type="spellEnd"/>
+      <w:r>
+        <w:t xml:space="preserve"> 328P-AU powered beacon will be integrated into the satellite to provide a vital debugging tool for the satellite and transmit system information</w:t>
+      </w:r>
+      <w:r>
+        <w:t xml:space="preserve"> to the ground stations</w:t>
+      </w:r>
+      <w:r>
+        <w:t xml:space="preserve">. It will be a completely redundant system separated from the payload </w:t>
+      </w:r>
+      <w:r>
+        <w:t>to</w:t>
+      </w:r>
+      <w:r>
+        <w:t xml:space="preserve"> avoid critical full system failures and will feature uplink capabilit</w:t>
+      </w:r>
+      <w:r>
+        <w:t>ies such as</w:t>
+      </w:r>
+      <w:r>
+        <w:t xml:space="preserve">; </w:t>
+      </w:r>
+      <w:r>
+        <w:t>disabl</w:t>
+      </w:r>
+      <w:r>
+        <w:t>ing</w:t>
+      </w:r>
+      <w:r>
+        <w:t xml:space="preserve"> </w:t>
+      </w:r>
+      <w:r>
+        <w:t>its</w:t>
+      </w:r>
+      <w:r>
+        <w:t xml:space="preserve"> </w:t>
+      </w:r>
+      <w:r>
+        <w:t>transmitter or execut</w:t>
+      </w:r>
+      <w:r>
+        <w:t>ing</w:t>
+      </w:r>
+      <w:r>
+        <w:t xml:space="preserve"> deployment manoeuvres in case of emergency. This beacon will also</w:t>
+      </w:r>
+      <w:r>
+        <w:t xml:space="preserve"> </w:t>
+      </w:r>
+      <w:r>
+        <w:t xml:space="preserve">transmit the satellite’s identification at a high power </w:t>
+      </w:r>
+      <w:proofErr w:type="gramStart"/>
+      <w:r>
+        <w:t>in order to</w:t>
+      </w:r>
+      <w:proofErr w:type="gramEnd"/>
+      <w:r>
+        <w:t xml:space="preserve"> determine its exact</w:t>
+      </w:r>
+      <w:r>
+        <w:t xml:space="preserve"> </w:t>
+      </w:r>
+      <w:r>
+        <w:t>frequency.</w:t>
+      </w:r>
+    </w:p>
+    <w:p>
+      <w:pPr>
+        <w:pStyle w:val="Heading3"/>
+      </w:pPr>
+      <w:r>
+        <w:t>Deployable Structures</w:t>
+      </w:r>
+    </w:p>
+    <w:p>
+      <w:r>
+        <w:t>Upon launch</w:t>
+      </w:r>
+      <w:r>
+        <w:t>,</w:t>
+      </w:r>
+      <w:r>
+        <w:t xml:space="preserve"> </w:t>
+      </w:r>
+      <w:r>
+        <w:t>the satellite’s antenna must</w:t>
+      </w:r>
+      <w:r>
+        <w:t xml:space="preserve"> </w:t>
+      </w:r>
+      <w:r>
+        <w:t xml:space="preserve">be stowed inside the specified envelope </w:t>
+      </w:r>
+      <w:r>
+        <w:t xml:space="preserve">to avoid </w:t>
+      </w:r>
+      <w:r>
+        <w:t>deployment failures.</w:t>
+      </w:r>
+      <w:r>
+        <w:t xml:space="preserve"> </w:t>
+      </w:r>
+      <w:r>
+        <w:t>Similarly,</w:t>
+      </w:r>
+      <w:r>
+        <w:t xml:space="preserve"> to other </w:t>
+      </w:r>
+      <w:proofErr w:type="spellStart"/>
+      <w:r>
+        <w:t>Cubesat</w:t>
+      </w:r>
+      <w:proofErr w:type="spellEnd"/>
+      <w:r>
+        <w:t xml:space="preserve"> and </w:t>
+      </w:r>
+      <w:proofErr w:type="spellStart"/>
+      <w:r>
+        <w:t>Pocketqube</w:t>
+      </w:r>
+      <w:proofErr w:type="spellEnd"/>
+      <w:r>
+        <w:t xml:space="preserve"> missions we will be using a half wave 433mhz</w:t>
+      </w:r>
+      <w:r>
+        <w:t xml:space="preserve"> </w:t>
+      </w:r>
+      <w:r>
+        <w:t xml:space="preserve">antenna constructed out of metal </w:t>
+      </w:r>
+      <w:r>
+        <w:t>carpenters’</w:t>
+      </w:r>
+      <w:r>
+        <w:t xml:space="preserve"> tape,</w:t>
+      </w:r>
+      <w:r>
+        <w:t xml:space="preserve"> that </w:t>
+      </w:r>
+      <w:r>
+        <w:t>will provide the satellite with a</w:t>
+      </w:r>
+      <w:r>
+        <w:t xml:space="preserve"> </w:t>
+      </w:r>
+      <w:r>
+        <w:t xml:space="preserve">simple and </w:t>
+      </w:r>
+      <w:r>
+        <w:t>efficient</w:t>
+      </w:r>
+      <w:r>
+        <w:t xml:space="preserve"> antenna capable of being deployed on its own without exterior</w:t>
+      </w:r>
+      <w:r>
+        <w:t xml:space="preserve"> </w:t>
+      </w:r>
+      <w:r>
+        <w:t>mechanisms such as springs.</w:t>
+      </w:r>
+    </w:p>
+    <w:p>
+      <w:r>
+        <w:rPr>
+          <w:noProof/>
+        </w:rPr>
+        <mc:AlternateContent>
+          <mc:Choice Requires="wps">
+            <w:drawing>
+              <wp:anchor distT="0" distB="0" distL="114300" distR="114300" simplePos="0" relativeHeight="251661312" behindDoc="1" locked="0" layoutInCell="1" allowOverlap="1" wp14:anchorId="0D482B46" wp14:editId="7A1803D9">
+                <wp:simplePos x="0" y="0"/>
+                <wp:positionH relativeFrom="column">
+                  <wp:posOffset>1150620</wp:posOffset>
+                </wp:positionH>
+                <wp:positionV relativeFrom="paragraph">
+                  <wp:posOffset>2762250</wp:posOffset>
+                </wp:positionV>
+                <wp:extent cx="3152140" cy="635"/>
+                <wp:effectExtent l="0" t="0" r="0" b="0"/>
+                <wp:wrapTight wrapText="bothSides">
+                  <wp:wrapPolygon edited="0">
+                    <wp:start x="0" y="0"/>
+                    <wp:lineTo x="0" y="21600"/>
+                    <wp:lineTo x="21600" y="21600"/>
+                    <wp:lineTo x="21600" y="0"/>
+                  </wp:wrapPolygon>
+                </wp:wrapTight>
+                <wp:docPr id="5" name="Text Box 5"/>
+                <wp:cNvGraphicFramePr/>
+                <a:graphic xmlns:a="http://schemas.openxmlformats.org/drawingml/2006/main">
+                  <a:graphicData uri="http://schemas.microsoft.com/office/word/2010/wordprocessingShape">
+                    <wps:wsp>
+                      <wps:cNvSpPr txBox="1"/>
+                      <wps:spPr>
+                        <a:xfrm>
+                          <a:off x="0" y="0"/>
+                          <a:ext cx="3152140" cy="635"/>
+                        </a:xfrm>
+                        <a:prstGeom prst="rect">
+                          <a:avLst/>
+                        </a:prstGeom>
+                        <a:solidFill>
+                          <a:prstClr val="white"/>
+                        </a:solidFill>
+                        <a:ln>
+                          <a:noFill/>
+                        </a:ln>
+                      </wps:spPr>
+                      <wps:txbx>
+                        <w:txbxContent>
+                          <w:p>
+                            <w:pPr>
+                              <w:pStyle w:val="Caption"/>
+                              <w:rPr>
+                                <w:noProof/>
+                                <w:sz w:val="21"/>
+                                <w:szCs w:val="21"/>
+                              </w:rPr>
+                            </w:pPr>
+                            <w:r>
+                              <w:t xml:space="preserve">Figure </w:t>
+                            </w:r>
+                            <w:fldSimple w:instr=" SEQ Figure \* ARABIC ">
+                              <w:r>
+                                <w:rPr>
+                                  <w:noProof/>
+                                </w:rPr>
+                                <w:t>2</w:t>
+                              </w:r>
+                            </w:fldSimple>
+                            <w:r>
+                              <w:t>: Satellite with solar panels deployed 3D CAD model.</w:t>
+                            </w:r>
+                            <w:bookmarkStart w:id="0" w:name="_GoBack"/>
+                            <w:bookmarkEnd w:id="0"/>
+                          </w:p>
+                        </w:txbxContent>
+                      </wps:txbx>
+                      <wps:bodyPr rot="0" spcFirstLastPara="0" vertOverflow="overflow" horzOverflow="overflow" vert="horz" wrap="square" lIns="0" tIns="0" rIns="0" bIns="0" numCol="1" spcCol="0" rtlCol="0" fromWordArt="0" anchor="t" anchorCtr="0" forceAA="0" compatLnSpc="1">
+                        <a:prstTxWarp prst="textNoShape">
+                          <a:avLst/>
+                        </a:prstTxWarp>
+                        <a:spAutoFit/>
+                      </wps:bodyPr>
+                    </wps:wsp>
+                  </a:graphicData>
+                </a:graphic>
+              </wp:anchor>
+            </w:drawing>
+          </mc:Choice>
+          <mc:Fallback>
+            <w:pict>
+              <v:shapetype w14:anchorId="0D482B46" id="_x0000_t202" coordsize="21600,21600" o:spt="202" path="m,l,21600r21600,l21600,xe">
+                <v:stroke joinstyle="miter"/>
+                <v:path gradientshapeok="t" o:connecttype="rect"/>
+              </v:shapetype>
+              <v:shape id="Text Box 5" o:spid="_x0000_s1026" type="#_x0000_t202" style="position:absolute;margin-left:90.6pt;margin-top:217.5pt;width:248.2pt;height:.05pt;z-index:-251655168;visibility:visible;mso-wrap-style:square;mso-wrap-distance-left:9pt;mso-wrap-distance-top:0;mso-wrap-distance-right:9pt;mso-wrap-distance-bottom:0;mso-position-horizontal:absolute;mso-position-horizontal-relative:text;mso-position-vertical:absolute;mso-position-vertical-relative:text;v-text-anchor:top" o:gfxdata="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" stroked="f">
+                <v:textbox style="mso-fit-shape-to-text:t" inset="0,0,0,0">
+                  <w:txbxContent>
+                    <w:p>
+                      <w:pPr>
+                        <w:pStyle w:val="Caption"/>
+                        <w:rPr>
+                          <w:noProof/>
+                          <w:sz w:val="21"/>
+                          <w:szCs w:val="21"/>
+                        </w:rPr>
+                      </w:pPr>
+                      <w:r>
+                        <w:t xml:space="preserve">Figure </w:t>
+                      </w:r>
+                      <w:fldSimple w:instr=" SEQ Figure \* ARABIC ">
+                        <w:r>
+                          <w:rPr>
+                            <w:noProof/>
+                          </w:rPr>
+                          <w:t>2</w:t>
+                        </w:r>
+                      </w:fldSimple>
+                      <w:r>
+                        <w:t>: Satellite with solar panels deployed 3D CAD model.</w:t>
+                      </w:r>
+                      <w:bookmarkStart w:id="1" w:name="_GoBack"/>
+                      <w:bookmarkEnd w:id="1"/>
+                    </w:p>
+                  </w:txbxContent>
+                </v:textbox>
+                <w10:wrap type="tight"/>
+              </v:shape>
+            </w:pict>
+          </mc:Fallback>
+        </mc:AlternateContent>
+      </w:r>
+      <w:r>
+        <w:rPr>
+          <w:noProof/>
+        </w:rPr>
+        <w:drawing>
+          <wp:anchor distT="0" distB="0" distL="114300" distR="114300" simplePos="0" relativeHeight="251659264" behindDoc="1" locked="0" layoutInCell="1" allowOverlap="1" wp14:anchorId="0661BF63" wp14:editId="758469B5">
+            <wp:simplePos x="0" y="0"/>
+            <wp:positionH relativeFrom="column">
+              <wp:posOffset>1150620</wp:posOffset>
+            </wp:positionH>
+            <wp:positionV relativeFrom="paragraph">
+              <wp:posOffset>534670</wp:posOffset>
+            </wp:positionV>
+            <wp:extent cx="3152140" cy="2496185"/>
+            <wp:effectExtent l="0" t="0" r="0" b="0"/>
+            <wp:wrapTight wrapText="bothSides">
+              <wp:wrapPolygon edited="0">
+                <wp:start x="0" y="0"/>
+                <wp:lineTo x="0" y="21430"/>
+                <wp:lineTo x="21409" y="21430"/>
+                <wp:lineTo x="21409" y="0"/>
+                <wp:lineTo x="0" y="0"/>
+              </wp:wrapPolygon>
+            </wp:wrapTight>
+            <wp:docPr id="4" name="Picture 4"/>
+            <wp:cNvGraphicFramePr>
+              <a:graphicFrameLocks xmlns:a="http://schemas.openxmlformats.org/drawingml/2006/main" noChangeAspect="1"/>
+            </wp:cNvGraphicFramePr>
+            <a:graphic xmlns:a="http://schemas.openxmlformats.org/drawingml/2006/main">
+              <a:graphicData uri="http://schemas.openxmlformats.org/drawingml/2006/picture">
+                <pic:pic xmlns:pic="http://schemas.openxmlformats.org/drawingml/2006/picture">
+                  <pic:nvPicPr>
+                    <pic:cNvPr id="4" name="OHOgFW5.png"/>
+                    <pic:cNvPicPr/>
+                  </pic:nvPicPr>
+                  <pic:blipFill>
+                    <a:blip r:embed="rId10">
+                      <a:extLst>
+                        <a:ext uri="{28A0092B-C50C-407E-A947-70E740481C1C}">
+                          <a14:useLocalDpi xmlns:a14="http://schemas.microsoft.com/office/drawing/2010/main" val="0"/>
+                        </a:ext>
+                      </a:extLst>
+                    </a:blip>
+                    <a:stretch>
+                      <a:fillRect/>
+                    </a:stretch>
+                  </pic:blipFill>
+                  <pic:spPr>
+                    <a:xfrm>
+                      <a:off x="0" y="0"/>
+                      <a:ext cx="3152140" cy="2496185"/>
+                    </a:xfrm>
+                    <a:prstGeom prst="rect">
+                      <a:avLst/>
+                    </a:prstGeom>
+                  </pic:spPr>
+                </pic:pic>
+              </a:graphicData>
+            </a:graphic>
+          </wp:anchor>
+        </w:drawing>
+      </w:r>
+      <w:r>
+        <w:t xml:space="preserve">The solar panels will be deployed using </w:t>
+      </w:r>
+      <w:r>
+        <w:t>miniature</w:t>
+      </w:r>
+      <w:r>
+        <w:t xml:space="preserve"> metal hinges and </w:t>
+      </w:r>
+      <w:r>
+        <w:t xml:space="preserve">custom </w:t>
+      </w:r>
+      <w:r>
+        <w:t>torsion springs.</w:t>
+      </w:r>
+      <w:r>
+        <w:t xml:space="preserve"> </w:t>
+      </w:r>
+      <w:r>
+        <w:t>the</w:t>
+      </w:r>
+      <w:r>
+        <w:t xml:space="preserve"> </w:t>
+      </w:r>
+      <w:r>
+        <w:t>solar panels and the antenna will be “released” from the satellite’s body using a combination</w:t>
+      </w:r>
+      <w:r>
+        <w:t xml:space="preserve"> </w:t>
+      </w:r>
+      <w:r>
+        <w:t xml:space="preserve">of nylon wire serving as a retainer and a resistor </w:t>
+      </w:r>
+      <w:r>
+        <w:t>to</w:t>
+      </w:r>
+      <w:r>
+        <w:t xml:space="preserve"> melt the respective wire.</w:t>
+      </w:r>
+      <w:r>
+        <w:t xml:space="preserve"> </w:t>
+      </w:r>
+    </w:p>
+    <w:p>
+      <w:r>
+        <w:br w:type="page"/>
+      </w:r>
+    </w:p>
+    <w:p>
+      <w:r>
         <w:lastRenderedPageBreak/>
-        <w:t>The power system is designed in such a way that it will function regardless of the state of th</w:t>
-      </w:r>
-      <w:r>
-        <w:t xml:space="preserve">e </w:t>
-      </w:r>
-      <w:r>
-        <w:t>deployable solar panels, thus ensuring a successful communication with a ground station to</w:t>
-      </w:r>
-      <w:r>
-        <w:t xml:space="preserve"> </w:t>
-      </w:r>
-      <w:r>
-        <w:t>carry out emergency deployment manoeuvres. If the power system senses that it has not</w:t>
-      </w:r>
-      <w:r>
-        <w:t xml:space="preserve"> </w:t>
-      </w:r>
-      <w:r>
-        <w:t xml:space="preserve">deployed the solar cells, the transmission interval will be increased </w:t>
-      </w:r>
-      <w:r>
-        <w:t>to</w:t>
-      </w:r>
-      <w:r>
-        <w:t xml:space="preserve"> account for</w:t>
-      </w:r>
-      <w:r>
-        <w:t xml:space="preserve"> </w:t>
-      </w:r>
-      <w:r>
-        <w:t>the reduced power generated.</w:t>
+        <w:t>This deployment will be controlled by a timer chip and a set of micro switches that will</w:t>
+      </w:r>
+      <w:r>
+        <w:t xml:space="preserve"> </w:t>
+      </w:r>
+      <w:r>
+        <w:t>ensure the antenna and solar panels are deployed after being released into orbit. The</w:t>
+      </w:r>
+      <w:r>
+        <w:t xml:space="preserve"> </w:t>
+      </w:r>
+      <w:r>
+        <w:t>antenna is placed in such a way that it will function regardless of the deployment state of the</w:t>
+      </w:r>
+      <w:r>
+        <w:t xml:space="preserve"> </w:t>
+      </w:r>
+      <w:r>
+        <w:t>solar panels, thus guaranteeing proper communication with a ground station to carry out an</w:t>
+      </w:r>
+      <w:r>
+        <w:t xml:space="preserve"> </w:t>
+      </w:r>
+      <w:r>
+        <w:t>emergency deployment manoeuvre.</w:t>
+      </w:r>
+      <w:r>
+        <w:t xml:space="preserve"> </w:t>
+      </w:r>
+      <w:r>
+        <w:t>Antenna deployment is our main priority and will be the first to take place.</w:t>
+      </w:r>
+      <w:r>
+        <w:rPr>
+          <w:noProof/>
+        </w:rPr>
+        <w:t xml:space="preserve"> </w:t>
       </w:r>
     </w:p>
     <w:p>
       <w:pPr>
         <w:pStyle w:val="Heading3"/>
       </w:pPr>
-      <w:r>
-        <w:t>Beacon</w:t>
-      </w:r>
-    </w:p>
-    <w:p>
-      <w:r>
-        <w:t xml:space="preserve">An </w:t>
-      </w:r>
-      <w:proofErr w:type="spellStart"/>
-      <w:r>
-        <w:t>Atmega</w:t>
-      </w:r>
-      <w:proofErr w:type="spellEnd"/>
-      <w:r>
-        <w:t xml:space="preserve"> 328P-AU powered beacon will be integrated into the satellite to provide a vital debugging tool for the satellite and transmit system information</w:t>
-      </w:r>
-      <w:r>
-        <w:t xml:space="preserve"> to the ground stations</w:t>
-      </w:r>
-      <w:r>
-        <w:t xml:space="preserve">. It will be a completely redundant system separated from the payload </w:t>
-      </w:r>
-      <w:r>
-        <w:t>to</w:t>
-      </w:r>
-      <w:r>
-        <w:t xml:space="preserve"> avoid critical full system failures and will feature uplink capabilit</w:t>
-      </w:r>
-      <w:r>
-        <w:t>ies such as</w:t>
-      </w:r>
-      <w:r>
-        <w:t xml:space="preserve">; </w:t>
-      </w:r>
-      <w:r>
-        <w:t>disabl</w:t>
-      </w:r>
-      <w:r>
-        <w:t>ing</w:t>
-      </w:r>
-      <w:r>
-        <w:t xml:space="preserve"> </w:t>
-      </w:r>
-      <w:r>
-        <w:t>its</w:t>
-      </w:r>
-      <w:r>
-        <w:t xml:space="preserve"> </w:t>
-      </w:r>
-      <w:r>
-        <w:t>transmitter or execut</w:t>
-      </w:r>
-      <w:r>
-        <w:t>ing</w:t>
-      </w:r>
-      <w:r>
-        <w:t xml:space="preserve"> deployment manoeuvres in case of emergency. This beacon will also</w:t>
-      </w:r>
-      <w:r>
-        <w:t xml:space="preserve"> </w:t>
-      </w:r>
-      <w:r>
-        <w:t xml:space="preserve">transmit the satellite’s identification at a high power </w:t>
-      </w:r>
-      <w:proofErr w:type="gramStart"/>
-      <w:r>
-        <w:t>in order to</w:t>
-      </w:r>
-      <w:proofErr w:type="gramEnd"/>
-      <w:r>
-        <w:t xml:space="preserve"> determine its exact</w:t>
-      </w:r>
-      <w:r>
-        <w:t xml:space="preserve"> </w:t>
-      </w:r>
-      <w:r>
-        <w:t>frequency.</w:t>
-      </w:r>
-    </w:p>
-    <w:p>
-      <w:pPr>
-        <w:pStyle w:val="Heading3"/>
-      </w:pPr>
-      <w:r>
-        <w:t>Deployable Structures</w:t>
-      </w:r>
-    </w:p>
-    <w:p>
-      <w:r>
-        <w:t>Upon launch</w:t>
-      </w:r>
-      <w:r>
-        <w:t>,</w:t>
-      </w:r>
-      <w:r>
-        <w:t xml:space="preserve"> </w:t>
-      </w:r>
-      <w:r>
-        <w:t>the satellite’s antenna must</w:t>
-      </w:r>
-      <w:r>
-        <w:t xml:space="preserve"> </w:t>
-      </w:r>
-      <w:r>
-        <w:t xml:space="preserve">be stowed inside the specified envelope </w:t>
-      </w:r>
-      <w:r>
-        <w:t xml:space="preserve">to avoid </w:t>
-      </w:r>
-      <w:r>
-        <w:t>deployment failures.</w:t>
-      </w:r>
-      <w:r>
-        <w:t xml:space="preserve"> </w:t>
-      </w:r>
-      <w:r>
-        <w:t>Similarly,</w:t>
-      </w:r>
-      <w:r>
-        <w:t xml:space="preserve"> to other </w:t>
-      </w:r>
-      <w:proofErr w:type="spellStart"/>
-      <w:r>
-        <w:t>Cubesat</w:t>
-      </w:r>
-      <w:proofErr w:type="spellEnd"/>
-      <w:r>
-        <w:t xml:space="preserve"> and </w:t>
-      </w:r>
-      <w:proofErr w:type="spellStart"/>
-      <w:r>
-        <w:t>Pocketqube</w:t>
-      </w:r>
-      <w:proofErr w:type="spellEnd"/>
-      <w:r>
-        <w:t xml:space="preserve"> missions we will be using a half wave 433mhz</w:t>
-      </w:r>
-      <w:r>
-        <w:t xml:space="preserve"> </w:t>
-      </w:r>
-      <w:r>
-        <w:t xml:space="preserve">antenna constructed out of metal </w:t>
-      </w:r>
-      <w:r>
-        <w:t>carpenters’</w:t>
-      </w:r>
-      <w:r>
-        <w:t xml:space="preserve"> tape,</w:t>
-      </w:r>
-      <w:r>
-        <w:t xml:space="preserve"> that </w:t>
-      </w:r>
-      <w:r>
-        <w:t>will provide the satellite with a</w:t>
-      </w:r>
-      <w:r>
-        <w:t xml:space="preserve"> </w:t>
-      </w:r>
-      <w:r>
-        <w:t xml:space="preserve">simple and </w:t>
-      </w:r>
-      <w:r>
-        <w:t>efficient</w:t>
-      </w:r>
-      <w:r>
-        <w:t xml:space="preserve"> antenna capable of being deployed on its own without exterior</w:t>
-      </w:r>
-      <w:r>
-        <w:t xml:space="preserve"> </w:t>
-      </w:r>
-      <w:r>
-        <w:t>mechanisms such as springs.</w:t>
-      </w:r>
-    </w:p>
-    <w:p>
-      <w:r>
-        <w:t xml:space="preserve">The solar panels will be deployed using </w:t>
-      </w:r>
-      <w:r>
-        <w:t>miniature</w:t>
-      </w:r>
-      <w:r>
-        <w:t xml:space="preserve"> metal hinges and </w:t>
-      </w:r>
-      <w:r>
-        <w:t xml:space="preserve">custom </w:t>
-      </w:r>
-      <w:r>
-        <w:t>torsion springs.</w:t>
-      </w:r>
-      <w:r>
-        <w:t xml:space="preserve"> </w:t>
-      </w:r>
-      <w:r>
-        <w:t>the</w:t>
-      </w:r>
-      <w:r>
-        <w:t xml:space="preserve"> </w:t>
-      </w:r>
-      <w:r>
-        <w:t>solar panels and the antenna will be “released” from the satellite’s body using a combination</w:t>
-      </w:r>
-      <w:r>
-        <w:t xml:space="preserve"> </w:t>
-      </w:r>
-      <w:r>
-        <w:t xml:space="preserve">of nylon wire serving as a retainer and a resistor </w:t>
-      </w:r>
-      <w:proofErr w:type="gramStart"/>
-      <w:r>
-        <w:t>in order to</w:t>
-      </w:r>
-      <w:proofErr w:type="gramEnd"/>
-      <w:r>
-        <w:t xml:space="preserve"> melt the respective wire.</w:t>
-      </w:r>
-      <w:r>
-        <w:t xml:space="preserve"> </w:t>
-      </w:r>
-    </w:p>
-    <w:p>
-      <w:r>
-        <w:t>This deployment will be controlled by a timer chip and a set of micro switches that will</w:t>
-      </w:r>
-      <w:r>
-        <w:t xml:space="preserve"> </w:t>
-      </w:r>
-      <w:r>
-        <w:t>ensure the antenna and solar panels are deployed after being released into orbit. The</w:t>
-      </w:r>
-      <w:r>
-        <w:t xml:space="preserve"> </w:t>
-      </w:r>
-      <w:r>
-        <w:t>antenna is placed in such a way that it will function regardless of the deployment state of the</w:t>
-      </w:r>
-      <w:r>
-        <w:t xml:space="preserve"> </w:t>
-      </w:r>
-      <w:r>
-        <w:t>solar panels, thus guaranteeing proper communication with a ground station to carry out an</w:t>
-      </w:r>
-      <w:r>
-        <w:t xml:space="preserve"> </w:t>
-      </w:r>
-      <w:r>
-        <w:t>emergency deployment manoeuvre.</w:t>
-      </w:r>
-      <w:r>
-        <w:t xml:space="preserve"> </w:t>
-      </w:r>
-      <w:r>
-        <w:t>Antenna deployment is our main priority and will be the first to take place.</w:t>
-      </w:r>
-    </w:p>
-    <w:p>
-      <w:pPr>
-        <w:rPr>
-          <w:rFonts w:eastAsiaTheme="majorEastAsia"/>
-        </w:rPr>
-      </w:pPr>
-      <w:r>
-        <w:t>[</w:t>
-      </w:r>
-      <w:r>
-        <w:t>Figure 2</w:t>
-      </w:r>
-      <w:r>
-        <w:t>]</w:t>
-      </w:r>
     </w:p>
     <w:p>
       <w:pPr>
@@ -2475,7 +2708,6 @@
     </w:p>
     <w:p>
       <w:r>
-        <w:lastRenderedPageBreak/>
         <w:t>The price and size of the ground stations allows us to distribute them to</w:t>
       </w:r>
       <w:r>
@@ -7022,7 +7254,6 @@
     <w:basedOn w:val="Normal"/>
     <w:next w:val="Normal"/>
     <w:uiPriority w:val="35"/>
-    <w:semiHidden/>
     <w:unhideWhenUsed/>
     <w:qFormat/>
     <w:rsid w:val="00884AC7"/>
@@ -8042,7 +8273,7 @@
 </file>
 
 <file path=customXml/itemProps1.xml><?xml version="1.0" encoding="utf-8"?>
-<ds:datastoreItem xmlns:ds="http://schemas.openxmlformats.org/officeDocument/2006/customXml" ds:itemID="{9E024FFF-A430-4ADA-8D93-28D63840E4C8}">
+<ds:datastoreItem xmlns:ds="http://schemas.openxmlformats.org/officeDocument/2006/customXml" ds:itemID="{7DC4181E-629D-41CC-B6EC-F95276A2F023}">
   <ds:schemaRefs>
     <ds:schemaRef ds:uri="http://schemas.openxmlformats.org/officeDocument/2006/bibliography"/>
   </ds:schemaRefs>

</xml_diff>

<commit_message>
Added front page, formatted and removed un-needed ethics section.
</commit_message>
<xml_diff>
--- a/FOSSA Documents/Fossa.docx
+++ b/FOSSA Documents/Fossa.docx
@@ -77,401 +77,6 @@
     </w:p>
     <w:p>
       <w:pPr>
-        <w:pStyle w:val="Heading1"/>
-      </w:pPr>
-      <w:r>
-        <w:t xml:space="preserve">Our </w:t>
-      </w:r>
-      <w:r>
-        <w:t>Vision</w:t>
-      </w:r>
-    </w:p>
-    <w:p>
-      <w:r>
-        <w:t xml:space="preserve">Our </w:t>
-      </w:r>
-      <w:r>
-        <w:t>vision</w:t>
-      </w:r>
-      <w:r>
-        <w:t xml:space="preserve"> is to </w:t>
-      </w:r>
-      <w:r>
-        <w:t>build</w:t>
-      </w:r>
-      <w:r>
-        <w:t xml:space="preserve"> a picosatellite</w:t>
-      </w:r>
-      <w:r>
-        <w:t xml:space="preserve"> and</w:t>
-      </w:r>
-      <w:r>
-        <w:t xml:space="preserve"> </w:t>
-      </w:r>
-      <w:r>
-        <w:t>put</w:t>
-      </w:r>
-      <w:r>
-        <w:t xml:space="preserve"> it </w:t>
-      </w:r>
-      <w:r>
-        <w:t xml:space="preserve">in </w:t>
-      </w:r>
-      <w:r>
-        <w:t>orbit</w:t>
-      </w:r>
-      <w:r>
-        <w:t xml:space="preserve"> </w:t>
-      </w:r>
-      <w:r>
-        <w:t xml:space="preserve">around </w:t>
-      </w:r>
-      <w:r>
-        <w:t>the Earth</w:t>
-      </w:r>
-      <w:r>
-        <w:t xml:space="preserve"> to </w:t>
-      </w:r>
-      <w:r>
-        <w:t>inspire</w:t>
-      </w:r>
-      <w:r>
-        <w:t xml:space="preserve"> a new generation</w:t>
-      </w:r>
-      <w:r>
-        <w:t xml:space="preserve"> of engineers and scientists by providing a means of deploying user developed code</w:t>
-      </w:r>
-      <w:r>
-        <w:t xml:space="preserve"> in space</w:t>
-      </w:r>
-      <w:r>
-        <w:t>.</w:t>
-      </w:r>
-    </w:p>
-    <w:p>
-      <w:r>
-        <w:t xml:space="preserve">We </w:t>
-      </w:r>
-      <w:r>
-        <w:t>aim</w:t>
-      </w:r>
-      <w:r>
-        <w:t xml:space="preserve"> to achieve this </w:t>
-      </w:r>
-      <w:r>
-        <w:t xml:space="preserve">using a </w:t>
-      </w:r>
-      <w:r>
-        <w:t xml:space="preserve">satellite that will be able to operate </w:t>
-      </w:r>
-      <w:r>
-        <w:t xml:space="preserve">JavaScript </w:t>
-      </w:r>
-      <w:r>
-        <w:t xml:space="preserve">programmes developed by </w:t>
-      </w:r>
-      <w:r>
-        <w:t>school</w:t>
-      </w:r>
-      <w:r>
-        <w:t xml:space="preserve"> and universit</w:t>
-      </w:r>
-      <w:r>
-        <w:t>y members</w:t>
-      </w:r>
-      <w:r>
-        <w:t xml:space="preserve">. </w:t>
-      </w:r>
-      <w:r>
-        <w:t>We plan to</w:t>
-      </w:r>
-      <w:r>
-        <w:t xml:space="preserve"> </w:t>
-      </w:r>
-      <w:r>
-        <w:t>host a</w:t>
-      </w:r>
-      <w:r>
-        <w:t>n inter-</w:t>
-      </w:r>
-      <w:r>
-        <w:t xml:space="preserve">school/university competition </w:t>
-      </w:r>
-      <w:r>
-        <w:t>and</w:t>
-      </w:r>
-      <w:r>
-        <w:t xml:space="preserve"> the winners</w:t>
-      </w:r>
-      <w:r>
-        <w:t xml:space="preserve"> will</w:t>
-      </w:r>
-      <w:r>
-        <w:t xml:space="preserve"> have their programs </w:t>
-      </w:r>
-      <w:r>
-        <w:t>loaded onto the satellite</w:t>
-      </w:r>
-      <w:r>
-        <w:t xml:space="preserve"> along with prizes</w:t>
-      </w:r>
-      <w:r>
-        <w:t xml:space="preserve">. </w:t>
-      </w:r>
-      <w:r>
-        <w:t>A</w:t>
-      </w:r>
-      <w:r>
-        <w:t xml:space="preserve">ll participants </w:t>
-      </w:r>
-      <w:r>
-        <w:t xml:space="preserve">will </w:t>
-      </w:r>
-      <w:r>
-        <w:t xml:space="preserve">have their names </w:t>
-      </w:r>
-      <w:r>
-        <w:t>reco</w:t>
-      </w:r>
-      <w:r>
-        <w:t>r</w:t>
-      </w:r>
-      <w:r>
-        <w:t xml:space="preserve">ded </w:t>
-      </w:r>
-      <w:r>
-        <w:t>on the system as it circles the globe.</w:t>
-      </w:r>
-    </w:p>
-    <w:p>
-      <w:r>
-        <w:t xml:space="preserve">We hope </w:t>
-      </w:r>
-      <w:r>
-        <w:t>this proposal provide</w:t>
-      </w:r>
-      <w:r>
-        <w:t>s</w:t>
-      </w:r>
-      <w:r>
-        <w:t xml:space="preserve"> a mechanism </w:t>
-      </w:r>
-      <w:r>
-        <w:t xml:space="preserve">to </w:t>
-      </w:r>
-      <w:r>
-        <w:t>engage</w:t>
-      </w:r>
-      <w:r>
-        <w:t xml:space="preserve"> students in </w:t>
-      </w:r>
-      <w:r>
-        <w:t xml:space="preserve">a wide variety of </w:t>
-      </w:r>
-      <w:r>
-        <w:t>STEM subjects</w:t>
-      </w:r>
-      <w:r>
-        <w:t>,</w:t>
-      </w:r>
-      <w:r>
-        <w:t xml:space="preserve"> </w:t>
-      </w:r>
-      <w:r>
-        <w:t>Physics</w:t>
-      </w:r>
-      <w:r>
-        <w:t xml:space="preserve"> and </w:t>
-      </w:r>
-      <w:r>
-        <w:t>Computer Science</w:t>
-      </w:r>
-      <w:r>
-        <w:t>.</w:t>
-      </w:r>
-    </w:p>
-    <w:p>
-      <w:r>
-        <w:t xml:space="preserve">The team is </w:t>
-      </w:r>
-      <w:r>
-        <w:t xml:space="preserve">currently developing a </w:t>
-      </w:r>
-      <w:r>
-        <w:t>prototype</w:t>
-      </w:r>
-      <w:r>
-        <w:t xml:space="preserve"> which will be ready</w:t>
-      </w:r>
-      <w:r>
-        <w:t xml:space="preserve"> by the end of 2018</w:t>
-      </w:r>
-      <w:r>
-        <w:t>. The aim being to have it fully</w:t>
-      </w:r>
-      <w:r>
-        <w:t xml:space="preserve"> tested on a weather balloo</w:t>
-      </w:r>
-      <w:r>
-        <w:t xml:space="preserve">n </w:t>
-      </w:r>
-      <w:r>
-        <w:t>as a proof of con</w:t>
-      </w:r>
-      <w:r>
-        <w:t>c</w:t>
-      </w:r>
-      <w:r>
-        <w:t>ep</w:t>
-      </w:r>
-      <w:r>
-        <w:t>t</w:t>
-      </w:r>
-      <w:r>
-        <w:t>.</w:t>
-      </w:r>
-      <w:r>
-        <w:t xml:space="preserve"> Our approach is to </w:t>
-      </w:r>
-      <w:r>
-        <w:t xml:space="preserve">have </w:t>
-      </w:r>
-      <w:r>
-        <w:t xml:space="preserve">the satellite build plan </w:t>
-      </w:r>
-      <w:r>
-        <w:t xml:space="preserve">verified and validated </w:t>
-      </w:r>
-      <w:r>
-        <w:t>by</w:t>
-      </w:r>
-      <w:r>
-        <w:t xml:space="preserve"> experienced personnel before taking it to launch. This phase of the project is already partially funded.</w:t>
-      </w:r>
-    </w:p>
-    <w:p>
-      <w:r>
-        <w:t>However, we are currently looking for support from third parties to help;</w:t>
-      </w:r>
-    </w:p>
-    <w:p>
-      <w:pPr>
-        <w:pStyle w:val="ListParagraph"/>
-        <w:numPr>
-          <w:ilvl w:val="0"/>
-          <w:numId w:val="17"/>
-        </w:numPr>
-      </w:pPr>
-      <w:r>
-        <w:t xml:space="preserve">Deployment of the satellite on a </w:t>
-      </w:r>
-      <w:r>
-        <w:t>balloon</w:t>
-      </w:r>
-      <w:r>
-        <w:t xml:space="preserve"> to test operability in space</w:t>
-      </w:r>
-      <w:r>
-        <w:t>-like conditions</w:t>
-      </w:r>
-      <w:r>
-        <w:t>.</w:t>
-      </w:r>
-    </w:p>
-    <w:p>
-      <w:pPr>
-        <w:pStyle w:val="ListParagraph"/>
-        <w:numPr>
-          <w:ilvl w:val="0"/>
-          <w:numId w:val="17"/>
-        </w:numPr>
-      </w:pPr>
-      <w:r>
-        <w:t>Support in the delivery of the competition</w:t>
-      </w:r>
-      <w:r>
-        <w:t xml:space="preserve"> media</w:t>
-      </w:r>
-      <w:r>
-        <w:t xml:space="preserve"> to engage schools and universities in the project.</w:t>
-      </w:r>
-    </w:p>
-    <w:p>
-      <w:pPr>
-        <w:pStyle w:val="ListParagraph"/>
-        <w:numPr>
-          <w:ilvl w:val="0"/>
-          <w:numId w:val="17"/>
-        </w:numPr>
-      </w:pPr>
-      <w:r>
-        <w:t>Fund the launch</w:t>
-      </w:r>
-      <w:r>
-        <w:t xml:space="preserve"> into space which is estimated at a cost of £25,000.</w:t>
-      </w:r>
-    </w:p>
-    <w:p>
-      <w:r>
-        <w:t xml:space="preserve">In return </w:t>
-      </w:r>
-      <w:r>
-        <w:t>sponsors</w:t>
-      </w:r>
-      <w:r>
-        <w:t xml:space="preserve"> will receive </w:t>
-      </w:r>
-      <w:r>
-        <w:t>priority</w:t>
-      </w:r>
-      <w:r>
-        <w:t xml:space="preserve"> attention</w:t>
-      </w:r>
-      <w:r>
-        <w:t xml:space="preserve"> for advertisement</w:t>
-      </w:r>
-      <w:r>
-        <w:t xml:space="preserve"> during the competition.</w:t>
-      </w:r>
-    </w:p>
-    <w:p>
-      <w:pPr>
-        <w:pStyle w:val="Heading1"/>
-      </w:pPr>
-      <w:r>
-        <w:t>The Team</w:t>
-      </w:r>
-    </w:p>
-    <w:p>
-      <w:r>
-        <w:t>We are a young and international (Spanish and British) development team consisting of Julian Fernandez, Richard Bamford and James Bateman.</w:t>
-      </w:r>
-    </w:p>
-    <w:p>
-      <w:r>
-        <w:t>Julian develops the hardware, engineers the builds, manages the legislation of aerospace licenses and rules.</w:t>
-      </w:r>
-    </w:p>
-    <w:p>
-      <w:r>
-        <w:t>Richard is the software developer who is responsible for the Arduino (</w:t>
-      </w:r>
-      <w:proofErr w:type="spellStart"/>
-      <w:r>
-        <w:t>Atmega</w:t>
-      </w:r>
-      <w:proofErr w:type="spellEnd"/>
-      <w:r>
-        <w:t>) chips on board and the public relations of the project.</w:t>
-      </w:r>
-    </w:p>
-    <w:p>
-      <w:r>
-        <w:t>James handles the branding and management of the project’s public appearance.</w:t>
-      </w:r>
-    </w:p>
-    <w:p>
-      <w:pPr>
         <w:rPr>
           <w:rFonts w:asciiTheme="majorHAnsi" w:eastAsiaTheme="majorEastAsia" w:hAnsiTheme="majorHAnsi" w:cstheme="majorBidi"/>
           <w:color w:val="262626" w:themeColor="text1" w:themeTint="D9"/>
@@ -480,6 +85,470 @@
         </w:rPr>
       </w:pPr>
       <w:r>
+        <w:rPr>
+          <w:noProof/>
+        </w:rPr>
+        <w:drawing>
+          <wp:anchor distT="0" distB="0" distL="114300" distR="114300" simplePos="0" relativeHeight="251662336" behindDoc="0" locked="0" layoutInCell="1" allowOverlap="1" wp14:anchorId="207433B8" wp14:editId="5FE37DE8">
+            <wp:simplePos x="914400" y="1950720"/>
+            <wp:positionH relativeFrom="margin">
+              <wp:align>center</wp:align>
+            </wp:positionH>
+            <wp:positionV relativeFrom="margin">
+              <wp:align>center</wp:align>
+            </wp:positionV>
+            <wp:extent cx="5731510" cy="4538345"/>
+            <wp:effectExtent l="0" t="0" r="2540" b="0"/>
+            <wp:wrapSquare wrapText="bothSides"/>
+            <wp:docPr id="6" name="Picture 6"/>
+            <wp:cNvGraphicFramePr>
+              <a:graphicFrameLocks xmlns:a="http://schemas.openxmlformats.org/drawingml/2006/main" noChangeAspect="1"/>
+            </wp:cNvGraphicFramePr>
+            <a:graphic xmlns:a="http://schemas.openxmlformats.org/drawingml/2006/main">
+              <a:graphicData uri="http://schemas.openxmlformats.org/drawingml/2006/picture">
+                <pic:pic xmlns:pic="http://schemas.openxmlformats.org/drawingml/2006/picture">
+                  <pic:nvPicPr>
+                    <pic:cNvPr id="6" name="OHOgFW5.png"/>
+                    <pic:cNvPicPr/>
+                  </pic:nvPicPr>
+                  <pic:blipFill>
+                    <a:blip r:embed="rId7">
+                      <a:extLst>
+                        <a:ext uri="{28A0092B-C50C-407E-A947-70E740481C1C}">
+                          <a14:useLocalDpi xmlns:a14="http://schemas.microsoft.com/office/drawing/2010/main" val="0"/>
+                        </a:ext>
+                      </a:extLst>
+                    </a:blip>
+                    <a:stretch>
+                      <a:fillRect/>
+                    </a:stretch>
+                  </pic:blipFill>
+                  <pic:spPr>
+                    <a:xfrm>
+                      <a:off x="0" y="0"/>
+                      <a:ext cx="5731510" cy="4538345"/>
+                    </a:xfrm>
+                    <a:prstGeom prst="rect">
+                      <a:avLst/>
+                    </a:prstGeom>
+                  </pic:spPr>
+                </pic:pic>
+              </a:graphicData>
+            </a:graphic>
+          </wp:anchor>
+        </w:drawing>
+      </w:r>
+      <w:r>
+        <w:br w:type="page"/>
+      </w:r>
+    </w:p>
+    <w:p>
+      <w:pPr>
+        <w:pStyle w:val="Heading1"/>
+      </w:pPr>
+      <w:r>
+        <w:lastRenderedPageBreak/>
+        <w:t xml:space="preserve">Our </w:t>
+      </w:r>
+      <w:r>
+        <w:t>Vision</w:t>
+      </w:r>
+    </w:p>
+    <w:p>
+      <w:r>
+        <w:t xml:space="preserve">Our </w:t>
+      </w:r>
+      <w:r>
+        <w:t>vision</w:t>
+      </w:r>
+      <w:r>
+        <w:t xml:space="preserve"> is to </w:t>
+      </w:r>
+      <w:r>
+        <w:t>build</w:t>
+      </w:r>
+      <w:r>
+        <w:t xml:space="preserve"> a picosatellite</w:t>
+      </w:r>
+      <w:r>
+        <w:t xml:space="preserve"> and</w:t>
+      </w:r>
+      <w:r>
+        <w:t xml:space="preserve"> </w:t>
+      </w:r>
+      <w:r>
+        <w:t>put</w:t>
+      </w:r>
+      <w:r>
+        <w:t xml:space="preserve"> it </w:t>
+      </w:r>
+      <w:r>
+        <w:t xml:space="preserve">in </w:t>
+      </w:r>
+      <w:r>
+        <w:t>orbit</w:t>
+      </w:r>
+      <w:r>
+        <w:t xml:space="preserve"> </w:t>
+      </w:r>
+      <w:r>
+        <w:t xml:space="preserve">around </w:t>
+      </w:r>
+      <w:r>
+        <w:t>the Earth</w:t>
+      </w:r>
+      <w:r>
+        <w:t xml:space="preserve"> to </w:t>
+      </w:r>
+      <w:r>
+        <w:t>inspire</w:t>
+      </w:r>
+      <w:r>
+        <w:t xml:space="preserve"> a new generation</w:t>
+      </w:r>
+      <w:r>
+        <w:t xml:space="preserve"> of engineers and scientists by providing a means of deploying user developed code</w:t>
+      </w:r>
+      <w:r>
+        <w:t xml:space="preserve"> in space</w:t>
+      </w:r>
+      <w:r>
+        <w:t>.</w:t>
+      </w:r>
+    </w:p>
+    <w:p>
+      <w:r>
+        <w:t xml:space="preserve">We </w:t>
+      </w:r>
+      <w:r>
+        <w:t>aim</w:t>
+      </w:r>
+      <w:r>
+        <w:t xml:space="preserve"> to achieve this </w:t>
+      </w:r>
+      <w:r>
+        <w:t xml:space="preserve">using a </w:t>
+      </w:r>
+      <w:r>
+        <w:t xml:space="preserve">satellite that will be able to operate </w:t>
+      </w:r>
+      <w:r>
+        <w:t xml:space="preserve">JavaScript </w:t>
+      </w:r>
+      <w:r>
+        <w:t xml:space="preserve">programmes developed by </w:t>
+      </w:r>
+      <w:r>
+        <w:t>school</w:t>
+      </w:r>
+      <w:r>
+        <w:t xml:space="preserve"> and universit</w:t>
+      </w:r>
+      <w:r>
+        <w:t>y members</w:t>
+      </w:r>
+      <w:r>
+        <w:t xml:space="preserve">. </w:t>
+      </w:r>
+      <w:r>
+        <w:t>We plan to</w:t>
+      </w:r>
+      <w:r>
+        <w:t xml:space="preserve"> </w:t>
+      </w:r>
+      <w:r>
+        <w:t>host a</w:t>
+      </w:r>
+      <w:r>
+        <w:t>n inter-</w:t>
+      </w:r>
+      <w:r>
+        <w:t xml:space="preserve">school/university competition </w:t>
+      </w:r>
+      <w:r>
+        <w:t>and</w:t>
+      </w:r>
+      <w:r>
+        <w:t xml:space="preserve"> the winners</w:t>
+      </w:r>
+      <w:r>
+        <w:t xml:space="preserve"> will</w:t>
+      </w:r>
+      <w:r>
+        <w:t xml:space="preserve"> have their programs </w:t>
+      </w:r>
+      <w:r>
+        <w:t>loaded onto the satellite</w:t>
+      </w:r>
+      <w:r>
+        <w:t xml:space="preserve"> along with prizes</w:t>
+      </w:r>
+      <w:r>
+        <w:t xml:space="preserve">. </w:t>
+      </w:r>
+      <w:r>
+        <w:t>A</w:t>
+      </w:r>
+      <w:r>
+        <w:t xml:space="preserve">ll participants </w:t>
+      </w:r>
+      <w:r>
+        <w:t xml:space="preserve">will </w:t>
+      </w:r>
+      <w:r>
+        <w:t xml:space="preserve">have their names </w:t>
+      </w:r>
+      <w:r>
+        <w:t>reco</w:t>
+      </w:r>
+      <w:r>
+        <w:t>r</w:t>
+      </w:r>
+      <w:r>
+        <w:t xml:space="preserve">ded </w:t>
+      </w:r>
+      <w:r>
+        <w:t>on the system as it circles the globe.</w:t>
+      </w:r>
+    </w:p>
+    <w:p>
+      <w:r>
+        <w:t xml:space="preserve">We hope </w:t>
+      </w:r>
+      <w:r>
+        <w:t>this proposal provide</w:t>
+      </w:r>
+      <w:r>
+        <w:t>s</w:t>
+      </w:r>
+      <w:r>
+        <w:t xml:space="preserve"> a mechanism </w:t>
+      </w:r>
+      <w:r>
+        <w:t xml:space="preserve">to </w:t>
+      </w:r>
+      <w:r>
+        <w:t>engage</w:t>
+      </w:r>
+      <w:r>
+        <w:t xml:space="preserve"> students in </w:t>
+      </w:r>
+      <w:r>
+        <w:t xml:space="preserve">a wide variety of </w:t>
+      </w:r>
+      <w:r>
+        <w:t>STEM subjects</w:t>
+      </w:r>
+      <w:r>
+        <w:t>,</w:t>
+      </w:r>
+      <w:r>
+        <w:t xml:space="preserve"> </w:t>
+      </w:r>
+      <w:r>
+        <w:t>Physics</w:t>
+      </w:r>
+      <w:r>
+        <w:t xml:space="preserve"> and </w:t>
+      </w:r>
+      <w:r>
+        <w:t>Computer Science</w:t>
+      </w:r>
+      <w:r>
+        <w:t>.</w:t>
+      </w:r>
+    </w:p>
+    <w:p>
+      <w:r>
+        <w:t xml:space="preserve">The team is </w:t>
+      </w:r>
+      <w:r>
+        <w:t xml:space="preserve">currently developing a </w:t>
+      </w:r>
+      <w:r>
+        <w:t>prototype</w:t>
+      </w:r>
+      <w:r>
+        <w:t xml:space="preserve"> which will be ready</w:t>
+      </w:r>
+      <w:r>
+        <w:t xml:space="preserve"> by the end of 2018</w:t>
+      </w:r>
+      <w:r>
+        <w:t>. The aim being to have it fully</w:t>
+      </w:r>
+      <w:r>
+        <w:t xml:space="preserve"> tested on a weather balloo</w:t>
+      </w:r>
+      <w:r>
+        <w:t xml:space="preserve">n </w:t>
+      </w:r>
+      <w:r>
+        <w:t>as a proof of con</w:t>
+      </w:r>
+      <w:r>
+        <w:t>c</w:t>
+      </w:r>
+      <w:r>
+        <w:t>ep</w:t>
+      </w:r>
+      <w:r>
+        <w:t>t</w:t>
+      </w:r>
+      <w:r>
+        <w:t>.</w:t>
+      </w:r>
+      <w:r>
+        <w:t xml:space="preserve"> Our approach is to </w:t>
+      </w:r>
+      <w:r>
+        <w:t xml:space="preserve">have </w:t>
+      </w:r>
+      <w:r>
+        <w:t xml:space="preserve">the satellite build plan </w:t>
+      </w:r>
+      <w:r>
+        <w:t xml:space="preserve">verified and validated </w:t>
+      </w:r>
+      <w:r>
+        <w:t>by</w:t>
+      </w:r>
+      <w:r>
+        <w:t xml:space="preserve"> experienced personnel before taking it to launch. This phase of the project is already partially funded.</w:t>
+      </w:r>
+    </w:p>
+    <w:p>
+      <w:r>
+        <w:t>However, we are currently looking for support from third parties to help;</w:t>
+      </w:r>
+    </w:p>
+    <w:p>
+      <w:pPr>
+        <w:pStyle w:val="ListParagraph"/>
+        <w:numPr>
+          <w:ilvl w:val="0"/>
+          <w:numId w:val="17"/>
+        </w:numPr>
+      </w:pPr>
+      <w:r>
+        <w:t xml:space="preserve">Deployment of the satellite on a </w:t>
+      </w:r>
+      <w:r>
+        <w:t>balloon</w:t>
+      </w:r>
+      <w:r>
+        <w:t xml:space="preserve"> to test operability in space</w:t>
+      </w:r>
+      <w:r>
+        <w:t>-like conditions</w:t>
+      </w:r>
+      <w:r>
+        <w:t>.</w:t>
+      </w:r>
+    </w:p>
+    <w:p>
+      <w:pPr>
+        <w:pStyle w:val="ListParagraph"/>
+        <w:numPr>
+          <w:ilvl w:val="0"/>
+          <w:numId w:val="17"/>
+        </w:numPr>
+      </w:pPr>
+      <w:r>
+        <w:t>Support in the delivery of the competition</w:t>
+      </w:r>
+      <w:r>
+        <w:t xml:space="preserve"> media</w:t>
+      </w:r>
+      <w:r>
+        <w:t xml:space="preserve"> to engage schools and universities in the project.</w:t>
+      </w:r>
+    </w:p>
+    <w:p>
+      <w:pPr>
+        <w:pStyle w:val="ListParagraph"/>
+        <w:numPr>
+          <w:ilvl w:val="0"/>
+          <w:numId w:val="17"/>
+        </w:numPr>
+      </w:pPr>
+      <w:r>
+        <w:t>Fund the launch</w:t>
+      </w:r>
+      <w:r>
+        <w:t xml:space="preserve"> into space which is estimated at a cost of £25,000.</w:t>
+      </w:r>
+    </w:p>
+    <w:p>
+      <w:r>
+        <w:t xml:space="preserve">In return </w:t>
+      </w:r>
+      <w:r>
+        <w:t>sponsors</w:t>
+      </w:r>
+      <w:r>
+        <w:t xml:space="preserve"> will receive </w:t>
+      </w:r>
+      <w:r>
+        <w:t>priority</w:t>
+      </w:r>
+      <w:r>
+        <w:t xml:space="preserve"> attention</w:t>
+      </w:r>
+      <w:r>
+        <w:t xml:space="preserve"> for advertisement</w:t>
+      </w:r>
+      <w:r>
+        <w:t xml:space="preserve"> during the competition.</w:t>
+      </w:r>
+    </w:p>
+    <w:p>
+      <w:pPr>
+        <w:pStyle w:val="Heading1"/>
+      </w:pPr>
+      <w:r>
+        <w:t>The Team</w:t>
+      </w:r>
+    </w:p>
+    <w:p>
+      <w:r>
+        <w:t>We are a young and international (Spanish and British) development team consisting of Julian Fernandez, Richard Bamford and James Bateman.</w:t>
+      </w:r>
+    </w:p>
+    <w:p>
+      <w:r>
+        <w:t>Julian develops the hardware, engineers the builds, manages the legislation of aerospace licenses and rules.</w:t>
+      </w:r>
+    </w:p>
+    <w:p>
+      <w:r>
+        <w:t>Richard is the software developer who is responsible for the Arduino (</w:t>
+      </w:r>
+      <w:proofErr w:type="spellStart"/>
+      <w:r>
+        <w:t>Atmega</w:t>
+      </w:r>
+      <w:proofErr w:type="spellEnd"/>
+      <w:r>
+        <w:t>) chips on board and the public relations of the project.</w:t>
+      </w:r>
+    </w:p>
+    <w:p>
+      <w:r>
+        <w:t>James handles the branding and management of the project’s public appearance.</w:t>
+      </w:r>
+    </w:p>
+    <w:p/>
+    <w:p>
+      <w:pPr>
+        <w:rPr>
+          <w:rFonts w:asciiTheme="majorHAnsi" w:eastAsiaTheme="majorEastAsia" w:hAnsiTheme="majorHAnsi" w:cstheme="majorBidi"/>
+          <w:color w:val="262626" w:themeColor="text1" w:themeTint="D9"/>
+          <w:sz w:val="40"/>
+          <w:szCs w:val="40"/>
+        </w:rPr>
+      </w:pPr>
+      <w:r>
         <w:br w:type="page"/>
       </w:r>
     </w:p>
@@ -577,7 +646,7 @@
       <w:r>
         <w:t xml:space="preserve">We blog all development progress on our website at </w:t>
       </w:r>
-      <w:hyperlink r:id="rId7" w:history="1">
+      <w:hyperlink r:id="rId8" w:history="1">
         <w:r>
           <w:rPr>
             <w:rStyle w:val="Hyperlink"/>
@@ -822,11 +891,6 @@
     </w:tbl>
     <w:p>
       <w:pPr>
-        <w:pStyle w:val="Heading1"/>
-      </w:pPr>
-    </w:p>
-    <w:p>
-      <w:pPr>
         <w:rPr>
           <w:rFonts w:asciiTheme="majorHAnsi" w:eastAsiaTheme="majorEastAsia" w:hAnsiTheme="majorHAnsi" w:cstheme="majorBidi"/>
           <w:color w:val="262626" w:themeColor="text1" w:themeTint="D9"/>
@@ -834,7 +898,23 @@
           <w:szCs w:val="40"/>
         </w:rPr>
       </w:pPr>
-      <w:r>
+    </w:p>
+    <w:p>
+      <w:pPr>
+        <w:rPr>
+          <w:rFonts w:asciiTheme="majorHAnsi" w:eastAsiaTheme="majorEastAsia" w:hAnsiTheme="majorHAnsi" w:cstheme="majorBidi"/>
+          <w:color w:val="262626" w:themeColor="text1" w:themeTint="D9"/>
+          <w:sz w:val="40"/>
+          <w:szCs w:val="40"/>
+        </w:rPr>
+      </w:pPr>
+      <w:r>
+        <w:rPr>
+          <w:rFonts w:asciiTheme="majorHAnsi" w:eastAsiaTheme="majorEastAsia" w:hAnsiTheme="majorHAnsi" w:cstheme="majorBidi"/>
+          <w:color w:val="262626" w:themeColor="text1" w:themeTint="D9"/>
+          <w:sz w:val="40"/>
+          <w:szCs w:val="40"/>
+        </w:rPr>
         <w:br w:type="page"/>
       </w:r>
     </w:p>
@@ -1323,7 +1403,7 @@
                     <pic:cNvPicPr/>
                   </pic:nvPicPr>
                   <pic:blipFill>
-                    <a:blip r:embed="rId8">
+                    <a:blip r:embed="rId9">
                       <a:extLst>
                         <a:ext uri="{28A0092B-C50C-407E-A947-70E740481C1C}">
                           <a14:useLocalDpi xmlns:a14="http://schemas.microsoft.com/office/drawing/2010/main" val="0"/>
@@ -1603,7 +1683,7 @@
                     </pic:cNvPicPr>
                   </pic:nvPicPr>
                   <pic:blipFill>
-                    <a:blip r:embed="rId9">
+                    <a:blip r:embed="rId10">
                       <a:extLst>
                         <a:ext uri="{28A0092B-C50C-407E-A947-70E740481C1C}">
                           <a14:useLocalDpi xmlns:a14="http://schemas.microsoft.com/office/drawing/2010/main" val="0"/>
@@ -2251,8 +2331,6 @@
                             <w:r>
                               <w:t>: Satellite with solar panels deployed 3D CAD model.</w:t>
                             </w:r>
-                            <w:bookmarkStart w:id="0" w:name="_GoBack"/>
-                            <w:bookmarkEnd w:id="0"/>
                           </w:p>
                         </w:txbxContent>
                       </wps:txbx>
@@ -2300,8 +2378,6 @@
                       <w:r>
                         <w:t>: Satellite with solar panels deployed 3D CAD model.</w:t>
                       </w:r>
-                      <w:bookmarkStart w:id="1" w:name="_GoBack"/>
-                      <w:bookmarkEnd w:id="1"/>
                     </w:p>
                   </w:txbxContent>
                 </v:textbox>
@@ -2347,7 +2423,7 @@
                     <pic:cNvPicPr/>
                   </pic:nvPicPr>
                   <pic:blipFill>
-                    <a:blip r:embed="rId10">
+                    <a:blip r:embed="rId7">
                       <a:extLst>
                         <a:ext uri="{28A0092B-C50C-407E-A947-70E740481C1C}">
                           <a14:useLocalDpi xmlns:a14="http://schemas.microsoft.com/office/drawing/2010/main" val="0"/>
@@ -2462,11 +2538,6 @@
         </w:rPr>
         <w:t xml:space="preserve"> </w:t>
       </w:r>
-    </w:p>
-    <w:p>
-      <w:pPr>
-        <w:pStyle w:val="Heading3"/>
-      </w:pPr>
     </w:p>
     <w:p>
       <w:pPr>
@@ -3381,31 +3452,6 @@
         <w:br w:type="page"/>
       </w:r>
     </w:p>
-    <w:p/>
-    <w:p>
-      <w:pPr>
-        <w:pStyle w:val="Heading1"/>
-      </w:pPr>
-      <w:r>
-        <w:t xml:space="preserve">Development </w:t>
-      </w:r>
-      <w:r>
-        <w:t>E</w:t>
-      </w:r>
-      <w:r>
-        <w:t>thics</w:t>
-      </w:r>
-    </w:p>
-    <w:p>
-      <w:r>
-        <w:t>Our focus as a development team is to engineer solutions that push our skills and the satellite to the limit, while retaining a KISS (keep it simple stupid) philosophy.</w:t>
-      </w:r>
-    </w:p>
-    <w:p>
-      <w:r>
-        <w:br w:type="page"/>
-      </w:r>
-    </w:p>
     <w:p>
       <w:pPr>
         <w:pStyle w:val="Heading1"/>
@@ -3446,6 +3492,8 @@
           <w:numId w:val="15"/>
         </w:numPr>
       </w:pPr>
+      <w:bookmarkStart w:id="0" w:name="_GoBack"/>
+      <w:bookmarkEnd w:id="0"/>
     </w:p>
     <w:p>
       <w:pPr>
@@ -8273,7 +8321,7 @@
 </file>
 
 <file path=customXml/itemProps1.xml><?xml version="1.0" encoding="utf-8"?>
-<ds:datastoreItem xmlns:ds="http://schemas.openxmlformats.org/officeDocument/2006/customXml" ds:itemID="{7DC4181E-629D-41CC-B6EC-F95276A2F023}">
+<ds:datastoreItem xmlns:ds="http://schemas.openxmlformats.org/officeDocument/2006/customXml" ds:itemID="{A7AF5B13-EC59-4AD1-8E31-D67275E51122}">
   <ds:schemaRefs>
     <ds:schemaRef ds:uri="http://schemas.openxmlformats.org/officeDocument/2006/bibliography"/>
   </ds:schemaRefs>

</xml_diff>